<commit_message>
atualizacao tcc, passei para o molde do liceu, mas falta atuzliar coisas como lsita de figuras e sumario
</commit_message>
<xml_diff>
--- a/liceu/3semestre/projeto integrador/Modelo TCC Liceu Santista.docx
+++ b/liceu/3semestre/projeto integrador/Modelo TCC Liceu Santista.docx
@@ -1,6 +1,6 @@
 
 <file path=word/document.xml><?xml version="1.0" encoding="utf-8"?>
-<w:document xmlns:wpc="http://schemas.microsoft.com/office/word/2010/wordprocessingCanvas" xmlns:cx="http://schemas.microsoft.com/office/drawing/2014/chartex" xmlns:cx1="http://schemas.microsoft.com/office/drawing/2015/9/8/chartex" xmlns:cx2="http://schemas.microsoft.com/office/drawing/2015/10/21/chartex" xmlns:cx3="http://schemas.microsoft.com/office/drawing/2016/5/9/chartex" xmlns:cx4="http://schemas.microsoft.com/office/drawing/2016/5/10/chartex" xmlns:cx5="http://schemas.microsoft.com/office/drawing/2016/5/11/chartex" xmlns:cx6="http://schemas.microsoft.com/office/drawing/2016/5/12/chartex" xmlns:cx7="http://schemas.microsoft.com/office/drawing/2016/5/13/chartex" xmlns:cx8="http://schemas.microsoft.com/office/drawing/2016/5/14/chartex" xmlns:mc="http://schemas.openxmlformats.org/markup-compatibility/2006" xmlns:aink="http://schemas.microsoft.com/office/drawing/2016/ink" xmlns:am3d="http://schemas.microsoft.com/office/drawing/2017/model3d" xmlns:o="urn:schemas-microsoft-com:office:office" xmlns:r="http://schemas.openxmlformats.org/officeDocument/2006/relationships" xmlns:m="http://schemas.openxmlformats.org/officeDocument/2006/math" xmlns:v="urn:schemas-microsoft-com:vml" xmlns:wp14="http://schemas.microsoft.com/office/word/2010/wordprocessingDrawing" xmlns:wp="http://schemas.openxmlformats.org/drawingml/2006/wordprocessingDrawing" xmlns:w10="urn:schemas-microsoft-com:office:word" xmlns:w="http://schemas.openxmlformats.org/wordprocessingml/2006/main" xmlns:w14="http://schemas.microsoft.com/office/word/2010/wordml" xmlns:w15="http://schemas.microsoft.com/office/word/2012/wordml" xmlns:w16cex="http://schemas.microsoft.com/office/word/2018/wordml/cex" xmlns:w16cid="http://schemas.microsoft.com/office/word/2016/wordml/cid" xmlns:w16="http://schemas.microsoft.com/office/word/2018/wordml" xmlns:w16sdtdh="http://schemas.microsoft.com/office/word/2020/wordml/sdtdatahash" xmlns:w16se="http://schemas.microsoft.com/office/word/2015/wordml/symex" xmlns:wpg="http://schemas.microsoft.com/office/word/2010/wordprocessingGroup" xmlns:wpi="http://schemas.microsoft.com/office/word/2010/wordprocessingInk" xmlns:wne="http://schemas.microsoft.com/office/word/2006/wordml" xmlns:wps="http://schemas.microsoft.com/office/word/2010/wordprocessingShape" mc:Ignorable="w14 w15 w16se w16cid w16 w16cex w16sdtdh wp14">
+<w:document xmlns:wpc="http://schemas.microsoft.com/office/word/2010/wordprocessingCanvas" xmlns:cx="http://schemas.microsoft.com/office/drawing/2014/chartex" xmlns:cx1="http://schemas.microsoft.com/office/drawing/2015/9/8/chartex" xmlns:cx2="http://schemas.microsoft.com/office/drawing/2015/10/21/chartex" xmlns:cx3="http://schemas.microsoft.com/office/drawing/2016/5/9/chartex" xmlns:cx4="http://schemas.microsoft.com/office/drawing/2016/5/10/chartex" xmlns:cx5="http://schemas.microsoft.com/office/drawing/2016/5/11/chartex" xmlns:cx6="http://schemas.microsoft.com/office/drawing/2016/5/12/chartex" xmlns:cx7="http://schemas.microsoft.com/office/drawing/2016/5/13/chartex" xmlns:cx8="http://schemas.microsoft.com/office/drawing/2016/5/14/chartex" xmlns:mc="http://schemas.openxmlformats.org/markup-compatibility/2006" xmlns:aink="http://schemas.microsoft.com/office/drawing/2016/ink" xmlns:am3d="http://schemas.microsoft.com/office/drawing/2017/model3d" xmlns:o="urn:schemas-microsoft-com:office:office" xmlns:oel="http://schemas.microsoft.com/office/2019/extlst" xmlns:r="http://schemas.openxmlformats.org/officeDocument/2006/relationships" xmlns:m="http://schemas.openxmlformats.org/officeDocument/2006/math" xmlns:v="urn:schemas-microsoft-com:vml" xmlns:wp14="http://schemas.microsoft.com/office/word/2010/wordprocessingDrawing" xmlns:wp="http://schemas.openxmlformats.org/drawingml/2006/wordprocessingDrawing" xmlns:w10="urn:schemas-microsoft-com:office:word" xmlns:w="http://schemas.openxmlformats.org/wordprocessingml/2006/main" xmlns:w14="http://schemas.microsoft.com/office/word/2010/wordml" xmlns:w15="http://schemas.microsoft.com/office/word/2012/wordml" xmlns:w16cex="http://schemas.microsoft.com/office/word/2018/wordml/cex" xmlns:w16cid="http://schemas.microsoft.com/office/word/2016/wordml/cid" xmlns:w16="http://schemas.microsoft.com/office/word/2018/wordml" xmlns:w16du="http://schemas.microsoft.com/office/word/2023/wordml/word16du" xmlns:w16sdtdh="http://schemas.microsoft.com/office/word/2020/wordml/sdtdatahash" xmlns:w16sdtfl="http://schemas.microsoft.com/office/word/2024/wordml/sdtformatlock" xmlns:w16se="http://schemas.microsoft.com/office/word/2015/wordml/symex" xmlns:wpg="http://schemas.microsoft.com/office/word/2010/wordprocessingGroup" xmlns:wpi="http://schemas.microsoft.com/office/word/2010/wordprocessingInk" xmlns:wne="http://schemas.microsoft.com/office/word/2006/wordml" xmlns:wps="http://schemas.microsoft.com/office/word/2010/wordprocessingShape" mc:Ignorable="w14 w15 w16se w16cid w16 w16cex w16sdtdh w16sdtfl w16du wp14">
   <w:body>
     <w:p>
       <w:pPr>
@@ -16,8 +16,8 @@
           <w:szCs w:val="24"/>
         </w:rPr>
       </w:pPr>
-      <w:bookmarkStart w:id="0" w:name="_Hlk190377984"/>
-      <w:bookmarkStart w:id="1" w:name="_Hlk190378038"/>
+      <w:bookmarkStart w:id="0" w:name="_Hlk190378038"/>
+      <w:bookmarkStart w:id="1" w:name="_Hlk190377984"/>
     </w:p>
     <w:p>
       <w:pPr>
@@ -68,6 +68,7 @@
         <w:rPr>
           <w:rStyle w:val="MSGENFONTSTYLENAMETEMPLATEROLENUMBERMSGENFONTSTYLENAMEBYROLETEXT2"/>
           <w:bCs w:val="0"/>
+          <w:color w:val="000000" w:themeColor="text1"/>
           <w:sz w:val="24"/>
           <w:szCs w:val="24"/>
         </w:rPr>
@@ -83,7 +84,7 @@
         <w:rPr>
           <w:rFonts w:ascii="Arial" w:hAnsi="Arial" w:cs="Arial"/>
           <w:caps/>
-          <w:color w:val="FF0000"/>
+          <w:color w:val="000000" w:themeColor="text1"/>
           <w:sz w:val="24"/>
           <w:szCs w:val="24"/>
         </w:rPr>
@@ -92,31 +93,21 @@
         <w:rPr>
           <w:rStyle w:val="MSGENFONTSTYLENAMETEMPLATEROLENUMBERMSGENFONTSTYLENAMEBYROLETEXT2"/>
           <w:bCs w:val="0"/>
-          <w:color w:val="FF0000"/>
-          <w:sz w:val="24"/>
-          <w:szCs w:val="24"/>
-        </w:rPr>
-        <w:t>(</w:t>
+          <w:color w:val="000000" w:themeColor="text1"/>
+          <w:sz w:val="24"/>
+          <w:szCs w:val="24"/>
+        </w:rPr>
+        <w:t>Curso técnico de Desenvolvimento de Sistemas</w:t>
       </w:r>
       <w:r>
         <w:rPr>
           <w:rStyle w:val="MSGENFONTSTYLENAMETEMPLATEROLENUMBERMSGENFONTSTYLENAMEBYROLETEXT2"/>
           <w:bCs w:val="0"/>
-          <w:color w:val="FF0000"/>
-          <w:sz w:val="24"/>
-          <w:szCs w:val="24"/>
-        </w:rPr>
-        <w:t>N</w:t>
-      </w:r>
-      <w:r>
-        <w:rPr>
-          <w:rStyle w:val="MSGENFONTSTYLENAMETEMPLATEROLENUMBERMSGENFONTSTYLENAMEBYROLETEXT2"/>
-          <w:bCs w:val="0"/>
-          <w:color w:val="FF0000"/>
-          <w:sz w:val="24"/>
-          <w:szCs w:val="24"/>
-        </w:rPr>
-        <w:t xml:space="preserve">OME DO CURSO) </w:t>
+          <w:color w:val="000000" w:themeColor="text1"/>
+          <w:sz w:val="24"/>
+          <w:szCs w:val="24"/>
+        </w:rPr>
+        <w:t xml:space="preserve"> </w:t>
       </w:r>
     </w:p>
     <w:p>
@@ -210,7 +201,7 @@
           <w:sz w:val="24"/>
           <w:szCs w:val="24"/>
         </w:rPr>
-        <w:t xml:space="preserve">NOME AUTOR </w:t>
+        <w:t>Danilo Vaz de Oliveira Bogue</w:t>
       </w:r>
     </w:p>
     <w:p>
@@ -227,57 +218,6 @@
           <w:szCs w:val="24"/>
         </w:rPr>
       </w:pPr>
-      <w:r>
-        <w:rPr>
-          <w:rFonts w:ascii="Arial" w:hAnsi="Arial" w:cs="Arial"/>
-          <w:b/>
-          <w:sz w:val="24"/>
-          <w:szCs w:val="24"/>
-        </w:rPr>
-        <w:t>NOME</w:t>
-      </w:r>
-      <w:r>
-        <w:rPr>
-          <w:rFonts w:ascii="Arial" w:hAnsi="Arial" w:cs="Arial"/>
-          <w:b/>
-          <w:sz w:val="24"/>
-          <w:szCs w:val="24"/>
-        </w:rPr>
-        <w:t xml:space="preserve"> </w:t>
-      </w:r>
-      <w:r>
-        <w:rPr>
-          <w:rFonts w:ascii="Arial" w:hAnsi="Arial" w:cs="Arial"/>
-          <w:b/>
-          <w:sz w:val="24"/>
-          <w:szCs w:val="24"/>
-        </w:rPr>
-        <w:t xml:space="preserve">AUTOR </w:t>
-      </w:r>
-    </w:p>
-    <w:p>
-      <w:pPr>
-        <w:tabs>
-          <w:tab w:val="left" w:pos="851"/>
-        </w:tabs>
-        <w:spacing w:line="360" w:lineRule="auto"/>
-        <w:jc w:val="center"/>
-        <w:rPr>
-          <w:rFonts w:ascii="Arial" w:hAnsi="Arial" w:cs="Arial"/>
-          <w:b/>
-          <w:sz w:val="24"/>
-          <w:szCs w:val="24"/>
-        </w:rPr>
-      </w:pPr>
-      <w:r>
-        <w:rPr>
-          <w:rFonts w:ascii="Arial" w:hAnsi="Arial" w:cs="Arial"/>
-          <w:b/>
-          <w:sz w:val="24"/>
-          <w:szCs w:val="24"/>
-        </w:rPr>
-        <w:t xml:space="preserve">NOME AUTOR </w:t>
-      </w:r>
     </w:p>
     <w:p>
       <w:pPr>
@@ -660,7 +600,7 @@
           <w:sz w:val="24"/>
           <w:szCs w:val="24"/>
         </w:rPr>
-        <w:t>X</w:t>
+        <w:t>5</w:t>
       </w:r>
     </w:p>
     <w:p>
@@ -729,7 +669,7 @@
           <w:sz w:val="24"/>
           <w:szCs w:val="24"/>
         </w:rPr>
-        <w:t xml:space="preserve">NOME AUTOR </w:t>
+        <w:t>Danilo Vaz de Oliveira Bogue</w:t>
       </w:r>
     </w:p>
     <w:p>
@@ -746,39 +686,21 @@
           <w:szCs w:val="24"/>
         </w:rPr>
       </w:pPr>
-      <w:r>
+    </w:p>
+    <w:p>
+      <w:pPr>
+        <w:tabs>
+          <w:tab w:val="left" w:pos="851"/>
+        </w:tabs>
+        <w:spacing w:line="360" w:lineRule="auto"/>
+        <w:jc w:val="center"/>
         <w:rPr>
           <w:rFonts w:ascii="Arial" w:hAnsi="Arial" w:cs="Arial"/>
           <w:b/>
           <w:sz w:val="24"/>
           <w:szCs w:val="24"/>
         </w:rPr>
-        <w:t xml:space="preserve">NOME AUTOR </w:t>
-      </w:r>
-    </w:p>
-    <w:p>
-      <w:pPr>
-        <w:tabs>
-          <w:tab w:val="left" w:pos="851"/>
-        </w:tabs>
-        <w:spacing w:line="360" w:lineRule="auto"/>
-        <w:jc w:val="center"/>
-        <w:rPr>
-          <w:rFonts w:ascii="Arial" w:hAnsi="Arial" w:cs="Arial"/>
-          <w:b/>
-          <w:sz w:val="24"/>
-          <w:szCs w:val="24"/>
-        </w:rPr>
-      </w:pPr>
-      <w:r>
-        <w:rPr>
-          <w:rFonts w:ascii="Arial" w:hAnsi="Arial" w:cs="Arial"/>
-          <w:b/>
-          <w:sz w:val="24"/>
-          <w:szCs w:val="24"/>
-        </w:rPr>
-        <w:t xml:space="preserve">NOME AUTOR </w:t>
-      </w:r>
+      </w:pPr>
     </w:p>
     <w:p>
       <w:pPr>
@@ -1095,7 +1017,34 @@
           <w:sz w:val="24"/>
           <w:szCs w:val="24"/>
         </w:rPr>
-        <w:t xml:space="preserve">écnico em </w:t>
+        <w:t>écnico em</w:t>
+      </w:r>
+      <w:r>
+        <w:rPr>
+          <w:rStyle w:val="MSGENFONTSTYLENAMETEMPLATEROLEMSGENFONTSTYLENAMEBYROLETEXT"/>
+          <w:color w:val="000000" w:themeColor="text1"/>
+          <w:sz w:val="24"/>
+          <w:szCs w:val="24"/>
+        </w:rPr>
+        <w:t xml:space="preserve"> </w:t>
+      </w:r>
+      <w:r>
+        <w:rPr>
+          <w:rStyle w:val="MSGENFONTSTYLENAMETEMPLATEROLEMSGENFONTSTYLENAMEBYROLETEXT"/>
+          <w:color w:val="000000" w:themeColor="text1"/>
+          <w:sz w:val="24"/>
+          <w:szCs w:val="24"/>
+        </w:rPr>
+        <w:t>desenvolvimento de sistemas</w:t>
+      </w:r>
+      <w:r>
+        <w:rPr>
+          <w:rStyle w:val="MSGENFONTSTYLENAMETEMPLATEROLEMSGENFONTSTYLENAMEBYROLETEXT"/>
+          <w:color w:val="FFFFFF" w:themeColor="background1"/>
+          <w:sz w:val="24"/>
+          <w:szCs w:val="24"/>
+        </w:rPr>
+        <w:t>,</w:t>
       </w:r>
       <w:r>
         <w:rPr>
@@ -1104,7 +1053,51 @@
           <w:sz w:val="24"/>
           <w:szCs w:val="24"/>
         </w:rPr>
-        <w:t>(nome do curso)</w:t>
+        <w:t xml:space="preserve"> </w:t>
+      </w:r>
+      <w:r>
+        <w:rPr>
+          <w:rFonts w:ascii="Arial" w:hAnsi="Arial" w:cs="Arial"/>
+          <w:sz w:val="24"/>
+          <w:szCs w:val="24"/>
+        </w:rPr>
+        <w:t xml:space="preserve">sob a </w:t>
+      </w:r>
+      <w:r>
+        <w:rPr>
+          <w:rFonts w:ascii="Arial" w:hAnsi="Arial" w:cs="Arial"/>
+          <w:color w:val="000000" w:themeColor="text1"/>
+          <w:sz w:val="24"/>
+          <w:szCs w:val="24"/>
+        </w:rPr>
+        <w:t>orientação do Prof.</w:t>
+      </w:r>
+      <w:r>
+        <w:rPr>
+          <w:rFonts w:ascii="Arial" w:hAnsi="Arial" w:cs="Arial"/>
+          <w:color w:val="000000" w:themeColor="text1"/>
+          <w:sz w:val="24"/>
+          <w:szCs w:val="24"/>
+        </w:rPr>
+        <w:t xml:space="preserve"> </w:t>
+      </w:r>
+      <w:r>
+        <w:rPr>
+          <w:rFonts w:ascii="Arial" w:hAnsi="Arial" w:cs="Arial"/>
+          <w:color w:val="000000" w:themeColor="text1"/>
+          <w:sz w:val="24"/>
+          <w:szCs w:val="24"/>
+        </w:rPr>
+        <w:t>Davi de Carvalho</w:t>
+      </w:r>
+      <w:r>
+        <w:rPr>
+          <w:rFonts w:ascii="Arial" w:hAnsi="Arial" w:cs="Arial"/>
+          <w:color w:val="000000" w:themeColor="text1"/>
+          <w:sz w:val="24"/>
+          <w:szCs w:val="24"/>
+        </w:rPr>
+        <w:t xml:space="preserve"> e </w:t>
       </w:r>
       <w:r>
         <w:rPr>
@@ -1113,53 +1106,7 @@
           <w:sz w:val="24"/>
           <w:szCs w:val="24"/>
         </w:rPr>
-        <w:t xml:space="preserve">, </w:t>
-      </w:r>
-      <w:r>
-        <w:rPr>
-          <w:rFonts w:ascii="Arial" w:hAnsi="Arial" w:cs="Arial"/>
-          <w:sz w:val="24"/>
-          <w:szCs w:val="24"/>
-        </w:rPr>
-        <w:t xml:space="preserve">sob a </w:t>
-      </w:r>
-      <w:r>
-        <w:rPr>
-          <w:rFonts w:ascii="Arial" w:hAnsi="Arial" w:cs="Arial"/>
-          <w:color w:val="FF0000"/>
-          <w:sz w:val="24"/>
-          <w:szCs w:val="24"/>
-        </w:rPr>
-        <w:t>orientação do Prof.</w:t>
-      </w:r>
-      <w:r>
-        <w:rPr>
-          <w:rFonts w:ascii="Arial" w:hAnsi="Arial" w:cs="Arial"/>
-          <w:color w:val="FF0000"/>
-          <w:sz w:val="24"/>
-          <w:szCs w:val="24"/>
-        </w:rPr>
-        <w:t xml:space="preserve"> </w:t>
-      </w:r>
-      <w:proofErr w:type="spellStart"/>
-      <w:r>
-        <w:rPr>
-          <w:rFonts w:ascii="Arial" w:hAnsi="Arial" w:cs="Arial"/>
-          <w:color w:val="FF0000"/>
-          <w:sz w:val="24"/>
-          <w:szCs w:val="24"/>
-        </w:rPr>
-        <w:t>Xxxxxxxxxxxxxxxxxx</w:t>
-      </w:r>
-      <w:proofErr w:type="spellEnd"/>
-      <w:r>
-        <w:rPr>
-          <w:rFonts w:ascii="Arial" w:hAnsi="Arial" w:cs="Arial"/>
-          <w:color w:val="FF0000"/>
-          <w:sz w:val="24"/>
-          <w:szCs w:val="24"/>
-        </w:rPr>
-        <w:t xml:space="preserve"> e coorientação do Prof. </w:t>
+        <w:t xml:space="preserve">coorientação do Prof. </w:t>
       </w:r>
       <w:proofErr w:type="spellStart"/>
       <w:proofErr w:type="gramStart"/>
@@ -9063,19 +9010,6 @@
           <w:szCs w:val="24"/>
         </w:rPr>
       </w:pPr>
-    </w:p>
-    <w:p>
-      <w:pPr>
-        <w:tabs>
-          <w:tab w:val="left" w:pos="851"/>
-        </w:tabs>
-        <w:spacing w:line="360" w:lineRule="auto"/>
-        <w:rPr>
-          <w:rFonts w:ascii="Arial" w:hAnsi="Arial" w:cs="Arial"/>
-          <w:sz w:val="24"/>
-          <w:szCs w:val="24"/>
-        </w:rPr>
-      </w:pPr>
       <w:r>
         <w:rPr>
           <w:rFonts w:ascii="Arial" w:hAnsi="Arial" w:cs="Arial"/>
@@ -9090,7 +9024,138 @@
           <w:sz w:val="24"/>
           <w:szCs w:val="24"/>
         </w:rPr>
-        <w:t>XXXXXXXXXXXXXXXXXXXXXXXXXXXXXXXXXXXXXXXXXXXXXXXXXXXXXXXXXXXXXXXXXXXXXXXXXXXXXXXXXXXXXXXXXXXXXXXXXXXXXXXXXXXXXXXXXXXXXXXXXXXXXXXXXXXXXXXXXXXXXXXXXXXXXXXXXXXXXXXXXXXXXXXXXXXXXXXXXXXXXXXXXXXXXXXXXXXXXXXXXXX.</w:t>
+        <w:t>Desde 2020, o setor educacional tem enfrentado desafios cada vez maiores para se adaptar às novas gerações de alunos, que cresceram em um ambiente altamente digital e estimulante. A pandemia de COVID-19 acelerou esse processo, evidenciando a necessidade de inovação nas práticas educacionais (UNESCO, 2021). Segundo Moran (2015), a educação contemporânea precisa se reinventar para promover um aprendizado mais dinâmico e significativo, utilizando tecnologias emergentes para potencializar a interação e o engajamento dos alunos.</w:t>
+      </w:r>
+    </w:p>
+    <w:p>
+      <w:pPr>
+        <w:tabs>
+          <w:tab w:val="left" w:pos="851"/>
+        </w:tabs>
+        <w:spacing w:line="360" w:lineRule="auto"/>
+        <w:rPr>
+          <w:rFonts w:ascii="Arial" w:hAnsi="Arial" w:cs="Arial"/>
+          <w:sz w:val="24"/>
+          <w:szCs w:val="24"/>
+        </w:rPr>
+      </w:pPr>
+      <w:r>
+        <w:rPr>
+          <w:rFonts w:ascii="Arial" w:hAnsi="Arial" w:cs="Arial"/>
+          <w:sz w:val="24"/>
+          <w:szCs w:val="24"/>
+        </w:rPr>
+        <w:t>O modelo tradicional de ensino, onde o professor geralmente é pouco volátil no que diz respeito a didática, muitas vezes falha em captar o interesse dos alunos. De acordo com pesquisas do Instituto Ayrton Senna (2021), a desmotivação é um dos principais fatores que levam à evasão escolar, segundo o IBGE, em 2023, 9,1 milhões de jovens entre 15 e 29 anos não terminam o ensino básico. Além disso, o estudo aponta que cerca de 40% dos alunos relataram dificuldades em acompanhar o conteúdo devido à falta de metodologias inovadoras no ensino remoto.</w:t>
+      </w:r>
+    </w:p>
+    <w:p>
+      <w:pPr>
+        <w:tabs>
+          <w:tab w:val="left" w:pos="851"/>
+        </w:tabs>
+        <w:spacing w:line="360" w:lineRule="auto"/>
+        <w:rPr>
+          <w:rFonts w:ascii="Arial" w:hAnsi="Arial" w:cs="Arial"/>
+          <w:sz w:val="24"/>
+          <w:szCs w:val="24"/>
+        </w:rPr>
+      </w:pPr>
+      <w:r>
+        <w:rPr>
+          <w:rFonts w:ascii="Arial" w:hAnsi="Arial" w:cs="Arial"/>
+          <w:sz w:val="24"/>
+          <w:szCs w:val="24"/>
+        </w:rPr>
+        <w:t>A tecnologia tem se mostrado uma grande aliada, e necessidade neste processo. A UNESCO (2021) destaca que a integração de ferramentas digitais no ensino pode aumentar o engajamento, incentivar a interação e melhorar o desempenho acadêmico. Segundo Bittencourt, Cazella e Isotani (2016), abordagens inovadoras baseadas na tecnologia podem auxiliar professores e alunos na construção de um ambiente de ensino mais flexível e interativo.</w:t>
+      </w:r>
+    </w:p>
+    <w:p>
+      <w:pPr>
+        <w:tabs>
+          <w:tab w:val="left" w:pos="851"/>
+        </w:tabs>
+        <w:spacing w:line="360" w:lineRule="auto"/>
+        <w:rPr>
+          <w:rFonts w:ascii="Arial" w:hAnsi="Arial" w:cs="Arial"/>
+          <w:sz w:val="24"/>
+          <w:szCs w:val="24"/>
+        </w:rPr>
+      </w:pPr>
+      <w:r>
+        <w:rPr>
+          <w:rFonts w:ascii="Arial" w:hAnsi="Arial" w:cs="Arial"/>
+          <w:sz w:val="24"/>
+          <w:szCs w:val="24"/>
+        </w:rPr>
+        <w:t xml:space="preserve">Uma das soluções mais eficazes é a gameficação, onde utiliza-se das mecânicas de jogos, como desafios, pontuação e rankings, e as aplica no ambiente educacional. Esse método tem se mostrado eficaz, pois gera um espírito de competição e de recompensa nos alunos. Segundo Metaari (2019-2024), o mercado global de gamificação na educação tem crescido a uma taxa de 15,4% ao ano, impulsionado pelo seu impacto positivo na motivação e no engajamento dos alunos. No contexto brasileiro, Carvalho e Ishitani (2012) destacam que a gamificação tem sido amplamente explorada como estratégia para melhorar o aprendizado e incentivar a </w:t>
+      </w:r>
+    </w:p>
+    <w:p>
+      <w:pPr>
+        <w:tabs>
+          <w:tab w:val="left" w:pos="851"/>
+        </w:tabs>
+        <w:spacing w:line="360" w:lineRule="auto"/>
+        <w:rPr>
+          <w:rFonts w:ascii="Arial" w:hAnsi="Arial" w:cs="Arial"/>
+          <w:sz w:val="24"/>
+          <w:szCs w:val="24"/>
+        </w:rPr>
+      </w:pPr>
+    </w:p>
+    <w:p>
+      <w:pPr>
+        <w:tabs>
+          <w:tab w:val="left" w:pos="851"/>
+        </w:tabs>
+        <w:spacing w:line="360" w:lineRule="auto"/>
+        <w:rPr>
+          <w:rFonts w:ascii="Arial" w:hAnsi="Arial" w:cs="Arial"/>
+          <w:sz w:val="24"/>
+          <w:szCs w:val="24"/>
+        </w:rPr>
+      </w:pPr>
+    </w:p>
+    <w:p>
+      <w:pPr>
+        <w:tabs>
+          <w:tab w:val="left" w:pos="851"/>
+        </w:tabs>
+        <w:spacing w:line="360" w:lineRule="auto"/>
+        <w:rPr>
+          <w:rFonts w:ascii="Arial" w:hAnsi="Arial" w:cs="Arial"/>
+          <w:sz w:val="24"/>
+          <w:szCs w:val="24"/>
+        </w:rPr>
+      </w:pPr>
+      <w:r>
+        <w:rPr>
+          <w:rFonts w:ascii="Arial" w:hAnsi="Arial" w:cs="Arial"/>
+          <w:sz w:val="24"/>
+          <w:szCs w:val="24"/>
+        </w:rPr>
+        <w:t>participação ativa dos estudantes.</w:t>
+      </w:r>
+    </w:p>
+    <w:p>
+      <w:pPr>
+        <w:tabs>
+          <w:tab w:val="left" w:pos="851"/>
+        </w:tabs>
+        <w:spacing w:line="360" w:lineRule="auto"/>
+        <w:rPr>
+          <w:rFonts w:ascii="Arial" w:hAnsi="Arial" w:cs="Arial"/>
+          <w:sz w:val="24"/>
+          <w:szCs w:val="24"/>
+        </w:rPr>
+      </w:pPr>
+      <w:r>
+        <w:rPr>
+          <w:rFonts w:ascii="Arial" w:hAnsi="Arial" w:cs="Arial"/>
+          <w:sz w:val="24"/>
+          <w:szCs w:val="24"/>
+        </w:rPr>
+        <w:t>Considerando esse contexto, investir em soluções que combinem gamificação e realidade aumentada pode ser uma resposta inteligente e extremamente possível para solucionar parte dos problemas do setor Educacional. Essas tecnologias não apenas tornam o aprendizado mais atrativo, mas também incentivam a interação e competição saudável. Como propõe Freire (1996), a educação deve ser um processo ativo e participativo, no qual os alunos são protagonistas do próprio aprendizado, e as novas tecnologias podem ser ferramentas poderosas para essa transformação.</w:t>
       </w:r>
     </w:p>
     <w:p>
@@ -9111,94 +9176,144 @@
           <w:sz w:val="24"/>
           <w:szCs w:val="24"/>
         </w:rPr>
-        <w:tab/>
-      </w:r>
-      <w:r>
-        <w:rPr>
-          <w:rFonts w:ascii="Arial" w:hAnsi="Arial" w:cs="Arial"/>
-          <w:sz w:val="24"/>
-          <w:szCs w:val="24"/>
-        </w:rPr>
-        <w:t>XXXXXXXXXXXXXXXXXXXXXXXXXXXXXXXXXXXXXXXXXXXXXXXXXXXXXXXXXXXXXXXXXXXXXXXXXXXXXXXXXXXXXXXXXXXXXXXXXXXXXXXXXXXXXXXXXXXXXXXXXXXXXXXXXXXXXXXXXXXXXXXXXXXXXXXXXXXXXXXXXXXXXXXXXXXXXXXXXXXXXXXXXXXXXXXXXXXXXXXXXXX.</w:t>
-      </w:r>
-    </w:p>
-    <w:p>
-      <w:pPr>
-        <w:tabs>
-          <w:tab w:val="left" w:pos="851"/>
-        </w:tabs>
-        <w:spacing w:line="360" w:lineRule="auto"/>
+        <w:t>Portanto, a proposta do app Play2Learn, através da gamificação, é tornar-se uma ferramenta intuitiva das metodologias ativas, com o intuito de ser atrativo ao aluno continuar estudando, evitando a evasão escolar em massa.</w:t>
+      </w:r>
+    </w:p>
+    <w:p>
+      <w:pPr>
+        <w:pStyle w:val="Ttulo2"/>
+      </w:pPr>
+      <w:bookmarkStart w:id="7" w:name="_Toc188965015"/>
+      <w:bookmarkStart w:id="8" w:name="_Toc188968176"/>
+      <w:r>
+        <w:t>Objetivo</w:t>
+      </w:r>
+      <w:bookmarkEnd w:id="7"/>
+      <w:bookmarkEnd w:id="8"/>
+    </w:p>
+    <w:p>
+      <w:pPr>
+        <w:tabs>
+          <w:tab w:val="left" w:pos="851"/>
+        </w:tabs>
+        <w:spacing w:line="360" w:lineRule="auto"/>
+        <w:rPr>
+          <w:rFonts w:ascii="Arial" w:hAnsi="Arial" w:cs="Arial"/>
+          <w:sz w:val="24"/>
+          <w:szCs w:val="24"/>
+        </w:rPr>
+      </w:pPr>
+      <w:r>
         <w:rPr>
           <w:rFonts w:ascii="Arial" w:hAnsi="Arial" w:cs="Arial"/>
           <w:sz w:val="20"/>
           <w:szCs w:val="20"/>
         </w:rPr>
-      </w:pPr>
+        <w:tab/>
+      </w:r>
+      <w:r>
+        <w:rPr>
+          <w:rFonts w:ascii="Arial" w:hAnsi="Arial" w:cs="Arial"/>
+          <w:sz w:val="24"/>
+          <w:szCs w:val="24"/>
+        </w:rPr>
+        <w:t>O objetivo é desenvolver a aplicação web Play2Learn, que visa proporcionar um ambiente de aprendizado interativo e gamificado para os alunos do ensino médio.</w:t>
+      </w:r>
     </w:p>
     <w:p>
       <w:pPr>
         <w:pStyle w:val="Ttulo2"/>
       </w:pPr>
-      <w:bookmarkStart w:id="7" w:name="_Toc188965015"/>
-      <w:bookmarkStart w:id="8" w:name="_Toc188968176"/>
-      <w:r>
-        <w:t>Objetivo</w:t>
-      </w:r>
-      <w:bookmarkEnd w:id="7"/>
-      <w:bookmarkEnd w:id="8"/>
-    </w:p>
-    <w:p>
-      <w:pPr>
-        <w:pStyle w:val="Ttulo3"/>
-      </w:pPr>
-      <w:bookmarkStart w:id="9" w:name="_Toc188965016"/>
-      <w:bookmarkStart w:id="10" w:name="_Toc188968177"/>
-      <w:r>
-        <w:t>Objetivo geral</w:t>
-      </w:r>
-      <w:bookmarkEnd w:id="9"/>
-      <w:bookmarkEnd w:id="10"/>
-    </w:p>
-    <w:p>
-      <w:pPr>
-        <w:tabs>
-          <w:tab w:val="left" w:pos="851"/>
-        </w:tabs>
-        <w:spacing w:line="360" w:lineRule="auto"/>
-        <w:rPr>
-          <w:rFonts w:ascii="Arial" w:hAnsi="Arial" w:cs="Arial"/>
-          <w:sz w:val="24"/>
-          <w:szCs w:val="24"/>
-        </w:rPr>
-      </w:pPr>
-    </w:p>
-    <w:p>
-      <w:pPr>
-        <w:tabs>
-          <w:tab w:val="left" w:pos="851"/>
-        </w:tabs>
-        <w:spacing w:line="360" w:lineRule="auto"/>
-        <w:rPr>
-          <w:rFonts w:ascii="Arial" w:hAnsi="Arial" w:cs="Arial"/>
-          <w:sz w:val="24"/>
-          <w:szCs w:val="24"/>
-        </w:rPr>
-      </w:pPr>
-      <w:r>
+      <w:r>
+        <w:t>Justificativa</w:t>
+      </w:r>
+    </w:p>
+    <w:p>
+      <w:pPr>
+        <w:rPr>
+          <w:rFonts w:ascii="Arial" w:hAnsi="Arial" w:cs="Arial"/>
+          <w:sz w:val="24"/>
+          <w:szCs w:val="24"/>
+        </w:rPr>
+      </w:pPr>
+      <w:r>
+        <w:rPr>
+          <w:rFonts w:ascii="Arial" w:hAnsi="Arial" w:cs="Arial"/>
+          <w:sz w:val="24"/>
+          <w:szCs w:val="24"/>
+        </w:rPr>
+        <w:t>O Play2Learn com a gameficação do estudo, proporciona um ambiente completo, com o conteúdo, game e acesso a grupos de estudo para o aluno, onde pode desenvolver os seus conhecimentos de forma isolada por disciplina, e treinar com os amigos, gerando autonomia para o aluno.</w:t>
+      </w:r>
+    </w:p>
+    <w:p>
+      <w:pPr>
+        <w:rPr>
+          <w:rFonts w:ascii="Arial" w:hAnsi="Arial" w:cs="Arial"/>
+          <w:sz w:val="24"/>
+          <w:szCs w:val="24"/>
+        </w:rPr>
+      </w:pPr>
+    </w:p>
+    <w:p>
+      <w:pPr>
+        <w:rPr>
+          <w:rFonts w:ascii="Arial" w:hAnsi="Arial" w:cs="Arial"/>
+          <w:sz w:val="24"/>
+          <w:szCs w:val="24"/>
+        </w:rPr>
+      </w:pPr>
+      <w:r>
+        <w:rPr>
+          <w:rFonts w:ascii="Arial" w:hAnsi="Arial" w:cs="Arial"/>
+          <w:sz w:val="24"/>
+          <w:szCs w:val="24"/>
+        </w:rPr>
+        <w:t>Com um sistema de divisões para as disciplinas os alunos possuem um feedback visual praticamente instantâneo de seus desempenhos, o aluno consiga evoluir na disciplina</w:t>
+      </w:r>
+    </w:p>
+    <w:p>
+      <w:pPr>
+        <w:rPr>
+          <w:rFonts w:ascii="Arial" w:hAnsi="Arial" w:cs="Arial"/>
+          <w:sz w:val="24"/>
+          <w:szCs w:val="24"/>
+        </w:rPr>
+      </w:pPr>
+    </w:p>
+    <w:p>
+      <w:pPr>
+        <w:rPr>
+          <w:rFonts w:ascii="Arial" w:hAnsi="Arial" w:cs="Arial"/>
+          <w:sz w:val="24"/>
+          <w:szCs w:val="24"/>
+        </w:rPr>
+      </w:pPr>
+      <w:r>
+        <w:rPr>
+          <w:rFonts w:ascii="Arial" w:hAnsi="Arial" w:cs="Arial"/>
+          <w:sz w:val="24"/>
+          <w:szCs w:val="24"/>
+        </w:rPr>
+        <w:t>As estatísticas mostradas no Play2Learn, como porcentagem de acerto e acertos separados por disciplina, sendo assim conseguirá gerir sua atenção para as disciplinas, com menor desempenho. por exemplo.</w:t>
+      </w:r>
+    </w:p>
+    <w:p>
+      <w:pPr>
+        <w:widowControl/>
+        <w:jc w:val="left"/>
         <w:rPr>
           <w:rFonts w:ascii="Arial" w:hAnsi="Arial" w:cs="Arial"/>
           <w:sz w:val="20"/>
           <w:szCs w:val="20"/>
         </w:rPr>
-        <w:tab/>
-      </w:r>
-      <w:r>
-        <w:rPr>
-          <w:rFonts w:ascii="Arial" w:hAnsi="Arial" w:cs="Arial"/>
-          <w:sz w:val="24"/>
-          <w:szCs w:val="24"/>
-        </w:rPr>
-        <w:t>O presente trabalho teve por objetivo XXXXXXXXXXXXXXXXXXXXXXXXXXXXXXXXXXXXXXXXXXXXXXXXXXXXXXXXXXXXXXXXXXXXXXXXXXXXXXXXXXXXXXXXXXXXXXXXXXXXXXXXXXXXXXXXXXXXXXXXXXXXXXXXXXXXXXXXXXXXXXXXXXXXXXXXXXX.</w:t>
+      </w:pPr>
+      <w:r>
+        <w:rPr>
+          <w:rFonts w:ascii="Arial" w:hAnsi="Arial" w:cs="Arial"/>
+          <w:sz w:val="20"/>
+          <w:szCs w:val="20"/>
+        </w:rPr>
+        <w:br w:type="page"/>
       </w:r>
     </w:p>
     <w:p>
@@ -9211,508 +9326,1535 @@
           <w:szCs w:val="20"/>
         </w:rPr>
       </w:pPr>
-      <w:r>
+    </w:p>
+    <w:p>
+      <w:pPr>
+        <w:widowControl/>
+        <w:jc w:val="left"/>
         <w:rPr>
           <w:rFonts w:ascii="Arial" w:hAnsi="Arial" w:cs="Arial"/>
           <w:sz w:val="20"/>
           <w:szCs w:val="20"/>
         </w:rPr>
-        <w:br w:type="page"/>
-      </w:r>
-    </w:p>
-    <w:p>
-      <w:pPr>
-        <w:widowControl/>
-        <w:jc w:val="left"/>
+      </w:pPr>
+    </w:p>
+    <w:p>
+      <w:pPr>
+        <w:pStyle w:val="Ttulo1"/>
+      </w:pPr>
+      <w:r>
+        <w:t>Desenvolvimento</w:t>
+      </w:r>
+    </w:p>
+    <w:p/>
+    <w:p>
+      <w:pPr>
+        <w:pStyle w:val="Titulo2"/>
+      </w:pPr>
+      <w:r>
+        <w:t>Situação problema</w:t>
+      </w:r>
+    </w:p>
+    <w:p>
+      <w:pPr>
+        <w:tabs>
+          <w:tab w:val="left" w:pos="851"/>
+        </w:tabs>
+        <w:spacing w:line="360" w:lineRule="auto"/>
+        <w:rPr>
+          <w:rFonts w:ascii="Arial" w:hAnsi="Arial" w:cs="Arial"/>
+          <w:sz w:val="24"/>
+          <w:szCs w:val="24"/>
+        </w:rPr>
+      </w:pPr>
+    </w:p>
+    <w:p>
+      <w:pPr>
+        <w:tabs>
+          <w:tab w:val="left" w:pos="851"/>
+        </w:tabs>
+        <w:spacing w:line="360" w:lineRule="auto"/>
         <w:rPr>
           <w:rFonts w:ascii="Arial" w:hAnsi="Arial" w:cs="Arial"/>
           <w:sz w:val="20"/>
           <w:szCs w:val="20"/>
         </w:rPr>
       </w:pPr>
-    </w:p>
-    <w:p>
-      <w:pPr>
-        <w:widowControl/>
-        <w:jc w:val="left"/>
-        <w:rPr>
-          <w:rFonts w:ascii="Arial" w:hAnsi="Arial" w:cs="Arial"/>
-          <w:sz w:val="20"/>
-          <w:szCs w:val="20"/>
-        </w:rPr>
-      </w:pPr>
-    </w:p>
-    <w:p>
-      <w:pPr>
-        <w:pStyle w:val="Ttulo1"/>
-      </w:pPr>
-      <w:bookmarkStart w:id="11" w:name="_Toc188965017"/>
-      <w:bookmarkStart w:id="12" w:name="_Toc188968178"/>
-      <w:r>
-        <w:t>MATERIAIS E MÉTODOS</w:t>
-      </w:r>
-      <w:bookmarkEnd w:id="11"/>
-      <w:bookmarkEnd w:id="12"/>
+      <w:r>
+        <w:rPr>
+          <w:rFonts w:ascii="Arial" w:hAnsi="Arial" w:cs="Arial"/>
+          <w:sz w:val="24"/>
+          <w:szCs w:val="24"/>
+        </w:rPr>
+        <w:tab/>
+      </w:r>
+      <w:r>
+        <w:rPr>
+          <w:rFonts w:ascii="Arial" w:hAnsi="Arial" w:cs="Arial"/>
+          <w:sz w:val="24"/>
+          <w:szCs w:val="24"/>
+        </w:rPr>
+        <w:t>A evasão escolar tem se mostrado um problema alarmante para a sociedade brasileira, segundo dados do IBGE (2023) 9,1 milhões de jovens entre 15 e 29 anos não concluem o ensino básico, enquanto pesquisas do Instituto Ayrton Senna (2021) associam a falta de metodologias inovadoras à desmotivação dos alunos. Neste cenário torna-se necessário um método viável e atrativo para amenizar ou impedir a evasão escolar em massa, o método encontrado foi a gameficação.</w:t>
+      </w:r>
+    </w:p>
+    <w:p>
+      <w:pPr>
+        <w:pStyle w:val="Titulo2"/>
+      </w:pPr>
+      <w:r>
+        <w:t>Metodologia</w:t>
+      </w:r>
+    </w:p>
+    <w:p>
+      <w:pPr>
+        <w:tabs>
+          <w:tab w:val="left" w:pos="851"/>
+        </w:tabs>
+        <w:spacing w:line="360" w:lineRule="auto"/>
+        <w:rPr>
+          <w:rFonts w:ascii="Arial" w:hAnsi="Arial" w:cs="Arial"/>
+          <w:sz w:val="24"/>
+          <w:szCs w:val="24"/>
+        </w:rPr>
+      </w:pPr>
+    </w:p>
+    <w:p>
+      <w:pPr>
+        <w:tabs>
+          <w:tab w:val="left" w:pos="851"/>
+        </w:tabs>
+        <w:spacing w:line="360" w:lineRule="auto"/>
+        <w:rPr>
+          <w:rFonts w:ascii="Arial" w:hAnsi="Arial" w:cs="Arial"/>
+          <w:sz w:val="24"/>
+          <w:szCs w:val="24"/>
+        </w:rPr>
+      </w:pPr>
+      <w:r>
+        <w:rPr>
+          <w:rFonts w:ascii="Arial" w:hAnsi="Arial" w:cs="Arial"/>
+          <w:sz w:val="24"/>
+          <w:szCs w:val="24"/>
+        </w:rPr>
+        <w:tab/>
+      </w:r>
+      <w:r>
+        <w:rPr>
+          <w:rFonts w:ascii="Arial" w:hAnsi="Arial" w:cs="Arial"/>
+          <w:sz w:val="24"/>
+          <w:szCs w:val="24"/>
+        </w:rPr>
+        <w:t xml:space="preserve">A gameficação, do inglês </w:t>
+      </w:r>
+      <w:r>
+        <w:rPr>
+          <w:rFonts w:ascii="Arial" w:hAnsi="Arial" w:cs="Arial"/>
+          <w:i/>
+          <w:iCs/>
+          <w:sz w:val="24"/>
+          <w:szCs w:val="24"/>
+        </w:rPr>
+        <w:t>gamification</w:t>
+      </w:r>
+      <w:r>
+        <w:rPr>
+          <w:rFonts w:ascii="Arial" w:hAnsi="Arial" w:cs="Arial"/>
+          <w:sz w:val="24"/>
+          <w:szCs w:val="24"/>
+        </w:rPr>
+        <w:t xml:space="preserve">, no sistema pedagógico insististe em aplicar logicas e regras de um jogo no ensino, como sistema de pontos, rankings e recompensas, </w:t>
+      </w:r>
+      <w:r>
+        <w:rPr>
+          <w:rFonts w:ascii="Arial" w:hAnsi="Arial" w:cs="Arial"/>
+          <w:sz w:val="24"/>
+          <w:szCs w:val="24"/>
+        </w:rPr>
+        <w:t>a fim</w:t>
+      </w:r>
+      <w:r>
+        <w:rPr>
+          <w:rFonts w:ascii="Arial" w:hAnsi="Arial" w:cs="Arial"/>
+          <w:sz w:val="24"/>
+          <w:szCs w:val="24"/>
+        </w:rPr>
+        <w:t xml:space="preserve"> de tornar o aprendizado mais atrativo, motivador e enriquecedor. Segundo Piaget (apud FERNANDES, 2010), quando jogam, as crianças, desenvolvem suas percepções, sua inteligência, suas tendências à experimentação e socialização. A abordagem da gameficação torna mais </w:t>
+      </w:r>
+      <w:r>
+        <w:rPr>
+          <w:rFonts w:ascii="Arial" w:hAnsi="Arial" w:cs="Arial"/>
+          <w:sz w:val="24"/>
+          <w:szCs w:val="24"/>
+        </w:rPr>
+        <w:t>digeríveis disciplinas</w:t>
+      </w:r>
+      <w:r>
+        <w:rPr>
+          <w:rFonts w:ascii="Arial" w:hAnsi="Arial" w:cs="Arial"/>
+          <w:sz w:val="24"/>
+          <w:szCs w:val="24"/>
+        </w:rPr>
+        <w:t xml:space="preserve"> as quais o aluno tem dificuldade, o aluno aprende de maneira mais </w:t>
+      </w:r>
+      <w:r>
+        <w:rPr>
+          <w:rFonts w:ascii="Arial" w:hAnsi="Arial" w:cs="Arial"/>
+          <w:sz w:val="24"/>
+          <w:szCs w:val="24"/>
+        </w:rPr>
+        <w:t>fácil,</w:t>
+      </w:r>
+      <w:r>
+        <w:rPr>
+          <w:rFonts w:ascii="Arial" w:hAnsi="Arial" w:cs="Arial"/>
+          <w:sz w:val="24"/>
+          <w:szCs w:val="24"/>
+        </w:rPr>
+        <w:t xml:space="preserve"> por meio da </w:t>
+      </w:r>
+      <w:r>
+        <w:rPr>
+          <w:rFonts w:ascii="Arial" w:hAnsi="Arial" w:cs="Arial"/>
+          <w:sz w:val="24"/>
+          <w:szCs w:val="24"/>
+        </w:rPr>
+        <w:t>prática</w:t>
+      </w:r>
+      <w:r>
+        <w:rPr>
+          <w:rFonts w:ascii="Arial" w:hAnsi="Arial" w:cs="Arial"/>
+          <w:sz w:val="24"/>
+          <w:szCs w:val="24"/>
+        </w:rPr>
+        <w:t xml:space="preserve"> e da diversão que o método traz para o ensino.</w:t>
+      </w:r>
+    </w:p>
+    <w:p>
+      <w:pPr>
+        <w:tabs>
+          <w:tab w:val="left" w:pos="851"/>
+        </w:tabs>
+        <w:spacing w:line="360" w:lineRule="auto"/>
+        <w:rPr>
+          <w:rFonts w:ascii="Arial" w:hAnsi="Arial" w:cs="Arial"/>
+          <w:sz w:val="24"/>
+          <w:szCs w:val="24"/>
+        </w:rPr>
+      </w:pPr>
+      <w:r>
+        <w:rPr>
+          <w:rFonts w:ascii="Arial" w:hAnsi="Arial" w:cs="Arial"/>
+          <w:sz w:val="24"/>
+          <w:szCs w:val="24"/>
+        </w:rPr>
+        <w:t xml:space="preserve">Neste cenário de gameficação surge a ideia do Play2Learn, uma aplicação web, voltada para o ensino médio das escolas, trazendo características de jogos, como um sistema de pontuação, sistema de níveis, sistema de partidas individuais separadas por disciplina, partidas online multijogadores e sistema de divisões por disciplina. Com os aspectos da gameficação o Play2Learn visa atrair e manter a atenção e o foco dos alunos nos estudos, com um ambiente competitivo e leve de sala de aula </w:t>
+      </w:r>
+    </w:p>
+    <w:p>
+      <w:pPr>
+        <w:tabs>
+          <w:tab w:val="left" w:pos="851"/>
+        </w:tabs>
+        <w:spacing w:line="360" w:lineRule="auto"/>
+        <w:rPr>
+          <w:rFonts w:ascii="Arial" w:hAnsi="Arial" w:cs="Arial"/>
+          <w:sz w:val="24"/>
+          <w:szCs w:val="24"/>
+        </w:rPr>
+      </w:pPr>
+      <w:r>
+        <w:rPr>
+          <w:rFonts w:ascii="Arial" w:hAnsi="Arial" w:cs="Arial"/>
+          <w:sz w:val="24"/>
+          <w:szCs w:val="24"/>
+        </w:rPr>
+        <w:t xml:space="preserve">Através de uma interface interativa, os alunos podem treinar individualmente ou competir com seus colegas, reforçando o conhecimento adquirido em sala de aula de maneira lúdica e atraente. Cada disciplina é dividida em níveis de dificuldade (aprendiz, regular, estudioso, exemplar, avançado e brilhante), proporcionando um </w:t>
+      </w:r>
+    </w:p>
+    <w:p>
+      <w:pPr>
+        <w:tabs>
+          <w:tab w:val="left" w:pos="851"/>
+        </w:tabs>
+        <w:spacing w:line="360" w:lineRule="auto"/>
+        <w:rPr>
+          <w:rFonts w:ascii="Arial" w:hAnsi="Arial" w:cs="Arial"/>
+          <w:sz w:val="24"/>
+          <w:szCs w:val="24"/>
+        </w:rPr>
+      </w:pPr>
+    </w:p>
+    <w:p>
+      <w:pPr>
+        <w:tabs>
+          <w:tab w:val="left" w:pos="851"/>
+        </w:tabs>
+        <w:spacing w:line="360" w:lineRule="auto"/>
+        <w:rPr>
+          <w:rFonts w:ascii="Arial" w:hAnsi="Arial" w:cs="Arial"/>
+          <w:sz w:val="24"/>
+          <w:szCs w:val="24"/>
+        </w:rPr>
+      </w:pPr>
+      <w:r>
+        <w:rPr>
+          <w:rFonts w:ascii="Arial" w:hAnsi="Arial" w:cs="Arial"/>
+          <w:sz w:val="24"/>
+          <w:szCs w:val="24"/>
+        </w:rPr>
+        <w:t>feedback visual sobre o progresso do aluno e ajudando-os a identificar áreas que necessitam de maior atenção.</w:t>
+      </w:r>
+    </w:p>
+    <w:p>
+      <w:pPr>
+        <w:tabs>
+          <w:tab w:val="left" w:pos="851"/>
+        </w:tabs>
+        <w:spacing w:line="360" w:lineRule="auto"/>
+        <w:rPr>
+          <w:rFonts w:ascii="Arial" w:hAnsi="Arial" w:cs="Arial"/>
+          <w:sz w:val="24"/>
+          <w:szCs w:val="24"/>
+        </w:rPr>
+      </w:pPr>
+      <w:r>
+        <w:rPr>
+          <w:rFonts w:ascii="Arial" w:hAnsi="Arial" w:cs="Arial"/>
+          <w:sz w:val="24"/>
+          <w:szCs w:val="24"/>
+        </w:rPr>
+        <w:t xml:space="preserve">O Play2Learn oferece uma experiência de usuário dinâmica e intuitiva. A escolha dessas tecnologias visa garantir a escalabilidade e a eficiência do sistema, permitindo que ele possa ser utilizado por </w:t>
+      </w:r>
+      <w:r>
+        <w:rPr>
+          <w:rFonts w:ascii="Arial" w:hAnsi="Arial" w:cs="Arial"/>
+          <w:sz w:val="24"/>
+          <w:szCs w:val="24"/>
+        </w:rPr>
+        <w:t>muitos usuários</w:t>
+      </w:r>
+      <w:r>
+        <w:rPr>
+          <w:rFonts w:ascii="Arial" w:hAnsi="Arial" w:cs="Arial"/>
+          <w:sz w:val="24"/>
+          <w:szCs w:val="24"/>
+        </w:rPr>
+        <w:t xml:space="preserve"> simultaneamente. Além disso, a aplicação incorpora um sistema de ranking que classifica os alunos com base em seu desempenho, incentivando-os a se esforçarem mais para subir de posição. Essa abordagem gamificada não só torna o aprendizado mais divertido, mas também proporciona aos alunos uma maneira clara de acompanhar seu desenvolvimento acadêmico.</w:t>
+      </w:r>
+    </w:p>
+    <w:p>
+      <w:pPr>
+        <w:tabs>
+          <w:tab w:val="left" w:pos="851"/>
+        </w:tabs>
+        <w:spacing w:line="360" w:lineRule="auto"/>
+        <w:rPr>
+          <w:rFonts w:ascii="Arial" w:hAnsi="Arial" w:cs="Arial"/>
+          <w:sz w:val="24"/>
+          <w:szCs w:val="24"/>
+        </w:rPr>
+      </w:pPr>
+    </w:p>
+    <w:p>
+      <w:pPr>
+        <w:tabs>
+          <w:tab w:val="left" w:pos="851"/>
+        </w:tabs>
+        <w:spacing w:line="360" w:lineRule="auto"/>
+        <w:rPr>
+          <w:rFonts w:ascii="Arial" w:hAnsi="Arial" w:cs="Arial"/>
+          <w:sz w:val="24"/>
+          <w:szCs w:val="24"/>
+        </w:rPr>
+      </w:pPr>
+      <w:r>
+        <w:rPr>
+          <w:rFonts w:ascii="Arial" w:hAnsi="Arial" w:cs="Arial"/>
+          <w:sz w:val="24"/>
+          <w:szCs w:val="24"/>
+        </w:rPr>
+        <w:t>2.2.1 Ferramentas utilizadas</w:t>
+      </w:r>
+    </w:p>
+    <w:p>
+      <w:pPr>
+        <w:tabs>
+          <w:tab w:val="left" w:pos="851"/>
+        </w:tabs>
+        <w:spacing w:line="360" w:lineRule="auto"/>
+        <w:rPr>
+          <w:rFonts w:ascii="Arial" w:hAnsi="Arial" w:cs="Arial"/>
+          <w:sz w:val="24"/>
+          <w:szCs w:val="24"/>
+        </w:rPr>
+      </w:pPr>
+    </w:p>
+    <w:p>
+      <w:pPr>
+        <w:tabs>
+          <w:tab w:val="left" w:pos="851"/>
+        </w:tabs>
+        <w:spacing w:line="360" w:lineRule="auto"/>
+        <w:rPr>
+          <w:rFonts w:ascii="Arial" w:hAnsi="Arial" w:cs="Arial"/>
+          <w:sz w:val="24"/>
+          <w:szCs w:val="24"/>
+        </w:rPr>
+      </w:pPr>
+      <w:r>
+        <w:rPr>
+          <w:rFonts w:ascii="Arial" w:hAnsi="Arial" w:cs="Arial"/>
+          <w:sz w:val="24"/>
+          <w:szCs w:val="24"/>
+        </w:rPr>
+        <w:t xml:space="preserve">O Play2Learn é uma plataforma web, com interação com um banco de dados através de uma API. Então se tornavam-se necessárias ferramentas que possibilitassem a interação </w:t>
+      </w:r>
+      <w:r>
+        <w:rPr>
+          <w:rFonts w:ascii="Arial" w:hAnsi="Arial" w:cs="Arial"/>
+          <w:sz w:val="24"/>
+          <w:szCs w:val="24"/>
+        </w:rPr>
+        <w:t>a mais otimizada e simplificada</w:t>
+      </w:r>
+      <w:r>
+        <w:rPr>
+          <w:rFonts w:ascii="Arial" w:hAnsi="Arial" w:cs="Arial"/>
+          <w:sz w:val="24"/>
+          <w:szCs w:val="24"/>
+        </w:rPr>
+        <w:t xml:space="preserve">, como banco de dados foi escolhido o MySql, um banco de dados relacional, pois me assegurava a integridade e segurança, e o relacionamento entre tabelas é fundamental. Para o front-end foi escolhido o React Web, onde poderia utilizar de tags HTML juntamente de códigos javascript, </w:t>
+      </w:r>
+      <w:r>
+        <w:rPr>
+          <w:rFonts w:ascii="Arial" w:hAnsi="Arial" w:cs="Arial"/>
+          <w:sz w:val="24"/>
+          <w:szCs w:val="24"/>
+        </w:rPr>
+        <w:t>porém</w:t>
+      </w:r>
+      <w:r>
+        <w:rPr>
+          <w:rFonts w:ascii="Arial" w:hAnsi="Arial" w:cs="Arial"/>
+          <w:sz w:val="24"/>
+          <w:szCs w:val="24"/>
+        </w:rPr>
+        <w:t xml:space="preserve"> utilizando typescript, que me ajudaria com a versatilidade do javascript, mas segurança da tipagem. Para o back-end foi escolhido o node.js, uma ferramenta para back-end que utiliza como base o javascript, o noje.js possui diversas bibliotecas que o auxiliam e acabaram por auxiliar o Play2Learn.</w:t>
+      </w:r>
+    </w:p>
+    <w:p>
+      <w:pPr>
+        <w:pStyle w:val="Titulo2"/>
+      </w:pPr>
+      <w:r>
+        <w:t>Requisitos do sistema</w:t>
+      </w:r>
+      <w:r>
+        <w:t xml:space="preserve"> </w:t>
+      </w:r>
+    </w:p>
+    <w:p>
+      <w:pPr>
+        <w:tabs>
+          <w:tab w:val="left" w:pos="851"/>
+        </w:tabs>
+        <w:spacing w:line="360" w:lineRule="auto"/>
+        <w:rPr>
+          <w:rFonts w:ascii="Arial" w:hAnsi="Arial" w:cs="Arial"/>
+          <w:sz w:val="24"/>
+          <w:szCs w:val="24"/>
+        </w:rPr>
+      </w:pPr>
+      <w:r>
+        <w:rPr>
+          <w:rFonts w:ascii="Arial" w:hAnsi="Arial" w:cs="Arial"/>
+          <w:sz w:val="24"/>
+          <w:szCs w:val="24"/>
+        </w:rPr>
+        <w:t>Nesta sessão serão listados os requisitos do sistema, separados em “requisitos funcionais” e “requisitos não funcionais”, onde os requisitos funcionais determinam as funcionalidades do sistema e os requisitos não funcionais indicam como o sistema deve implementar as funcionalidades</w:t>
+      </w:r>
+    </w:p>
+    <w:p>
+      <w:pPr>
+        <w:tabs>
+          <w:tab w:val="left" w:pos="851"/>
+        </w:tabs>
+        <w:spacing w:line="360" w:lineRule="auto"/>
+        <w:rPr>
+          <w:rFonts w:ascii="Arial" w:hAnsi="Arial" w:cs="Arial"/>
+          <w:sz w:val="24"/>
+          <w:szCs w:val="24"/>
+        </w:rPr>
+      </w:pPr>
+    </w:p>
+    <w:p>
+      <w:pPr>
+        <w:tabs>
+          <w:tab w:val="left" w:pos="851"/>
+        </w:tabs>
+        <w:spacing w:line="360" w:lineRule="auto"/>
+        <w:rPr>
+          <w:rFonts w:ascii="Arial" w:hAnsi="Arial" w:cs="Arial"/>
+          <w:sz w:val="24"/>
+          <w:szCs w:val="24"/>
+        </w:rPr>
+      </w:pPr>
+    </w:p>
+    <w:p>
+      <w:pPr>
+        <w:tabs>
+          <w:tab w:val="left" w:pos="851"/>
+        </w:tabs>
+        <w:spacing w:line="360" w:lineRule="auto"/>
+        <w:rPr>
+          <w:rFonts w:ascii="Arial" w:hAnsi="Arial" w:cs="Arial"/>
+          <w:sz w:val="24"/>
+          <w:szCs w:val="24"/>
+        </w:rPr>
+      </w:pPr>
+    </w:p>
+    <w:p>
+      <w:pPr>
+        <w:tabs>
+          <w:tab w:val="left" w:pos="851"/>
+        </w:tabs>
+        <w:spacing w:line="360" w:lineRule="auto"/>
+        <w:rPr>
+          <w:rFonts w:ascii="Arial" w:hAnsi="Arial" w:cs="Arial"/>
+          <w:sz w:val="24"/>
+          <w:szCs w:val="24"/>
+        </w:rPr>
+      </w:pPr>
+    </w:p>
+    <w:p>
+      <w:pPr>
+        <w:pStyle w:val="PargrafodaLista"/>
+        <w:numPr>
+          <w:ilvl w:val="2"/>
+          <w:numId w:val="32"/>
+        </w:numPr>
+        <w:tabs>
+          <w:tab w:val="left" w:pos="851"/>
+        </w:tabs>
+        <w:spacing w:line="360" w:lineRule="auto"/>
+        <w:rPr>
+          <w:rFonts w:ascii="Arial" w:hAnsi="Arial" w:cs="Arial"/>
+          <w:i w:val="0"/>
+          <w:iCs w:val="0"/>
+          <w:sz w:val="24"/>
+          <w:szCs w:val="24"/>
+        </w:rPr>
+      </w:pPr>
+      <w:r>
+        <w:rPr>
+          <w:rFonts w:ascii="Arial" w:hAnsi="Arial" w:cs="Arial"/>
+          <w:i w:val="0"/>
+          <w:iCs w:val="0"/>
+          <w:sz w:val="24"/>
+          <w:szCs w:val="24"/>
+        </w:rPr>
+        <w:t>Atores do sistema</w:t>
+      </w:r>
+    </w:p>
+    <w:p>
+      <w:pPr>
+        <w:tabs>
+          <w:tab w:val="left" w:pos="851"/>
+        </w:tabs>
+        <w:spacing w:line="360" w:lineRule="auto"/>
+        <w:rPr>
+          <w:rFonts w:ascii="Arial" w:hAnsi="Arial" w:cs="Arial"/>
+          <w:sz w:val="24"/>
+          <w:szCs w:val="24"/>
+        </w:rPr>
+      </w:pPr>
+      <w:r>
+        <w:rPr>
+          <w:rFonts w:ascii="Arial" w:hAnsi="Arial" w:cs="Arial"/>
+          <w:sz w:val="24"/>
+          <w:szCs w:val="24"/>
+        </w:rPr>
+        <w:t>O sistema Play2Learn apresenta ao todo 4 atores, sendo eles: aluno, professor, diretor e administrador</w:t>
+      </w:r>
+      <w:r>
+        <w:rPr>
+          <w:rFonts w:ascii="Arial" w:hAnsi="Arial" w:cs="Arial"/>
+          <w:sz w:val="24"/>
+          <w:szCs w:val="24"/>
+        </w:rPr>
+        <w:t>.</w:t>
+      </w:r>
+    </w:p>
+    <w:p>
+      <w:pPr>
+        <w:tabs>
+          <w:tab w:val="left" w:pos="851"/>
+        </w:tabs>
+        <w:spacing w:line="360" w:lineRule="auto"/>
+        <w:rPr>
+          <w:rFonts w:ascii="Arial" w:hAnsi="Arial" w:cs="Arial"/>
+          <w:sz w:val="24"/>
+          <w:szCs w:val="24"/>
+        </w:rPr>
+      </w:pPr>
+      <w:r>
+        <w:rPr>
+          <w:rFonts w:ascii="Arial" w:hAnsi="Arial" w:cs="Arial"/>
+          <w:sz w:val="24"/>
+          <w:szCs w:val="24"/>
+        </w:rPr>
+        <w:t>•Aluno: o aluno apresenta as funcionalidades voltadas ao desenvolvimento próprio, como o treinamento separado por disciplina, o modo de jogo multijogador, a visualização do sistema de rank da sua própria sala, e suas estatísticas gerais.</w:t>
+      </w:r>
+    </w:p>
+    <w:p>
+      <w:pPr>
+        <w:tabs>
+          <w:tab w:val="left" w:pos="851"/>
+        </w:tabs>
+        <w:spacing w:line="360" w:lineRule="auto"/>
+        <w:rPr>
+          <w:rFonts w:ascii="Arial" w:hAnsi="Arial" w:cs="Arial"/>
+          <w:sz w:val="24"/>
+          <w:szCs w:val="24"/>
+        </w:rPr>
+      </w:pPr>
+      <w:r>
+        <w:rPr>
+          <w:rFonts w:ascii="Arial" w:hAnsi="Arial" w:cs="Arial"/>
+          <w:sz w:val="24"/>
+          <w:szCs w:val="24"/>
+        </w:rPr>
+        <w:t xml:space="preserve">•Professor: O professor apresenta funcionalidades voltadas à </w:t>
+      </w:r>
+      <w:r>
+        <w:rPr>
+          <w:rFonts w:ascii="Arial" w:hAnsi="Arial" w:cs="Arial"/>
+          <w:sz w:val="24"/>
+          <w:szCs w:val="24"/>
+        </w:rPr>
+        <w:t>auxílio</w:t>
+      </w:r>
+      <w:r>
+        <w:rPr>
+          <w:rFonts w:ascii="Arial" w:hAnsi="Arial" w:cs="Arial"/>
+          <w:sz w:val="24"/>
+          <w:szCs w:val="24"/>
+        </w:rPr>
+        <w:t xml:space="preserve"> e gerenciamento das atividades do aluno, o professor poderá ver o rank de todas as salas da escola, poderá adicionar uma pergunta nova ao banco de pergunta da sua própria disciplina, poderá visualizar o desempenho dos alunos em sua disciplina por meio de uma lista ordenada e poderá visualizar o banco de perguntas da sua própria disciplina.</w:t>
+      </w:r>
+    </w:p>
+    <w:p>
+      <w:pPr>
+        <w:tabs>
+          <w:tab w:val="left" w:pos="851"/>
+        </w:tabs>
+        <w:spacing w:line="360" w:lineRule="auto"/>
+        <w:rPr>
+          <w:rFonts w:ascii="Arial" w:hAnsi="Arial" w:cs="Arial"/>
+          <w:sz w:val="24"/>
+          <w:szCs w:val="24"/>
+        </w:rPr>
+      </w:pPr>
+      <w:r>
+        <w:rPr>
+          <w:rFonts w:ascii="Arial" w:hAnsi="Arial" w:cs="Arial"/>
+          <w:sz w:val="24"/>
+          <w:szCs w:val="24"/>
+        </w:rPr>
+        <w:t xml:space="preserve">•Diretor: O diretor apresenta funcionalidades semelhantes com as do professor, ele poderá ver o rank de todas as salas da escola, poderá visualizar o desempenho dos alunos em qualquer disciplina por meio de uma lista ordenada e poderá visualizar o banco de perguntas de qualquer disciplina. O diretor terá o poder de adicionar um novo usuário, sendo ele um professor ou um aluno, também conseguirá desativar usuários caso necessário </w:t>
+      </w:r>
+    </w:p>
+    <w:p>
+      <w:pPr>
+        <w:tabs>
+          <w:tab w:val="left" w:pos="851"/>
+        </w:tabs>
+        <w:spacing w:line="360" w:lineRule="auto"/>
+        <w:rPr>
+          <w:rFonts w:ascii="Arial" w:hAnsi="Arial" w:cs="Arial"/>
+          <w:sz w:val="24"/>
+          <w:szCs w:val="24"/>
+        </w:rPr>
+      </w:pPr>
+      <w:r>
+        <w:rPr>
+          <w:rFonts w:ascii="Arial" w:hAnsi="Arial" w:cs="Arial"/>
+          <w:sz w:val="24"/>
+          <w:szCs w:val="24"/>
+        </w:rPr>
+        <w:t>•Administrador: Ele possui as funcionalidades tanto do professor quanto do diretor, porém sem restrições, ele é o autor responsável por testar funcionalidades e assegurar o funcionamento completo do sistema.</w:t>
+      </w:r>
+    </w:p>
+    <w:p>
+      <w:pPr>
+        <w:tabs>
+          <w:tab w:val="left" w:pos="851"/>
+        </w:tabs>
+        <w:spacing w:line="360" w:lineRule="auto"/>
+        <w:rPr>
+          <w:rFonts w:ascii="Arial" w:hAnsi="Arial" w:cs="Arial"/>
+          <w:sz w:val="24"/>
+          <w:szCs w:val="24"/>
+        </w:rPr>
+      </w:pPr>
+    </w:p>
+    <w:p>
+      <w:pPr>
+        <w:pStyle w:val="PargrafodaLista"/>
+        <w:numPr>
+          <w:ilvl w:val="2"/>
+          <w:numId w:val="32"/>
+        </w:numPr>
+        <w:tabs>
+          <w:tab w:val="left" w:pos="851"/>
+        </w:tabs>
+        <w:spacing w:line="360" w:lineRule="auto"/>
+        <w:rPr>
+          <w:rFonts w:ascii="Arial" w:hAnsi="Arial" w:cs="Arial"/>
+          <w:i w:val="0"/>
+          <w:iCs w:val="0"/>
+          <w:sz w:val="24"/>
+          <w:szCs w:val="24"/>
+        </w:rPr>
+      </w:pPr>
+      <w:r>
+        <w:rPr>
+          <w:rFonts w:ascii="Arial" w:hAnsi="Arial" w:cs="Arial"/>
+          <w:i w:val="0"/>
+          <w:iCs w:val="0"/>
+          <w:sz w:val="24"/>
+          <w:szCs w:val="24"/>
+        </w:rPr>
+        <w:t xml:space="preserve">Requisitos funcionais </w:t>
+      </w:r>
+    </w:p>
+    <w:p>
+      <w:pPr>
+        <w:tabs>
+          <w:tab w:val="left" w:pos="851"/>
+        </w:tabs>
+        <w:spacing w:line="360" w:lineRule="auto"/>
+        <w:rPr>
+          <w:rFonts w:ascii="Arial" w:hAnsi="Arial" w:cs="Arial"/>
+          <w:sz w:val="24"/>
+          <w:szCs w:val="24"/>
+        </w:rPr>
+      </w:pPr>
+      <w:r>
+        <w:rPr>
+          <w:rFonts w:ascii="Arial" w:hAnsi="Arial" w:cs="Arial"/>
+          <w:sz w:val="24"/>
+          <w:szCs w:val="24"/>
+        </w:rPr>
+        <w:t>Aqui estão listados os requisitos funcionais que o sistema está proposto a realizar</w:t>
+      </w:r>
+    </w:p>
+    <w:p>
+      <w:pPr>
+        <w:tabs>
+          <w:tab w:val="left" w:pos="851"/>
+        </w:tabs>
+        <w:spacing w:line="360" w:lineRule="auto"/>
+        <w:rPr>
+          <w:rFonts w:ascii="Arial" w:hAnsi="Arial" w:cs="Arial"/>
+          <w:b/>
+          <w:bCs/>
+          <w:sz w:val="24"/>
+          <w:szCs w:val="24"/>
+        </w:rPr>
+      </w:pPr>
+      <w:r>
+        <w:rPr>
+          <w:rFonts w:ascii="Arial" w:hAnsi="Arial" w:cs="Arial"/>
+          <w:b/>
+          <w:bCs/>
+          <w:sz w:val="24"/>
+          <w:szCs w:val="24"/>
+        </w:rPr>
+        <w:t xml:space="preserve">[Requisito funcional 1] Realizar login </w:t>
+      </w:r>
+    </w:p>
+    <w:p>
+      <w:pPr>
+        <w:tabs>
+          <w:tab w:val="left" w:pos="851"/>
+        </w:tabs>
+        <w:spacing w:line="360" w:lineRule="auto"/>
+        <w:rPr>
+          <w:rFonts w:ascii="Arial" w:hAnsi="Arial" w:cs="Arial"/>
+          <w:sz w:val="24"/>
+          <w:szCs w:val="24"/>
+        </w:rPr>
+      </w:pPr>
+      <w:r>
+        <w:rPr>
+          <w:rFonts w:ascii="Arial" w:hAnsi="Arial" w:cs="Arial"/>
+          <w:b/>
+          <w:bCs/>
+          <w:sz w:val="24"/>
+          <w:szCs w:val="24"/>
+        </w:rPr>
+        <w:t>Descrição do RF:</w:t>
+      </w:r>
+      <w:r>
+        <w:rPr>
+          <w:rFonts w:ascii="Arial" w:hAnsi="Arial" w:cs="Arial"/>
+          <w:sz w:val="24"/>
+          <w:szCs w:val="24"/>
+        </w:rPr>
+        <w:t xml:space="preserve"> Permite que o usuário efetue o login no sistema. </w:t>
+      </w:r>
+    </w:p>
+    <w:p>
+      <w:pPr>
+        <w:tabs>
+          <w:tab w:val="left" w:pos="851"/>
+        </w:tabs>
+        <w:spacing w:line="360" w:lineRule="auto"/>
+        <w:rPr>
+          <w:rFonts w:ascii="Arial" w:hAnsi="Arial" w:cs="Arial"/>
+          <w:sz w:val="24"/>
+          <w:szCs w:val="24"/>
+        </w:rPr>
+      </w:pPr>
+      <w:r>
+        <w:rPr>
+          <w:rFonts w:ascii="Arial" w:hAnsi="Arial" w:cs="Arial"/>
+          <w:b/>
+          <w:bCs/>
+          <w:sz w:val="24"/>
+          <w:szCs w:val="24"/>
+        </w:rPr>
+        <w:t>Entradas e pré-condições:</w:t>
+      </w:r>
+      <w:r>
+        <w:rPr>
+          <w:rFonts w:ascii="Arial" w:hAnsi="Arial" w:cs="Arial"/>
+          <w:sz w:val="24"/>
+          <w:szCs w:val="24"/>
+        </w:rPr>
+        <w:t xml:space="preserve"> Estar cadastrado no sistema. </w:t>
+      </w:r>
+    </w:p>
+    <w:p>
+      <w:pPr>
+        <w:tabs>
+          <w:tab w:val="left" w:pos="851"/>
+        </w:tabs>
+        <w:spacing w:line="360" w:lineRule="auto"/>
+        <w:rPr>
+          <w:rFonts w:ascii="Arial" w:hAnsi="Arial" w:cs="Arial"/>
+          <w:sz w:val="24"/>
+          <w:szCs w:val="24"/>
+        </w:rPr>
+      </w:pPr>
+      <w:r>
+        <w:rPr>
+          <w:rFonts w:ascii="Arial" w:hAnsi="Arial" w:cs="Arial"/>
+          <w:b/>
+          <w:bCs/>
+          <w:sz w:val="24"/>
+          <w:szCs w:val="24"/>
+        </w:rPr>
+        <w:t>Saídas e pós condições:</w:t>
+      </w:r>
+      <w:r>
+        <w:rPr>
+          <w:rFonts w:ascii="Arial" w:hAnsi="Arial" w:cs="Arial"/>
+          <w:sz w:val="24"/>
+          <w:szCs w:val="24"/>
+        </w:rPr>
+        <w:t xml:space="preserve"> Usuário entra no sistema</w:t>
+      </w:r>
+    </w:p>
+    <w:p>
+      <w:pPr>
+        <w:tabs>
+          <w:tab w:val="left" w:pos="851"/>
+        </w:tabs>
+        <w:spacing w:line="360" w:lineRule="auto"/>
+        <w:rPr>
+          <w:rFonts w:ascii="Arial" w:hAnsi="Arial" w:cs="Arial"/>
+          <w:sz w:val="24"/>
+          <w:szCs w:val="24"/>
+        </w:rPr>
+      </w:pPr>
+    </w:p>
+    <w:p>
+      <w:pPr>
+        <w:tabs>
+          <w:tab w:val="left" w:pos="851"/>
+        </w:tabs>
+        <w:spacing w:line="360" w:lineRule="auto"/>
+        <w:rPr>
+          <w:rFonts w:ascii="Arial" w:hAnsi="Arial" w:cs="Arial"/>
+          <w:sz w:val="24"/>
+          <w:szCs w:val="24"/>
+        </w:rPr>
+      </w:pPr>
+      <w:r>
+        <w:rPr>
+          <w:rFonts w:ascii="Arial" w:hAnsi="Arial" w:cs="Arial"/>
+          <w:b/>
+          <w:bCs/>
+          <w:sz w:val="24"/>
+          <w:szCs w:val="24"/>
+        </w:rPr>
+        <w:t>[Requisito funcional 2]</w:t>
+      </w:r>
+      <w:r>
+        <w:rPr>
+          <w:rFonts w:ascii="Arial" w:hAnsi="Arial" w:cs="Arial"/>
+          <w:sz w:val="24"/>
+          <w:szCs w:val="24"/>
+        </w:rPr>
+        <w:t xml:space="preserve"> Recuperar senha</w:t>
+      </w:r>
+    </w:p>
+    <w:p>
+      <w:pPr>
+        <w:tabs>
+          <w:tab w:val="left" w:pos="851"/>
+        </w:tabs>
+        <w:spacing w:line="360" w:lineRule="auto"/>
+        <w:rPr>
+          <w:rFonts w:ascii="Arial" w:hAnsi="Arial" w:cs="Arial"/>
+          <w:sz w:val="24"/>
+          <w:szCs w:val="24"/>
+        </w:rPr>
+      </w:pPr>
+      <w:r>
+        <w:rPr>
+          <w:rFonts w:ascii="Arial" w:hAnsi="Arial" w:cs="Arial"/>
+          <w:b/>
+          <w:bCs/>
+          <w:sz w:val="24"/>
+          <w:szCs w:val="24"/>
+        </w:rPr>
+        <w:t>Descrição do RF:</w:t>
+      </w:r>
+      <w:r>
+        <w:rPr>
+          <w:rFonts w:ascii="Arial" w:hAnsi="Arial" w:cs="Arial"/>
+          <w:sz w:val="24"/>
+          <w:szCs w:val="24"/>
+        </w:rPr>
+        <w:t xml:space="preserve"> Permite que o usuário recupere ou altere sua senha </w:t>
+      </w:r>
+    </w:p>
+    <w:p>
+      <w:pPr>
+        <w:tabs>
+          <w:tab w:val="left" w:pos="851"/>
+        </w:tabs>
+        <w:spacing w:line="360" w:lineRule="auto"/>
+        <w:rPr>
+          <w:rFonts w:ascii="Arial" w:hAnsi="Arial" w:cs="Arial"/>
+          <w:sz w:val="24"/>
+          <w:szCs w:val="24"/>
+        </w:rPr>
+      </w:pPr>
+      <w:r>
+        <w:rPr>
+          <w:rFonts w:ascii="Arial" w:hAnsi="Arial" w:cs="Arial"/>
+          <w:b/>
+          <w:bCs/>
+          <w:sz w:val="24"/>
+          <w:szCs w:val="24"/>
+        </w:rPr>
+        <w:t>Entradas e pré-condições:</w:t>
+      </w:r>
+      <w:r>
+        <w:rPr>
+          <w:rFonts w:ascii="Arial" w:hAnsi="Arial" w:cs="Arial"/>
+          <w:sz w:val="24"/>
+          <w:szCs w:val="24"/>
+        </w:rPr>
+        <w:t xml:space="preserve"> Estar cadastrado no sistema. </w:t>
+      </w:r>
+    </w:p>
+    <w:p>
+      <w:pPr>
+        <w:tabs>
+          <w:tab w:val="left" w:pos="851"/>
+        </w:tabs>
+        <w:spacing w:line="360" w:lineRule="auto"/>
+        <w:rPr>
+          <w:rFonts w:ascii="Arial" w:hAnsi="Arial" w:cs="Arial"/>
+          <w:sz w:val="24"/>
+          <w:szCs w:val="24"/>
+        </w:rPr>
+      </w:pPr>
+      <w:r>
+        <w:rPr>
+          <w:rFonts w:ascii="Arial" w:hAnsi="Arial" w:cs="Arial"/>
+          <w:b/>
+          <w:bCs/>
+          <w:sz w:val="24"/>
+          <w:szCs w:val="24"/>
+        </w:rPr>
+        <w:t>Saídas e pós condições:</w:t>
+      </w:r>
+      <w:r>
+        <w:rPr>
+          <w:rFonts w:ascii="Arial" w:hAnsi="Arial" w:cs="Arial"/>
+          <w:sz w:val="24"/>
+          <w:szCs w:val="24"/>
+        </w:rPr>
+        <w:t xml:space="preserve"> Usuário recupera ou troca sua senha </w:t>
+      </w:r>
+    </w:p>
+    <w:p>
+      <w:pPr>
+        <w:tabs>
+          <w:tab w:val="left" w:pos="851"/>
+        </w:tabs>
+        <w:spacing w:line="360" w:lineRule="auto"/>
+        <w:rPr>
+          <w:rFonts w:ascii="Arial" w:hAnsi="Arial" w:cs="Arial"/>
+          <w:sz w:val="24"/>
+          <w:szCs w:val="24"/>
+        </w:rPr>
+      </w:pPr>
+    </w:p>
+    <w:p>
+      <w:pPr>
+        <w:tabs>
+          <w:tab w:val="left" w:pos="851"/>
+        </w:tabs>
+        <w:spacing w:line="360" w:lineRule="auto"/>
+        <w:rPr>
+          <w:rFonts w:ascii="Arial" w:hAnsi="Arial" w:cs="Arial"/>
+          <w:sz w:val="24"/>
+          <w:szCs w:val="24"/>
+        </w:rPr>
+      </w:pPr>
+    </w:p>
+    <w:p>
+      <w:pPr>
+        <w:tabs>
+          <w:tab w:val="left" w:pos="851"/>
+        </w:tabs>
+        <w:spacing w:line="360" w:lineRule="auto"/>
+        <w:rPr>
+          <w:rFonts w:ascii="Arial" w:hAnsi="Arial" w:cs="Arial"/>
+          <w:b/>
+          <w:bCs/>
+          <w:sz w:val="24"/>
+          <w:szCs w:val="24"/>
+        </w:rPr>
+      </w:pPr>
+      <w:r>
+        <w:rPr>
+          <w:rFonts w:ascii="Arial" w:hAnsi="Arial" w:cs="Arial"/>
+          <w:b/>
+          <w:bCs/>
+          <w:sz w:val="24"/>
+          <w:szCs w:val="24"/>
+        </w:rPr>
+        <w:t xml:space="preserve">[Requisito funcional 3] Cadastrar usuário </w:t>
+      </w:r>
+    </w:p>
+    <w:p>
+      <w:pPr>
+        <w:tabs>
+          <w:tab w:val="left" w:pos="851"/>
+        </w:tabs>
+        <w:spacing w:line="360" w:lineRule="auto"/>
+        <w:rPr>
+          <w:rFonts w:ascii="Arial" w:hAnsi="Arial" w:cs="Arial"/>
+          <w:sz w:val="24"/>
+          <w:szCs w:val="24"/>
+        </w:rPr>
+      </w:pPr>
+      <w:r>
+        <w:rPr>
+          <w:rFonts w:ascii="Arial" w:hAnsi="Arial" w:cs="Arial"/>
+          <w:b/>
+          <w:bCs/>
+          <w:sz w:val="24"/>
+          <w:szCs w:val="24"/>
+        </w:rPr>
+        <w:t>Descrição do RF:</w:t>
+      </w:r>
+      <w:r>
+        <w:rPr>
+          <w:rFonts w:ascii="Arial" w:hAnsi="Arial" w:cs="Arial"/>
+          <w:sz w:val="24"/>
+          <w:szCs w:val="24"/>
+        </w:rPr>
+        <w:t xml:space="preserve"> Permite que o usuário cadastre outros usuários no sistema </w:t>
+      </w:r>
+    </w:p>
+    <w:p>
+      <w:pPr>
+        <w:tabs>
+          <w:tab w:val="left" w:pos="851"/>
+        </w:tabs>
+        <w:spacing w:line="360" w:lineRule="auto"/>
+        <w:rPr>
+          <w:rFonts w:ascii="Arial" w:hAnsi="Arial" w:cs="Arial"/>
+          <w:sz w:val="24"/>
+          <w:szCs w:val="24"/>
+        </w:rPr>
+      </w:pPr>
+      <w:r>
+        <w:rPr>
+          <w:rFonts w:ascii="Arial" w:hAnsi="Arial" w:cs="Arial"/>
+          <w:b/>
+          <w:bCs/>
+          <w:sz w:val="24"/>
+          <w:szCs w:val="24"/>
+        </w:rPr>
+        <w:t>Entradas e pré-condições:</w:t>
+      </w:r>
+      <w:r>
+        <w:rPr>
+          <w:rFonts w:ascii="Arial" w:hAnsi="Arial" w:cs="Arial"/>
+          <w:sz w:val="24"/>
+          <w:szCs w:val="24"/>
+        </w:rPr>
+        <w:t xml:space="preserve"> Estar logado no sistema e ser um Diretor ou Administrador. </w:t>
+      </w:r>
+    </w:p>
+    <w:p>
+      <w:pPr>
+        <w:tabs>
+          <w:tab w:val="left" w:pos="851"/>
+        </w:tabs>
+        <w:spacing w:line="360" w:lineRule="auto"/>
+        <w:rPr>
+          <w:rFonts w:ascii="Arial" w:hAnsi="Arial" w:cs="Arial"/>
+          <w:sz w:val="24"/>
+          <w:szCs w:val="24"/>
+        </w:rPr>
+      </w:pPr>
+      <w:r>
+        <w:rPr>
+          <w:rFonts w:ascii="Arial" w:hAnsi="Arial" w:cs="Arial"/>
+          <w:b/>
+          <w:bCs/>
+          <w:sz w:val="24"/>
+          <w:szCs w:val="24"/>
+        </w:rPr>
+        <w:t>Saídas e pós condições:</w:t>
+      </w:r>
+      <w:r>
+        <w:rPr>
+          <w:rFonts w:ascii="Arial" w:hAnsi="Arial" w:cs="Arial"/>
+          <w:sz w:val="24"/>
+          <w:szCs w:val="24"/>
+        </w:rPr>
+        <w:t xml:space="preserve"> Usuário adicionado no banco de dados </w:t>
+      </w:r>
+    </w:p>
+    <w:p>
+      <w:pPr>
+        <w:tabs>
+          <w:tab w:val="left" w:pos="851"/>
+        </w:tabs>
+        <w:spacing w:line="360" w:lineRule="auto"/>
+        <w:rPr>
+          <w:rFonts w:ascii="Arial" w:hAnsi="Arial" w:cs="Arial"/>
+          <w:sz w:val="24"/>
+          <w:szCs w:val="24"/>
+        </w:rPr>
+      </w:pPr>
+    </w:p>
+    <w:p>
+      <w:pPr>
+        <w:tabs>
+          <w:tab w:val="left" w:pos="851"/>
+        </w:tabs>
+        <w:spacing w:line="360" w:lineRule="auto"/>
+        <w:rPr>
+          <w:rFonts w:ascii="Arial" w:hAnsi="Arial" w:cs="Arial"/>
+          <w:b/>
+          <w:bCs/>
+          <w:sz w:val="24"/>
+          <w:szCs w:val="24"/>
+        </w:rPr>
+      </w:pPr>
+      <w:r>
+        <w:rPr>
+          <w:rFonts w:ascii="Arial" w:hAnsi="Arial" w:cs="Arial"/>
+          <w:b/>
+          <w:bCs/>
+          <w:sz w:val="24"/>
+          <w:szCs w:val="24"/>
+        </w:rPr>
+        <w:t>[Requisito funcional 4] Cadastrar de perguntas</w:t>
+      </w:r>
+    </w:p>
+    <w:p>
+      <w:pPr>
+        <w:tabs>
+          <w:tab w:val="left" w:pos="851"/>
+        </w:tabs>
+        <w:spacing w:line="360" w:lineRule="auto"/>
+        <w:rPr>
+          <w:rFonts w:ascii="Arial" w:hAnsi="Arial" w:cs="Arial"/>
+          <w:sz w:val="24"/>
+          <w:szCs w:val="24"/>
+        </w:rPr>
+      </w:pPr>
+      <w:r>
+        <w:rPr>
+          <w:rFonts w:ascii="Arial" w:hAnsi="Arial" w:cs="Arial"/>
+          <w:b/>
+          <w:bCs/>
+          <w:sz w:val="24"/>
+          <w:szCs w:val="24"/>
+        </w:rPr>
+        <w:t>Descrição do RF:</w:t>
+      </w:r>
+      <w:r>
+        <w:rPr>
+          <w:rFonts w:ascii="Arial" w:hAnsi="Arial" w:cs="Arial"/>
+          <w:sz w:val="24"/>
+          <w:szCs w:val="24"/>
+        </w:rPr>
+        <w:t xml:space="preserve"> Permite que o usuário cadastre perguntas no banco de perguntas da escola </w:t>
+      </w:r>
+    </w:p>
+    <w:p>
+      <w:pPr>
+        <w:tabs>
+          <w:tab w:val="left" w:pos="851"/>
+        </w:tabs>
+        <w:spacing w:line="360" w:lineRule="auto"/>
+        <w:rPr>
+          <w:rFonts w:ascii="Arial" w:hAnsi="Arial" w:cs="Arial"/>
+          <w:sz w:val="24"/>
+          <w:szCs w:val="24"/>
+        </w:rPr>
+      </w:pPr>
+      <w:r>
+        <w:rPr>
+          <w:rFonts w:ascii="Arial" w:hAnsi="Arial" w:cs="Arial"/>
+          <w:b/>
+          <w:bCs/>
+          <w:sz w:val="24"/>
+          <w:szCs w:val="24"/>
+        </w:rPr>
+        <w:t>Entradas e pré-condições:</w:t>
+      </w:r>
+      <w:r>
+        <w:rPr>
+          <w:rFonts w:ascii="Arial" w:hAnsi="Arial" w:cs="Arial"/>
+          <w:sz w:val="24"/>
+          <w:szCs w:val="24"/>
+        </w:rPr>
+        <w:t xml:space="preserve"> Estar logado no sistema e ser um Professor ou Administrador. </w:t>
+      </w:r>
+    </w:p>
+    <w:p>
+      <w:pPr>
+        <w:tabs>
+          <w:tab w:val="left" w:pos="851"/>
+        </w:tabs>
+        <w:spacing w:line="360" w:lineRule="auto"/>
+        <w:rPr>
+          <w:rFonts w:ascii="Arial" w:hAnsi="Arial" w:cs="Arial"/>
+          <w:sz w:val="24"/>
+          <w:szCs w:val="24"/>
+        </w:rPr>
+      </w:pPr>
+      <w:r>
+        <w:rPr>
+          <w:rFonts w:ascii="Arial" w:hAnsi="Arial" w:cs="Arial"/>
+          <w:b/>
+          <w:bCs/>
+          <w:sz w:val="24"/>
+          <w:szCs w:val="24"/>
+        </w:rPr>
+        <w:t>Saídas e pós condições:</w:t>
+      </w:r>
+      <w:r>
+        <w:rPr>
+          <w:rFonts w:ascii="Arial" w:hAnsi="Arial" w:cs="Arial"/>
+          <w:sz w:val="24"/>
+          <w:szCs w:val="24"/>
+        </w:rPr>
+        <w:t xml:space="preserve"> Pergunta e suas alternativas salvas no banco de dados</w:t>
+      </w:r>
+    </w:p>
+    <w:p>
+      <w:pPr>
+        <w:tabs>
+          <w:tab w:val="left" w:pos="851"/>
+        </w:tabs>
+        <w:spacing w:line="360" w:lineRule="auto"/>
+        <w:rPr>
+          <w:rFonts w:ascii="Arial" w:hAnsi="Arial" w:cs="Arial"/>
+          <w:sz w:val="24"/>
+          <w:szCs w:val="24"/>
+        </w:rPr>
+      </w:pPr>
+    </w:p>
+    <w:p>
+      <w:pPr>
+        <w:tabs>
+          <w:tab w:val="left" w:pos="851"/>
+        </w:tabs>
+        <w:spacing w:line="360" w:lineRule="auto"/>
+        <w:rPr>
+          <w:rFonts w:ascii="Arial" w:hAnsi="Arial" w:cs="Arial"/>
+          <w:b/>
+          <w:bCs/>
+          <w:sz w:val="24"/>
+          <w:szCs w:val="24"/>
+        </w:rPr>
+      </w:pPr>
+      <w:r>
+        <w:rPr>
+          <w:rFonts w:ascii="Arial" w:hAnsi="Arial" w:cs="Arial"/>
+          <w:b/>
+          <w:bCs/>
+          <w:sz w:val="24"/>
+          <w:szCs w:val="24"/>
+        </w:rPr>
+        <w:t xml:space="preserve">[Requisito funcional 5] Consulta de alunos </w:t>
+      </w:r>
+    </w:p>
+    <w:p>
+      <w:pPr>
+        <w:tabs>
+          <w:tab w:val="left" w:pos="851"/>
+        </w:tabs>
+        <w:spacing w:line="360" w:lineRule="auto"/>
+        <w:rPr>
+          <w:rFonts w:ascii="Arial" w:hAnsi="Arial" w:cs="Arial"/>
+          <w:sz w:val="24"/>
+          <w:szCs w:val="24"/>
+        </w:rPr>
+      </w:pPr>
+      <w:r>
+        <w:rPr>
+          <w:rFonts w:ascii="Arial" w:hAnsi="Arial" w:cs="Arial"/>
+          <w:b/>
+          <w:bCs/>
+          <w:sz w:val="24"/>
+          <w:szCs w:val="24"/>
+        </w:rPr>
+        <w:t>Descrição do RF:</w:t>
+      </w:r>
+      <w:r>
+        <w:rPr>
+          <w:rFonts w:ascii="Arial" w:hAnsi="Arial" w:cs="Arial"/>
+          <w:sz w:val="24"/>
+          <w:szCs w:val="24"/>
+        </w:rPr>
+        <w:t xml:space="preserve"> Permite que o usuário consulte a lista de alunos de sua escola, separada por matéria e turma </w:t>
+      </w:r>
+    </w:p>
+    <w:p>
+      <w:pPr>
+        <w:tabs>
+          <w:tab w:val="left" w:pos="851"/>
+        </w:tabs>
+        <w:spacing w:line="360" w:lineRule="auto"/>
+        <w:rPr>
+          <w:rFonts w:ascii="Arial" w:hAnsi="Arial" w:cs="Arial"/>
+          <w:sz w:val="24"/>
+          <w:szCs w:val="24"/>
+        </w:rPr>
+      </w:pPr>
+      <w:r>
+        <w:rPr>
+          <w:rFonts w:ascii="Arial" w:hAnsi="Arial" w:cs="Arial"/>
+          <w:b/>
+          <w:bCs/>
+          <w:sz w:val="24"/>
+          <w:szCs w:val="24"/>
+        </w:rPr>
+        <w:t>Entradas e pré-condições:</w:t>
+      </w:r>
+      <w:r>
+        <w:rPr>
+          <w:rFonts w:ascii="Arial" w:hAnsi="Arial" w:cs="Arial"/>
+          <w:sz w:val="24"/>
+          <w:szCs w:val="24"/>
+        </w:rPr>
+        <w:t xml:space="preserve"> Estar logado no sistema e ser um Diretor, Administrador ou Professor</w:t>
+      </w:r>
+    </w:p>
+    <w:p>
+      <w:pPr>
+        <w:tabs>
+          <w:tab w:val="left" w:pos="851"/>
+        </w:tabs>
+        <w:spacing w:line="360" w:lineRule="auto"/>
+        <w:rPr>
+          <w:rFonts w:ascii="Arial" w:hAnsi="Arial" w:cs="Arial"/>
+          <w:sz w:val="24"/>
+          <w:szCs w:val="24"/>
+        </w:rPr>
+      </w:pPr>
+      <w:r>
+        <w:rPr>
+          <w:rFonts w:ascii="Arial" w:hAnsi="Arial" w:cs="Arial"/>
+          <w:b/>
+          <w:bCs/>
+          <w:sz w:val="24"/>
+          <w:szCs w:val="24"/>
+        </w:rPr>
+        <w:t>Saídas e pós condições:</w:t>
+      </w:r>
+      <w:r>
+        <w:rPr>
+          <w:rFonts w:ascii="Arial" w:hAnsi="Arial" w:cs="Arial"/>
+          <w:sz w:val="24"/>
+          <w:szCs w:val="24"/>
+        </w:rPr>
+        <w:t xml:space="preserve"> Usuário recebe a lista de alunos da forma desejada</w:t>
+      </w:r>
+    </w:p>
+    <w:p>
+      <w:pPr>
+        <w:tabs>
+          <w:tab w:val="left" w:pos="851"/>
+        </w:tabs>
+        <w:spacing w:line="360" w:lineRule="auto"/>
+        <w:rPr>
+          <w:rFonts w:ascii="Arial" w:hAnsi="Arial" w:cs="Arial"/>
+          <w:sz w:val="24"/>
+          <w:szCs w:val="24"/>
+        </w:rPr>
+      </w:pPr>
+    </w:p>
+    <w:p>
+      <w:pPr>
+        <w:pStyle w:val="PargrafodaLista"/>
+        <w:numPr>
+          <w:ilvl w:val="2"/>
+          <w:numId w:val="32"/>
+        </w:numPr>
+        <w:tabs>
+          <w:tab w:val="left" w:pos="851"/>
+        </w:tabs>
+        <w:spacing w:line="360" w:lineRule="auto"/>
+        <w:rPr>
+          <w:rFonts w:ascii="Arial" w:hAnsi="Arial" w:cs="Arial"/>
+          <w:i w:val="0"/>
+          <w:iCs w:val="0"/>
+          <w:sz w:val="24"/>
+          <w:szCs w:val="24"/>
+        </w:rPr>
+      </w:pPr>
+      <w:r>
+        <w:rPr>
+          <w:rFonts w:ascii="Arial" w:hAnsi="Arial" w:cs="Arial"/>
+          <w:i w:val="0"/>
+          <w:iCs w:val="0"/>
+          <w:sz w:val="24"/>
+          <w:szCs w:val="24"/>
+        </w:rPr>
+        <w:t xml:space="preserve">Requisitos funcionais </w:t>
+      </w:r>
+    </w:p>
+    <w:p>
+      <w:pPr>
+        <w:tabs>
+          <w:tab w:val="left" w:pos="851"/>
+        </w:tabs>
+        <w:spacing w:line="360" w:lineRule="auto"/>
+        <w:ind w:left="360"/>
+        <w:rPr>
+          <w:rFonts w:ascii="Arial" w:hAnsi="Arial" w:cs="Arial"/>
+          <w:sz w:val="24"/>
+          <w:szCs w:val="24"/>
+        </w:rPr>
+      </w:pPr>
+      <w:r>
+        <w:rPr>
+          <w:rFonts w:ascii="Arial" w:hAnsi="Arial" w:cs="Arial"/>
+          <w:sz w:val="24"/>
+          <w:szCs w:val="24"/>
+        </w:rPr>
+        <w:t>Os requisitos não funcionais do sistema são: Desempenho, usabilidade, segurança e escalabilidade</w:t>
+      </w:r>
+    </w:p>
+    <w:p>
+      <w:pPr>
+        <w:pStyle w:val="Titulo2"/>
+      </w:pPr>
+      <w:r>
+        <w:t>Diagrama de Classes</w:t>
+      </w:r>
+    </w:p>
+    <w:p>
+      <w:pPr>
+        <w:pStyle w:val="Ttulo2"/>
+        <w:numPr>
+          <w:ilvl w:val="0"/>
+          <w:numId w:val="0"/>
+        </w:numPr>
+        <w:ind w:left="567"/>
+      </w:pPr>
     </w:p>
     <w:p/>
+    <w:p/>
+    <w:p/>
+    <w:p/>
+    <w:p/>
+    <w:p/>
+    <w:p/>
+    <w:p/>
+    <w:p/>
     <w:p>
       <w:pPr>
         <w:pStyle w:val="Titulo2"/>
       </w:pPr>
-      <w:bookmarkStart w:id="13" w:name="_Toc188965018"/>
-      <w:bookmarkStart w:id="14" w:name="_Toc188968179"/>
-      <w:r>
-        <w:t xml:space="preserve">Materiais </w:t>
-      </w:r>
-      <w:r>
-        <w:t>(descrição da unidade experimental ou ambiente de simulação ou estudo de caso)</w:t>
-      </w:r>
-      <w:bookmarkEnd w:id="13"/>
-      <w:bookmarkEnd w:id="14"/>
-    </w:p>
-    <w:p>
-      <w:pPr>
-        <w:tabs>
-          <w:tab w:val="left" w:pos="851"/>
-        </w:tabs>
-        <w:spacing w:line="360" w:lineRule="auto"/>
-        <w:rPr>
-          <w:rFonts w:ascii="Arial" w:hAnsi="Arial" w:cs="Arial"/>
-          <w:sz w:val="24"/>
-          <w:szCs w:val="24"/>
-        </w:rPr>
-      </w:pPr>
-    </w:p>
-    <w:p>
-      <w:pPr>
-        <w:tabs>
-          <w:tab w:val="left" w:pos="851"/>
-        </w:tabs>
-        <w:spacing w:line="360" w:lineRule="auto"/>
-        <w:rPr>
-          <w:rFonts w:ascii="Arial" w:hAnsi="Arial" w:cs="Arial"/>
-          <w:sz w:val="24"/>
-          <w:szCs w:val="24"/>
-        </w:rPr>
-      </w:pPr>
-      <w:r>
-        <w:rPr>
-          <w:rFonts w:ascii="Arial" w:hAnsi="Arial" w:cs="Arial"/>
-          <w:sz w:val="24"/>
-          <w:szCs w:val="24"/>
-        </w:rPr>
-        <w:tab/>
-        <w:t>XXXXXXXXXXXXXXXXXXXXXXXXXXXXXXXXXXXXXXXXXXXXXXXXXXXXXXXXXXXXXXXXXXXXXXXXXXXXXXXXXXXXXXXXXXXXXXXXXXXXXXXXXXXXXXXXXXXXXXXXXXXXXXXXXXXXXXXXXXXXXXXXXXXXXXXXXXXXXXXXXXXXXXXXXXXXXXXXXXXXXXXXXXXXXXXXXXXXXXXXXXX.</w:t>
-      </w:r>
-    </w:p>
-    <w:p>
-      <w:pPr>
-        <w:tabs>
-          <w:tab w:val="left" w:pos="851"/>
-        </w:tabs>
-        <w:spacing w:line="360" w:lineRule="auto"/>
-        <w:rPr>
-          <w:rFonts w:ascii="Arial" w:hAnsi="Arial" w:cs="Arial"/>
-          <w:sz w:val="24"/>
-          <w:szCs w:val="24"/>
-        </w:rPr>
-      </w:pPr>
-      <w:r>
-        <w:rPr>
-          <w:rFonts w:ascii="Arial" w:hAnsi="Arial" w:cs="Arial"/>
-          <w:sz w:val="24"/>
-          <w:szCs w:val="24"/>
-        </w:rPr>
-        <w:tab/>
-      </w:r>
-      <w:r>
-        <w:rPr>
-          <w:rFonts w:ascii="Arial" w:hAnsi="Arial" w:cs="Arial"/>
-          <w:sz w:val="24"/>
-          <w:szCs w:val="24"/>
-        </w:rPr>
-        <w:t>XXXXXXXXXXXXXXXXXXXXXXXXXXXXXXXXXXXXXXXXXXXXXXXXXXXXXXXXXXXXXXXXXXXXXXXXXXXXXXXXXXXXXXXXXXXXXXXXXXXXXXXXXXXXXXXXXXXXXXXXXXXXXXXXXXXXXXXXXXXXXXXXXXXXXXXXXXXXXXXXXXXXXXXXXXXXXXXXXXXXXXXXXXXXXXXXXXXXXXXXXXX.</w:t>
-      </w:r>
-    </w:p>
-    <w:p>
-      <w:pPr>
-        <w:tabs>
-          <w:tab w:val="left" w:pos="851"/>
-        </w:tabs>
-        <w:spacing w:line="360" w:lineRule="auto"/>
-        <w:rPr>
-          <w:rFonts w:ascii="Arial" w:hAnsi="Arial" w:cs="Arial"/>
-          <w:sz w:val="20"/>
-          <w:szCs w:val="20"/>
-        </w:rPr>
-      </w:pPr>
-    </w:p>
-    <w:p>
-      <w:pPr>
-        <w:pStyle w:val="Titulo2"/>
-      </w:pPr>
-      <w:bookmarkStart w:id="15" w:name="_Toc188965019"/>
-      <w:bookmarkStart w:id="16" w:name="_Toc188968180"/>
-      <w:r>
-        <w:t>Método</w:t>
-      </w:r>
-      <w:bookmarkEnd w:id="15"/>
-      <w:bookmarkEnd w:id="16"/>
-      <w:r>
-        <w:t xml:space="preserve"> </w:t>
-      </w:r>
-    </w:p>
-    <w:p>
-      <w:pPr>
-        <w:tabs>
-          <w:tab w:val="left" w:pos="851"/>
-        </w:tabs>
-        <w:spacing w:line="360" w:lineRule="auto"/>
-        <w:rPr>
-          <w:rFonts w:ascii="Arial" w:hAnsi="Arial" w:cs="Arial"/>
-          <w:sz w:val="24"/>
-          <w:szCs w:val="24"/>
-        </w:rPr>
-      </w:pPr>
-    </w:p>
-    <w:p>
-      <w:pPr>
-        <w:tabs>
-          <w:tab w:val="left" w:pos="851"/>
-        </w:tabs>
-        <w:spacing w:line="360" w:lineRule="auto"/>
-        <w:rPr>
-          <w:rFonts w:ascii="Arial" w:hAnsi="Arial" w:cs="Arial"/>
-          <w:sz w:val="24"/>
-          <w:szCs w:val="24"/>
-        </w:rPr>
-      </w:pPr>
-      <w:r>
-        <w:rPr>
-          <w:rFonts w:ascii="Arial" w:hAnsi="Arial" w:cs="Arial"/>
-          <w:sz w:val="24"/>
-          <w:szCs w:val="24"/>
-        </w:rPr>
-        <w:tab/>
-        <w:t>XXXXXXXXXXXXXXXXXXXXXXXXXXXXXXXXXXXXXXXXXXXXXXXXXXXXXXXXXXXXXXXXXXXXXXXXXXXXXXXXXXXXXXXXXXXXXXXXXXXXXXXXXXXXXXXXXXXXXXXXXXXXXXXXXXXXXXXXXXXXXXXXXXXXXXXXXXXXXXXXXXXXXXXXXXXXXXXXXXXXXXXXXXXXXXXXXXXXXXXXXXX.</w:t>
-      </w:r>
-    </w:p>
-    <w:p>
-      <w:pPr>
-        <w:tabs>
-          <w:tab w:val="left" w:pos="851"/>
-        </w:tabs>
-        <w:spacing w:line="360" w:lineRule="auto"/>
-        <w:rPr>
-          <w:rFonts w:ascii="Arial" w:hAnsi="Arial" w:cs="Arial"/>
-          <w:sz w:val="24"/>
-          <w:szCs w:val="24"/>
-        </w:rPr>
-      </w:pPr>
-      <w:r>
-        <w:rPr>
-          <w:rFonts w:ascii="Arial" w:hAnsi="Arial" w:cs="Arial"/>
-          <w:sz w:val="24"/>
-          <w:szCs w:val="24"/>
-        </w:rPr>
-        <w:tab/>
-        <w:t>XXXXXXXXXXXXXXXXXXXXXXXXXXXXXXXXXXXXXXXXXXXXXXXXXXXXXXXXXXXXXXXXXXXXXXXXXXXXXXXXXXXXXXXXXXXXXXXXXXXXXXXXXXXXXXXXXXXXXXXXXXXXXXXXXXXXXXXXXXXXXXXXXXXXXXXXXXXXXXXXXXXXXXXXXXXXXXXXXXXXXXXXXXXXXXXXXXXXXXXXXXX.</w:t>
-      </w:r>
-    </w:p>
-    <w:p>
-      <w:pPr>
-        <w:tabs>
-          <w:tab w:val="left" w:pos="851"/>
-        </w:tabs>
-        <w:spacing w:line="360" w:lineRule="auto"/>
-        <w:rPr>
-          <w:rFonts w:ascii="Arial" w:hAnsi="Arial" w:cs="Arial"/>
-          <w:sz w:val="24"/>
-          <w:szCs w:val="24"/>
-        </w:rPr>
-      </w:pPr>
-    </w:p>
-    <w:p>
-      <w:pPr>
-        <w:tabs>
-          <w:tab w:val="left" w:pos="851"/>
-        </w:tabs>
-        <w:spacing w:line="360" w:lineRule="auto"/>
-        <w:rPr>
-          <w:rFonts w:ascii="Arial" w:hAnsi="Arial" w:cs="Arial"/>
-          <w:sz w:val="24"/>
-          <w:szCs w:val="24"/>
-        </w:rPr>
-      </w:pPr>
-    </w:p>
-    <w:p>
-      <w:pPr>
-        <w:tabs>
-          <w:tab w:val="left" w:pos="851"/>
-        </w:tabs>
-        <w:spacing w:line="360" w:lineRule="auto"/>
-        <w:rPr>
-          <w:rFonts w:ascii="Arial" w:hAnsi="Arial" w:cs="Arial"/>
-          <w:sz w:val="24"/>
-          <w:szCs w:val="24"/>
-        </w:rPr>
-      </w:pPr>
-    </w:p>
-    <w:p>
-      <w:pPr>
-        <w:tabs>
-          <w:tab w:val="left" w:pos="851"/>
-        </w:tabs>
-        <w:spacing w:line="360" w:lineRule="auto"/>
-        <w:rPr>
-          <w:rFonts w:ascii="Arial" w:hAnsi="Arial" w:cs="Arial"/>
-          <w:sz w:val="24"/>
-          <w:szCs w:val="24"/>
-        </w:rPr>
-      </w:pPr>
-    </w:p>
-    <w:p>
-      <w:pPr>
-        <w:tabs>
-          <w:tab w:val="left" w:pos="851"/>
-        </w:tabs>
-        <w:spacing w:line="360" w:lineRule="auto"/>
-        <w:rPr>
-          <w:rFonts w:ascii="Arial" w:hAnsi="Arial" w:cs="Arial"/>
-          <w:sz w:val="24"/>
-          <w:szCs w:val="24"/>
-        </w:rPr>
-      </w:pPr>
-    </w:p>
-    <w:p>
-      <w:pPr>
-        <w:tabs>
-          <w:tab w:val="left" w:pos="851"/>
-        </w:tabs>
-        <w:spacing w:line="360" w:lineRule="auto"/>
-        <w:rPr>
-          <w:rFonts w:ascii="Arial" w:hAnsi="Arial" w:cs="Arial"/>
-          <w:sz w:val="24"/>
-          <w:szCs w:val="24"/>
-        </w:rPr>
-      </w:pPr>
-    </w:p>
-    <w:p>
-      <w:pPr>
-        <w:tabs>
-          <w:tab w:val="left" w:pos="851"/>
-        </w:tabs>
-        <w:spacing w:line="360" w:lineRule="auto"/>
-        <w:rPr>
-          <w:rFonts w:ascii="Arial" w:hAnsi="Arial" w:cs="Arial"/>
-          <w:sz w:val="24"/>
-          <w:szCs w:val="24"/>
-        </w:rPr>
-      </w:pPr>
-    </w:p>
-    <w:p>
-      <w:pPr>
-        <w:tabs>
-          <w:tab w:val="left" w:pos="851"/>
-        </w:tabs>
-        <w:spacing w:line="360" w:lineRule="auto"/>
-        <w:rPr>
-          <w:rFonts w:ascii="Arial" w:hAnsi="Arial" w:cs="Arial"/>
-          <w:sz w:val="24"/>
-          <w:szCs w:val="24"/>
-        </w:rPr>
-      </w:pPr>
-    </w:p>
-    <w:p>
-      <w:pPr>
-        <w:tabs>
-          <w:tab w:val="left" w:pos="851"/>
-        </w:tabs>
-        <w:spacing w:line="360" w:lineRule="auto"/>
-        <w:rPr>
-          <w:rFonts w:ascii="Arial" w:hAnsi="Arial" w:cs="Arial"/>
-          <w:sz w:val="24"/>
-          <w:szCs w:val="24"/>
-        </w:rPr>
-      </w:pPr>
-    </w:p>
-    <w:p>
-      <w:pPr>
-        <w:pStyle w:val="Ttulo1"/>
-        <w:keepNext/>
-        <w:tabs>
-          <w:tab w:val="left" w:pos="851"/>
-        </w:tabs>
-        <w:spacing w:before="0" w:after="0" w:line="360" w:lineRule="auto"/>
-        <w:contextualSpacing w:val="0"/>
-        <w:rPr>
-          <w:rFonts w:cs="Arial"/>
-          <w:i/>
-        </w:rPr>
-      </w:pPr>
-      <w:bookmarkStart w:id="17" w:name="_Toc188965020"/>
-      <w:bookmarkStart w:id="18" w:name="_Toc188968181"/>
-      <w:r>
-        <w:rPr>
-          <w:rFonts w:cs="Arial"/>
-          <w:szCs w:val="24"/>
-        </w:rPr>
-        <w:t xml:space="preserve">RESULTADOS </w:t>
-      </w:r>
-      <w:r>
-        <w:rPr>
-          <w:rFonts w:cs="Arial"/>
-          <w:szCs w:val="24"/>
-        </w:rPr>
-        <w:t>E DISCUSSÃO</w:t>
-      </w:r>
-      <w:bookmarkEnd w:id="17"/>
-      <w:bookmarkEnd w:id="18"/>
-    </w:p>
-    <w:p>
-      <w:pPr>
-        <w:rPr>
-          <w:rFonts w:ascii="Arial" w:hAnsi="Arial" w:cs="Arial"/>
-        </w:rPr>
-      </w:pPr>
-    </w:p>
-    <w:p>
-      <w:pPr>
-        <w:tabs>
-          <w:tab w:val="left" w:pos="851"/>
-        </w:tabs>
-        <w:spacing w:line="360" w:lineRule="auto"/>
-        <w:rPr>
-          <w:rFonts w:ascii="Arial" w:hAnsi="Arial" w:cs="Arial"/>
-          <w:sz w:val="24"/>
-          <w:szCs w:val="24"/>
-        </w:rPr>
-      </w:pPr>
-      <w:r>
-        <w:rPr>
-          <w:rFonts w:ascii="Arial" w:hAnsi="Arial" w:cs="Arial"/>
-          <w:sz w:val="24"/>
-          <w:szCs w:val="24"/>
-        </w:rPr>
-        <w:tab/>
-      </w:r>
-      <w:r>
-        <w:rPr>
-          <w:rFonts w:ascii="Arial" w:hAnsi="Arial" w:cs="Arial"/>
-          <w:sz w:val="24"/>
-          <w:szCs w:val="24"/>
-        </w:rPr>
-        <w:t xml:space="preserve">XXXXXXXXXXXXXXXXXXXXXXXXXXXXXXXXXXXXXXXXXXXXXXXXXXXXXXXXXXXXXXXXXXXXXXXXXXXXXXXXXXXXXXXXXXXXXXXXXXXXXXXXXXXXXXXXXXXXXXXXXXXXXXXXXXXXXXXXXXXXXXXXXXXXXXXXXXXXXXXXXXXXXXXXXXXXXXXXXXXXXXXXXXXXXXXXXXXXXXXXXXX. </w:t>
-      </w:r>
-      <w:r>
-        <w:rPr>
-          <w:rFonts w:ascii="Arial" w:hAnsi="Arial" w:cs="Arial"/>
-          <w:sz w:val="24"/>
-          <w:szCs w:val="24"/>
-        </w:rPr>
-        <w:t>Na</w:t>
-      </w:r>
-      <w:r>
-        <w:rPr>
-          <w:rFonts w:ascii="Arial" w:hAnsi="Arial" w:cs="Arial"/>
-          <w:sz w:val="24"/>
-          <w:szCs w:val="24"/>
-        </w:rPr>
-        <w:t xml:space="preserve"> Figura </w:t>
-      </w:r>
-      <w:r>
-        <w:rPr>
-          <w:rFonts w:ascii="Arial" w:hAnsi="Arial" w:cs="Arial"/>
-          <w:sz w:val="24"/>
-          <w:szCs w:val="24"/>
-        </w:rPr>
-        <w:t>2</w:t>
-      </w:r>
-      <w:r>
-        <w:rPr>
-          <w:rFonts w:ascii="Arial" w:hAnsi="Arial" w:cs="Arial"/>
-          <w:sz w:val="24"/>
-          <w:szCs w:val="24"/>
-        </w:rPr>
-        <w:t xml:space="preserve"> </w:t>
-      </w:r>
-      <w:r>
-        <w:rPr>
-          <w:rFonts w:ascii="Arial" w:hAnsi="Arial" w:cs="Arial"/>
-          <w:sz w:val="24"/>
-          <w:szCs w:val="24"/>
-        </w:rPr>
-        <w:t>está apresentado</w:t>
-      </w:r>
-      <w:r>
-        <w:rPr>
-          <w:rFonts w:ascii="Arial" w:hAnsi="Arial" w:cs="Arial"/>
-          <w:sz w:val="24"/>
-          <w:szCs w:val="24"/>
-        </w:rPr>
-        <w:t xml:space="preserve"> </w:t>
-      </w:r>
-      <w:r>
-        <w:rPr>
-          <w:rFonts w:ascii="Arial" w:hAnsi="Arial" w:cs="Arial"/>
-          <w:sz w:val="24"/>
-          <w:szCs w:val="24"/>
-        </w:rPr>
-        <w:t>XXXXXXXX</w:t>
-      </w:r>
-      <w:r>
-        <w:rPr>
-          <w:rFonts w:ascii="Arial" w:hAnsi="Arial" w:cs="Arial"/>
-          <w:sz w:val="24"/>
-          <w:szCs w:val="24"/>
-        </w:rPr>
-        <w:t>.</w:t>
-      </w:r>
-    </w:p>
-    <w:p>
-      <w:pPr>
-        <w:tabs>
-          <w:tab w:val="left" w:pos="851"/>
-        </w:tabs>
-        <w:spacing w:line="360" w:lineRule="auto"/>
-        <w:rPr>
-          <w:rFonts w:ascii="Arial" w:hAnsi="Arial" w:cs="Arial"/>
-          <w:sz w:val="24"/>
-          <w:szCs w:val="24"/>
-        </w:rPr>
-      </w:pPr>
-      <w:r>
-        <w:rPr>
-          <w:rFonts w:ascii="Arial" w:hAnsi="Arial" w:cs="Arial"/>
-          <w:sz w:val="24"/>
-          <w:szCs w:val="24"/>
-        </w:rPr>
-        <w:tab/>
-      </w:r>
-    </w:p>
-    <w:p>
-      <w:pPr>
-        <w:tabs>
-          <w:tab w:val="left" w:pos="851"/>
-        </w:tabs>
-        <w:spacing w:line="360" w:lineRule="auto"/>
-        <w:jc w:val="center"/>
-        <w:rPr>
-          <w:rFonts w:ascii="Arial" w:hAnsi="Arial" w:cs="Arial"/>
-          <w:sz w:val="24"/>
-          <w:szCs w:val="24"/>
-        </w:rPr>
-      </w:pPr>
-      <w:r>
-        <w:rPr>
+      <w:r>
+        <w:t xml:space="preserve">Diagrama de Casos de </w:t>
+      </w:r>
+    </w:p>
+    <w:p>
+      <w:pPr>
+        <w:rPr>
+          <w:rFonts w:ascii="Arial" w:hAnsi="Arial" w:cs="Arial"/>
+          <w:sz w:val="24"/>
+          <w:szCs w:val="24"/>
+        </w:rPr>
+      </w:pPr>
+      <w:r>
+        <w:rPr>
+          <w:rFonts w:ascii="Arial" w:hAnsi="Arial" w:cs="Arial"/>
+          <w:sz w:val="24"/>
+          <w:szCs w:val="24"/>
+        </w:rPr>
+        <w:t>Figura 1: Fluxo do Aluno</w:t>
+      </w:r>
+    </w:p>
+    <w:p>
+      <w:pPr>
+        <w:rPr>
+          <w:rFonts w:ascii="Arial" w:hAnsi="Arial" w:cs="Arial"/>
+          <w:sz w:val="24"/>
+          <w:szCs w:val="24"/>
+        </w:rPr>
+      </w:pPr>
+    </w:p>
+    <w:p>
+      <w:pPr>
+        <w:rPr>
+          <w:rFonts w:ascii="Arial" w:hAnsi="Arial" w:cs="Arial"/>
+          <w:sz w:val="24"/>
+          <w:szCs w:val="24"/>
+        </w:rPr>
+      </w:pPr>
+      <w:r>
+        <w:rPr>
+          <w:rFonts w:ascii="Arial" w:hAnsi="Arial" w:cs="Arial"/>
           <w:noProof/>
-          <w:lang w:eastAsia="pt-BR"/>
+          <w:color w:val="000000" w:themeColor="text1"/>
         </w:rPr>
         <w:drawing>
-          <wp:inline distT="0" distB="0" distL="0" distR="0" wp14:anchorId="3BC51416" wp14:editId="12A06C75">
-            <wp:extent cx="5122800" cy="3043721"/>
-            <wp:effectExtent l="0" t="0" r="1905" b="4445"/>
-            <wp:docPr id="40" name="Imagem 40" descr="Gráfico, Gráfico de linhas&#10;&#10;Descrição gerada automaticamente"/>
+          <wp:inline distT="0" distB="0" distL="0" distR="0" wp14:anchorId="7CA1EF2B" wp14:editId="13F4870F">
+            <wp:extent cx="5391150" cy="4429728"/>
+            <wp:effectExtent l="0" t="0" r="0" b="9525"/>
+            <wp:docPr id="1" name="Imagem 1" descr="Gráfico, Diagrama, Gráfico de bolhas&#10;&#10;O conteúdo gerado por IA pode estar incorreto."/>
             <wp:cNvGraphicFramePr>
               <a:graphicFrameLocks xmlns:a="http://schemas.openxmlformats.org/drawingml/2006/main" noChangeAspect="1"/>
             </wp:cNvGraphicFramePr>
@@ -9720,17 +10862,11 @@
               <a:graphicData uri="http://schemas.openxmlformats.org/drawingml/2006/picture">
                 <pic:pic xmlns:pic="http://schemas.openxmlformats.org/drawingml/2006/picture">
                   <pic:nvPicPr>
-                    <pic:cNvPr id="40" name="Imagem 40" descr="Gráfico, Gráfico de linhas&#10;&#10;Descrição gerada automaticamente"/>
+                    <pic:cNvPr id="1" name="Imagem 1" descr="Gráfico, Diagrama, Gráfico de bolhas&#10;&#10;O conteúdo gerado por IA pode estar incorreto."/>
                     <pic:cNvPicPr/>
                   </pic:nvPicPr>
                   <pic:blipFill>
-                    <a:blip r:embed="rId14">
-                      <a:extLst>
-                        <a:ext uri="{28A0092B-C50C-407E-A947-70E740481C1C}">
-                          <a14:useLocalDpi xmlns:a14="http://schemas.microsoft.com/office/drawing/2010/main" val="0"/>
-                        </a:ext>
-                      </a:extLst>
-                    </a:blip>
+                    <a:blip r:embed="rId14"/>
                     <a:stretch>
                       <a:fillRect/>
                     </a:stretch>
@@ -9738,7 +10874,7 @@
                   <pic:spPr>
                     <a:xfrm>
                       <a:off x="0" y="0"/>
-                      <a:ext cx="5122800" cy="3043721"/>
+                      <a:ext cx="5431219" cy="4462651"/>
                     </a:xfrm>
                     <a:prstGeom prst="rect">
                       <a:avLst/>
@@ -9753,106 +10889,765 @@
     </w:p>
     <w:p>
       <w:pPr>
-        <w:pStyle w:val="Legenda"/>
-      </w:pPr>
-      <w:bookmarkStart w:id="19" w:name="_Toc518059124"/>
-      <w:r>
-        <w:t>Figura</w:t>
-      </w:r>
-      <w:r>
-        <w:t xml:space="preserve"> </w:t>
-      </w:r>
-      <w:r>
-        <w:t>2</w:t>
-      </w:r>
-      <w:r>
-        <w:t xml:space="preserve"> - </w:t>
-      </w:r>
-      <w:r>
-        <w:t>Gráfico dos resultados do comportamento das variáveis de controle utilizando a estação de razão convencional</w:t>
-      </w:r>
-      <w:r>
-        <w:t>.</w:t>
-      </w:r>
-      <w:bookmarkEnd w:id="19"/>
-    </w:p>
-    <w:p>
-      <w:pPr>
-        <w:tabs>
-          <w:tab w:val="left" w:pos="851"/>
-        </w:tabs>
-        <w:spacing w:line="360" w:lineRule="auto"/>
-        <w:rPr>
-          <w:rFonts w:ascii="Arial" w:hAnsi="Arial" w:cs="Arial"/>
-          <w:sz w:val="24"/>
-          <w:szCs w:val="24"/>
-        </w:rPr>
-      </w:pPr>
-      <w:r>
-        <w:rPr>
-          <w:rFonts w:ascii="Arial" w:hAnsi="Arial" w:cs="Arial"/>
-          <w:sz w:val="24"/>
-          <w:szCs w:val="24"/>
-        </w:rPr>
-        <w:tab/>
-      </w:r>
-    </w:p>
-    <w:p>
-      <w:pPr>
-        <w:tabs>
-          <w:tab w:val="left" w:pos="851"/>
-        </w:tabs>
-        <w:spacing w:line="360" w:lineRule="auto"/>
-        <w:rPr>
-          <w:rFonts w:ascii="Arial" w:hAnsi="Arial" w:cs="Arial"/>
-          <w:sz w:val="24"/>
-          <w:szCs w:val="24"/>
-        </w:rPr>
-      </w:pPr>
-      <w:r>
-        <w:rPr>
-          <w:rFonts w:ascii="Arial" w:hAnsi="Arial" w:cs="Arial"/>
-          <w:sz w:val="24"/>
-          <w:szCs w:val="24"/>
-        </w:rPr>
-        <w:tab/>
-        <w:t>XXXXXXXXXXXXXXXXXXXXXXXXXXXXXXXXXXXXXXXXXXXXXXXXXXXXXXXXXXXXXXXXXXXXXXXXXXXXXXXXXXXXXXXXXXXXXXXXXXXXXXXXXXXXXXXXXXXXXXXXXXXXXXXXXXXXXXXXXXXXXXXXXXXXXXXXXXXXXXXXXXXXXXXXXXXXXXXXXXXXXXXXXXXXXXXXXXXXXXXXXXX.</w:t>
-      </w:r>
-    </w:p>
-    <w:p>
-      <w:pPr>
-        <w:tabs>
-          <w:tab w:val="left" w:pos="851"/>
-        </w:tabs>
-        <w:spacing w:line="360" w:lineRule="auto"/>
-        <w:rPr>
-          <w:rFonts w:ascii="Arial" w:hAnsi="Arial" w:cs="Arial"/>
-          <w:sz w:val="24"/>
-          <w:szCs w:val="24"/>
-        </w:rPr>
-      </w:pPr>
-      <w:r>
-        <w:rPr>
-          <w:rFonts w:ascii="Arial" w:hAnsi="Arial" w:cs="Arial"/>
-          <w:sz w:val="24"/>
-          <w:szCs w:val="24"/>
-        </w:rPr>
-        <w:tab/>
-        <w:t>XXXXXXXXXXXXXXXXXXXXXXXXXXXXXXXXXXXXXXXXXXXXXXXXXXXXXXXXXXXXXXXXXXXXXXXXXXXXXXXXXXXXXXXXXXXXXXXXXXXXXXXXXXXXXXXXXXXXXXXXXXXXXXXXXXXXXXXXXXXXXXXXXXXXXXXXXXXXXXXXXXXXXXXXXXXXXXXXXXXXXXXXXXXXXXXXXXXXXXXXXXX.</w:t>
-      </w:r>
-    </w:p>
-    <w:p>
-      <w:pPr>
-        <w:tabs>
-          <w:tab w:val="left" w:pos="851"/>
-        </w:tabs>
-        <w:spacing w:line="360" w:lineRule="auto"/>
-        <w:rPr>
-          <w:rFonts w:ascii="Arial" w:hAnsi="Arial" w:cs="Arial"/>
-          <w:sz w:val="24"/>
-          <w:szCs w:val="24"/>
-        </w:rPr>
-      </w:pPr>
+        <w:rPr>
+          <w:rFonts w:ascii="Arial" w:hAnsi="Arial" w:cs="Arial"/>
+          <w:sz w:val="24"/>
+          <w:szCs w:val="24"/>
+        </w:rPr>
+      </w:pPr>
+    </w:p>
+    <w:p>
+      <w:pPr>
+        <w:rPr>
+          <w:rFonts w:ascii="Arial" w:hAnsi="Arial" w:cs="Arial"/>
+          <w:sz w:val="24"/>
+          <w:szCs w:val="24"/>
+        </w:rPr>
+      </w:pPr>
+      <w:r>
+        <w:rPr>
+          <w:rFonts w:ascii="Arial" w:hAnsi="Arial" w:cs="Arial"/>
+          <w:sz w:val="24"/>
+          <w:szCs w:val="24"/>
+        </w:rPr>
+        <w:t>Fonte: Pelo autor</w:t>
+      </w:r>
+    </w:p>
+    <w:p>
+      <w:pPr>
+        <w:rPr>
+          <w:rFonts w:ascii="Arial" w:hAnsi="Arial" w:cs="Arial"/>
+          <w:sz w:val="24"/>
+          <w:szCs w:val="24"/>
+        </w:rPr>
+      </w:pPr>
+    </w:p>
+    <w:p>
+      <w:pPr>
+        <w:rPr>
+          <w:rFonts w:ascii="Arial" w:hAnsi="Arial" w:cs="Arial"/>
+          <w:sz w:val="24"/>
+          <w:szCs w:val="24"/>
+        </w:rPr>
+      </w:pPr>
+      <w:r>
+        <w:rPr>
+          <w:rFonts w:ascii="Arial" w:hAnsi="Arial" w:cs="Arial"/>
+          <w:sz w:val="24"/>
+          <w:szCs w:val="24"/>
+        </w:rPr>
+        <w:t>A figura 1 demostra o fluxo do aluno no sistema. Nela mostra o “login”, que é necessário para desfrutar da aplicação, o caso de uso de “treinar disciplina”, onde o aluno conseguirá treinar separadamente cada disciplina escolar, o “participar de partida online” onde o aluno competirá com colegas em um jogo de quis, o “visualizar estatísticas gerais” onde o aluno conseguirá ver suas próprias estatísticas ou de colegas de sala e o “visualizar ranking de sala” onde o aluno conseguirá ver tanto seu posicionamento quanto o posicionamento de colegas dentro do ranking da sala.</w:t>
+      </w:r>
+    </w:p>
+    <w:p>
+      <w:pPr>
+        <w:rPr>
+          <w:rFonts w:ascii="Arial" w:hAnsi="Arial" w:cs="Arial"/>
+          <w:sz w:val="24"/>
+          <w:szCs w:val="24"/>
+        </w:rPr>
+      </w:pPr>
+    </w:p>
+    <w:p>
+      <w:pPr>
+        <w:rPr>
+          <w:rFonts w:ascii="Arial" w:hAnsi="Arial" w:cs="Arial"/>
+          <w:sz w:val="24"/>
+          <w:szCs w:val="24"/>
+        </w:rPr>
+      </w:pPr>
+    </w:p>
+    <w:p>
+      <w:pPr>
+        <w:rPr>
+          <w:rFonts w:ascii="Arial" w:hAnsi="Arial" w:cs="Arial"/>
+          <w:sz w:val="24"/>
+          <w:szCs w:val="24"/>
+        </w:rPr>
+      </w:pPr>
+    </w:p>
+    <w:p>
+      <w:pPr>
+        <w:rPr>
+          <w:rFonts w:ascii="Arial" w:hAnsi="Arial" w:cs="Arial"/>
+          <w:sz w:val="24"/>
+          <w:szCs w:val="24"/>
+        </w:rPr>
+      </w:pPr>
+    </w:p>
+    <w:p>
+      <w:pPr>
+        <w:rPr>
+          <w:rFonts w:ascii="Arial" w:hAnsi="Arial" w:cs="Arial"/>
+          <w:sz w:val="24"/>
+          <w:szCs w:val="24"/>
+        </w:rPr>
+      </w:pPr>
+    </w:p>
+    <w:p>
+      <w:pPr>
+        <w:rPr>
+          <w:rFonts w:ascii="Arial" w:hAnsi="Arial" w:cs="Arial"/>
+          <w:sz w:val="24"/>
+          <w:szCs w:val="24"/>
+        </w:rPr>
+      </w:pPr>
+    </w:p>
+    <w:p>
+      <w:pPr>
+        <w:rPr>
+          <w:rFonts w:ascii="Arial" w:hAnsi="Arial" w:cs="Arial"/>
+          <w:sz w:val="24"/>
+          <w:szCs w:val="24"/>
+        </w:rPr>
+      </w:pPr>
+    </w:p>
+    <w:p>
+      <w:pPr>
+        <w:rPr>
+          <w:rFonts w:ascii="Arial" w:hAnsi="Arial" w:cs="Arial"/>
+          <w:sz w:val="24"/>
+          <w:szCs w:val="24"/>
+        </w:rPr>
+      </w:pPr>
+    </w:p>
+    <w:p>
+      <w:pPr>
+        <w:rPr>
+          <w:rFonts w:ascii="Arial" w:hAnsi="Arial" w:cs="Arial"/>
+          <w:sz w:val="24"/>
+          <w:szCs w:val="24"/>
+        </w:rPr>
+      </w:pPr>
+    </w:p>
+    <w:p>
+      <w:pPr>
+        <w:rPr>
+          <w:rFonts w:ascii="Arial" w:hAnsi="Arial" w:cs="Arial"/>
+          <w:sz w:val="24"/>
+          <w:szCs w:val="24"/>
+        </w:rPr>
+      </w:pPr>
+    </w:p>
+    <w:p>
+      <w:pPr>
+        <w:rPr>
+          <w:rFonts w:ascii="Arial" w:hAnsi="Arial" w:cs="Arial"/>
+          <w:sz w:val="24"/>
+          <w:szCs w:val="24"/>
+        </w:rPr>
+      </w:pPr>
+      <w:r>
+        <w:rPr>
+          <w:rFonts w:ascii="Arial" w:hAnsi="Arial" w:cs="Arial"/>
+          <w:sz w:val="24"/>
+          <w:szCs w:val="24"/>
+        </w:rPr>
+        <w:t>Figura 2: Fluxo do Direto</w:t>
+      </w:r>
+    </w:p>
+    <w:p>
+      <w:pPr>
+        <w:rPr>
+          <w:rFonts w:ascii="Arial" w:hAnsi="Arial" w:cs="Arial"/>
+          <w:sz w:val="24"/>
+          <w:szCs w:val="24"/>
+        </w:rPr>
+      </w:pPr>
+    </w:p>
+    <w:p>
+      <w:pPr>
+        <w:rPr>
+          <w:rFonts w:ascii="Arial" w:hAnsi="Arial" w:cs="Arial"/>
+          <w:sz w:val="24"/>
+          <w:szCs w:val="24"/>
+        </w:rPr>
+      </w:pPr>
+      <w:r>
+        <w:rPr>
+          <w:rFonts w:ascii="Arial" w:hAnsi="Arial" w:cs="Arial"/>
+          <w:noProof/>
+          <w:color w:val="000000" w:themeColor="text1"/>
+        </w:rPr>
+        <w:drawing>
+          <wp:inline distT="0" distB="0" distL="0" distR="0" wp14:anchorId="53C99FE2" wp14:editId="1CF26F98">
+            <wp:extent cx="5629275" cy="4625388"/>
+            <wp:effectExtent l="0" t="0" r="0" b="3810"/>
+            <wp:docPr id="986810212" name="Imagem 986810212" descr="Gráfico, Diagrama, Gráfico de bolhas&#10;&#10;O conteúdo gerado por IA pode estar incorreto."/>
+            <wp:cNvGraphicFramePr>
+              <a:graphicFrameLocks xmlns:a="http://schemas.openxmlformats.org/drawingml/2006/main" noChangeAspect="1"/>
+            </wp:cNvGraphicFramePr>
+            <a:graphic xmlns:a="http://schemas.openxmlformats.org/drawingml/2006/main">
+              <a:graphicData uri="http://schemas.openxmlformats.org/drawingml/2006/picture">
+                <pic:pic xmlns:pic="http://schemas.openxmlformats.org/drawingml/2006/picture">
+                  <pic:nvPicPr>
+                    <pic:cNvPr id="986810212" name="Imagem 986810212" descr="Gráfico, Diagrama, Gráfico de bolhas&#10;&#10;O conteúdo gerado por IA pode estar incorreto."/>
+                    <pic:cNvPicPr/>
+                  </pic:nvPicPr>
+                  <pic:blipFill>
+                    <a:blip r:embed="rId14"/>
+                    <a:stretch>
+                      <a:fillRect/>
+                    </a:stretch>
+                  </pic:blipFill>
+                  <pic:spPr>
+                    <a:xfrm>
+                      <a:off x="0" y="0"/>
+                      <a:ext cx="5672088" cy="4660566"/>
+                    </a:xfrm>
+                    <a:prstGeom prst="rect">
+                      <a:avLst/>
+                    </a:prstGeom>
+                  </pic:spPr>
+                </pic:pic>
+              </a:graphicData>
+            </a:graphic>
+          </wp:inline>
+        </w:drawing>
+      </w:r>
+    </w:p>
+    <w:p/>
+    <w:p>
+      <w:pPr>
+        <w:rPr>
+          <w:rFonts w:ascii="Arial" w:hAnsi="Arial" w:cs="Arial"/>
+          <w:sz w:val="24"/>
+          <w:szCs w:val="24"/>
+        </w:rPr>
+      </w:pPr>
+      <w:r>
+        <w:rPr>
+          <w:rFonts w:ascii="Arial" w:hAnsi="Arial" w:cs="Arial"/>
+          <w:sz w:val="24"/>
+          <w:szCs w:val="24"/>
+        </w:rPr>
+        <w:t>Fonte: Pelo autor</w:t>
+      </w:r>
+    </w:p>
+    <w:p>
+      <w:pPr>
+        <w:rPr>
+          <w:rFonts w:ascii="Arial" w:hAnsi="Arial" w:cs="Arial"/>
+          <w:sz w:val="24"/>
+          <w:szCs w:val="24"/>
+        </w:rPr>
+      </w:pPr>
+    </w:p>
+    <w:p>
+      <w:pPr>
+        <w:rPr>
+          <w:rFonts w:ascii="Arial" w:hAnsi="Arial" w:cs="Arial"/>
+          <w:sz w:val="24"/>
+          <w:szCs w:val="24"/>
+        </w:rPr>
+      </w:pPr>
+      <w:r>
+        <w:rPr>
+          <w:rFonts w:ascii="Arial" w:hAnsi="Arial" w:cs="Arial"/>
+          <w:sz w:val="24"/>
+          <w:szCs w:val="24"/>
+        </w:rPr>
+        <w:t xml:space="preserve">A figura 2 demostra o fluxo do diretor no sistema. Nela mostra o “login”, que é necessário para desfrutar da aplicação, o caso de uso de “visualizar desempenho dos alunos”, onde o diretor poderá ver as estatísticas dos alunos em todas as matérias, o “visualizar banco de perguntas”, onde o diretor poderá ver todas as perguntas cadastradas para a escola dele, juntamente das perguntas cadastradas no banco geral de perguntas, acessíveis para todos os colégios do sistema, o caso de uso “listar usuário” que puxa uma lista dos usuários, que </w:t>
+      </w:r>
+      <w:proofErr w:type="spellStart"/>
+      <w:r>
+        <w:rPr>
+          <w:rFonts w:ascii="Arial" w:hAnsi="Arial" w:cs="Arial"/>
+          <w:sz w:val="24"/>
+          <w:szCs w:val="24"/>
+        </w:rPr>
+        <w:t>extende</w:t>
+      </w:r>
+      <w:proofErr w:type="spellEnd"/>
+      <w:r>
+        <w:rPr>
+          <w:rFonts w:ascii="Arial" w:hAnsi="Arial" w:cs="Arial"/>
+          <w:sz w:val="24"/>
+          <w:szCs w:val="24"/>
+        </w:rPr>
+        <w:t xml:space="preserve"> o “desativar usuário” onde o diretor pode excluir logicamente um usuário. O diretor pode também usar o “visualizar ranking das salas” onde ele pode escolher qual sala deseja visualizar o ranking, permitidas somente salas da sua instituição, por fim o diretor pode “adicionar usuários” sendo tanto professor ou aluno, o diretor pode adicionar um usuário novo ao sistema.</w:t>
+      </w:r>
+    </w:p>
+    <w:p>
+      <w:pPr>
+        <w:rPr>
+          <w:rFonts w:ascii="Arial" w:hAnsi="Arial" w:cs="Arial"/>
+          <w:sz w:val="24"/>
+          <w:szCs w:val="24"/>
+        </w:rPr>
+      </w:pPr>
+    </w:p>
+    <w:p>
+      <w:pPr>
+        <w:rPr>
+          <w:rFonts w:ascii="Arial" w:hAnsi="Arial" w:cs="Arial"/>
+          <w:sz w:val="24"/>
+          <w:szCs w:val="24"/>
+        </w:rPr>
+      </w:pPr>
+    </w:p>
+    <w:p>
+      <w:pPr>
+        <w:rPr>
+          <w:rFonts w:ascii="Arial" w:hAnsi="Arial" w:cs="Arial"/>
+          <w:sz w:val="24"/>
+          <w:szCs w:val="24"/>
+        </w:rPr>
+      </w:pPr>
+    </w:p>
+    <w:p>
+      <w:pPr>
+        <w:rPr>
+          <w:rFonts w:ascii="Arial" w:hAnsi="Arial" w:cs="Arial"/>
+          <w:sz w:val="24"/>
+          <w:szCs w:val="24"/>
+        </w:rPr>
+      </w:pPr>
+    </w:p>
+    <w:p>
+      <w:pPr>
+        <w:rPr>
+          <w:rFonts w:ascii="Arial" w:hAnsi="Arial" w:cs="Arial"/>
+          <w:sz w:val="24"/>
+          <w:szCs w:val="24"/>
+        </w:rPr>
+      </w:pPr>
+    </w:p>
+    <w:p>
+      <w:pPr>
+        <w:rPr>
+          <w:rFonts w:ascii="Arial" w:hAnsi="Arial" w:cs="Arial"/>
+          <w:sz w:val="24"/>
+          <w:szCs w:val="24"/>
+        </w:rPr>
+      </w:pPr>
+    </w:p>
+    <w:p>
+      <w:pPr>
+        <w:rPr>
+          <w:rFonts w:ascii="Arial" w:hAnsi="Arial" w:cs="Arial"/>
+          <w:sz w:val="24"/>
+          <w:szCs w:val="24"/>
+        </w:rPr>
+      </w:pPr>
+    </w:p>
+    <w:p>
+      <w:pPr>
+        <w:rPr>
+          <w:rFonts w:ascii="Arial" w:hAnsi="Arial" w:cs="Arial"/>
+          <w:sz w:val="24"/>
+          <w:szCs w:val="24"/>
+        </w:rPr>
+      </w:pPr>
+      <w:r>
+        <w:rPr>
+          <w:rFonts w:ascii="Arial" w:hAnsi="Arial" w:cs="Arial"/>
+          <w:sz w:val="24"/>
+          <w:szCs w:val="24"/>
+        </w:rPr>
+        <w:t>Figura 3: Fluxo do Professor</w:t>
+      </w:r>
+    </w:p>
+    <w:p>
+      <w:pPr>
+        <w:rPr>
+          <w:rFonts w:ascii="Arial" w:hAnsi="Arial" w:cs="Arial"/>
+          <w:sz w:val="24"/>
+          <w:szCs w:val="24"/>
+        </w:rPr>
+      </w:pPr>
+    </w:p>
+    <w:p>
+      <w:pPr>
+        <w:rPr>
+          <w:rFonts w:ascii="Arial" w:hAnsi="Arial" w:cs="Arial"/>
+          <w:sz w:val="24"/>
+          <w:szCs w:val="24"/>
+        </w:rPr>
+      </w:pPr>
+      <w:r>
+        <w:rPr>
+          <w:rFonts w:ascii="Arial" w:hAnsi="Arial" w:cs="Arial"/>
+          <w:noProof/>
+          <w:sz w:val="24"/>
+          <w:szCs w:val="24"/>
+        </w:rPr>
+        <w:drawing>
+          <wp:inline distT="0" distB="0" distL="0" distR="0" wp14:anchorId="4518C03B" wp14:editId="01CA84BE">
+            <wp:extent cx="5682522" cy="4410075"/>
+            <wp:effectExtent l="0" t="0" r="0" b="0"/>
+            <wp:docPr id="554819902" name="Imagem 2"/>
+            <wp:cNvGraphicFramePr>
+              <a:graphicFrameLocks xmlns:a="http://schemas.openxmlformats.org/drawingml/2006/main" noChangeAspect="1"/>
+            </wp:cNvGraphicFramePr>
+            <a:graphic xmlns:a="http://schemas.openxmlformats.org/drawingml/2006/main">
+              <a:graphicData uri="http://schemas.openxmlformats.org/drawingml/2006/picture">
+                <pic:pic xmlns:pic="http://schemas.openxmlformats.org/drawingml/2006/picture">
+                  <pic:nvPicPr>
+                    <pic:cNvPr id="0" name="Picture 3"/>
+                    <pic:cNvPicPr>
+                      <a:picLocks noChangeAspect="1" noChangeArrowheads="1"/>
+                    </pic:cNvPicPr>
+                  </pic:nvPicPr>
+                  <pic:blipFill>
+                    <a:blip r:embed="rId15">
+                      <a:extLst>
+                        <a:ext uri="{28A0092B-C50C-407E-A947-70E740481C1C}">
+                          <a14:useLocalDpi xmlns:a14="http://schemas.microsoft.com/office/drawing/2010/main" val="0"/>
+                        </a:ext>
+                      </a:extLst>
+                    </a:blip>
+                    <a:srcRect/>
+                    <a:stretch>
+                      <a:fillRect/>
+                    </a:stretch>
+                  </pic:blipFill>
+                  <pic:spPr bwMode="auto">
+                    <a:xfrm>
+                      <a:off x="0" y="0"/>
+                      <a:ext cx="5696439" cy="4420876"/>
+                    </a:xfrm>
+                    <a:prstGeom prst="rect">
+                      <a:avLst/>
+                    </a:prstGeom>
+                    <a:noFill/>
+                  </pic:spPr>
+                </pic:pic>
+              </a:graphicData>
+            </a:graphic>
+          </wp:inline>
+        </w:drawing>
+      </w:r>
+    </w:p>
+    <w:p>
+      <w:pPr>
+        <w:rPr>
+          <w:rFonts w:ascii="Arial" w:hAnsi="Arial" w:cs="Arial"/>
+          <w:sz w:val="24"/>
+          <w:szCs w:val="24"/>
+        </w:rPr>
+      </w:pPr>
+    </w:p>
+    <w:p>
+      <w:pPr>
+        <w:rPr>
+          <w:rFonts w:ascii="Arial" w:hAnsi="Arial" w:cs="Arial"/>
+          <w:sz w:val="24"/>
+          <w:szCs w:val="24"/>
+        </w:rPr>
+      </w:pPr>
+      <w:r>
+        <w:rPr>
+          <w:rFonts w:ascii="Arial" w:hAnsi="Arial" w:cs="Arial"/>
+          <w:sz w:val="24"/>
+          <w:szCs w:val="24"/>
+        </w:rPr>
+        <w:t xml:space="preserve">Fonte: Pelo autor </w:t>
+      </w:r>
+    </w:p>
+    <w:p>
+      <w:pPr>
+        <w:rPr>
+          <w:rFonts w:ascii="Arial" w:hAnsi="Arial" w:cs="Arial"/>
+          <w:sz w:val="24"/>
+          <w:szCs w:val="24"/>
+        </w:rPr>
+      </w:pPr>
+    </w:p>
+    <w:p>
+      <w:pPr>
+        <w:rPr>
+          <w:rFonts w:ascii="Arial" w:hAnsi="Arial" w:cs="Arial"/>
+          <w:sz w:val="24"/>
+          <w:szCs w:val="24"/>
+        </w:rPr>
+      </w:pPr>
+      <w:r>
+        <w:rPr>
+          <w:rFonts w:ascii="Arial" w:hAnsi="Arial" w:cs="Arial"/>
+          <w:sz w:val="24"/>
+          <w:szCs w:val="24"/>
+        </w:rPr>
+        <w:t xml:space="preserve">A figura </w:t>
+      </w:r>
+      <w:r>
+        <w:rPr>
+          <w:rFonts w:ascii="Arial" w:hAnsi="Arial" w:cs="Arial"/>
+          <w:sz w:val="24"/>
+          <w:szCs w:val="24"/>
+        </w:rPr>
+        <w:t>3</w:t>
+      </w:r>
+      <w:r>
+        <w:rPr>
+          <w:rFonts w:ascii="Arial" w:hAnsi="Arial" w:cs="Arial"/>
+          <w:sz w:val="24"/>
+          <w:szCs w:val="24"/>
+        </w:rPr>
+        <w:t xml:space="preserve"> demostra o fluxo do professor no sistema. Nela mostra o “login”, que é necessário para desfrutar da aplicação, o caso de uso “visualizar desempenho do aluno” onde o professor consegue ver o desempenho individual de cada aluno, porem somente na matéria a qual o professor leciona, o “visualizar banco de perguntas da matéria” onde o professor conseguirá ver todas as perguntas cadastradas para a escola dele, juntamente das perguntas cadastradas no banco geral de perguntas, acessíveis para todos os colégios do sistema, entretanto este caso de uso cabe somente a perguntas sobre a matéria que o professor leciona. O professor poderá também “listar usuários por matéria” onde o professor puxa uma lista com os alunos com estatísticas respectivas a matéria que o professor leciona, podendo ordenar os alunos tanto por ordem alfabética quanto por ordem de elo. O professor pode “adicionar pergunta ao banco da matéria” onde ele adiciona a pergunta ao banco de perguntas da sua própria matéria, escolhendo se a pergunta vai ser somente para o banco da escola ou se a pergunta vai para o banco de perguntas gerais, e por fim o professor pode visualizar os rankings de qualquer sala da sua instituição.</w:t>
+      </w:r>
+    </w:p>
+    <w:p>
+      <w:pPr>
+        <w:rPr>
+          <w:rFonts w:ascii="Arial" w:hAnsi="Arial" w:cs="Arial"/>
+          <w:sz w:val="24"/>
+          <w:szCs w:val="24"/>
+        </w:rPr>
+      </w:pPr>
+    </w:p>
+    <w:p>
+      <w:pPr>
+        <w:rPr>
+          <w:rFonts w:ascii="Arial" w:hAnsi="Arial" w:cs="Arial"/>
+          <w:sz w:val="24"/>
+          <w:szCs w:val="24"/>
+        </w:rPr>
+      </w:pPr>
+    </w:p>
+    <w:p>
+      <w:pPr>
+        <w:rPr>
+          <w:rFonts w:ascii="Arial" w:hAnsi="Arial" w:cs="Arial"/>
+          <w:sz w:val="24"/>
+          <w:szCs w:val="24"/>
+        </w:rPr>
+      </w:pPr>
+    </w:p>
+    <w:p>
+      <w:pPr>
+        <w:rPr>
+          <w:rFonts w:ascii="Arial" w:hAnsi="Arial" w:cs="Arial"/>
+          <w:sz w:val="24"/>
+          <w:szCs w:val="24"/>
+        </w:rPr>
+      </w:pPr>
+      <w:r>
+        <w:rPr>
+          <w:rFonts w:ascii="Arial" w:hAnsi="Arial" w:cs="Arial"/>
+          <w:sz w:val="24"/>
+          <w:szCs w:val="24"/>
+        </w:rPr>
+        <w:t xml:space="preserve">Figura 4: Fluxo do administrador </w:t>
+      </w:r>
+    </w:p>
+    <w:p>
+      <w:pPr>
+        <w:rPr>
+          <w:rFonts w:ascii="Arial" w:hAnsi="Arial" w:cs="Arial"/>
+          <w:sz w:val="24"/>
+          <w:szCs w:val="24"/>
+        </w:rPr>
+      </w:pPr>
+    </w:p>
+    <w:p>
+      <w:pPr>
+        <w:rPr>
+          <w:rFonts w:ascii="Arial" w:hAnsi="Arial" w:cs="Arial"/>
+          <w:sz w:val="24"/>
+          <w:szCs w:val="24"/>
+        </w:rPr>
+      </w:pPr>
+      <w:r>
+        <w:rPr>
+          <w:rFonts w:ascii="Arial" w:hAnsi="Arial" w:cs="Arial"/>
+          <w:noProof/>
+          <w:color w:val="000000" w:themeColor="text1"/>
+        </w:rPr>
+        <w:drawing>
+          <wp:inline distT="0" distB="0" distL="0" distR="0" wp14:anchorId="6F695739" wp14:editId="2C6F5798">
+            <wp:extent cx="5419725" cy="4484663"/>
+            <wp:effectExtent l="0" t="0" r="0" b="0"/>
+            <wp:docPr id="5" name="Imagem 5" descr="Gráfico, Gráfico de bolhas&#10;&#10;O conteúdo gerado por IA pode estar incorreto."/>
+            <wp:cNvGraphicFramePr>
+              <a:graphicFrameLocks xmlns:a="http://schemas.openxmlformats.org/drawingml/2006/main" noChangeAspect="1"/>
+            </wp:cNvGraphicFramePr>
+            <a:graphic xmlns:a="http://schemas.openxmlformats.org/drawingml/2006/main">
+              <a:graphicData uri="http://schemas.openxmlformats.org/drawingml/2006/picture">
+                <pic:pic xmlns:pic="http://schemas.openxmlformats.org/drawingml/2006/picture">
+                  <pic:nvPicPr>
+                    <pic:cNvPr id="5" name="Imagem 5" descr="Gráfico, Gráfico de bolhas&#10;&#10;O conteúdo gerado por IA pode estar incorreto."/>
+                    <pic:cNvPicPr/>
+                  </pic:nvPicPr>
+                  <pic:blipFill>
+                    <a:blip r:embed="rId16"/>
+                    <a:stretch>
+                      <a:fillRect/>
+                    </a:stretch>
+                  </pic:blipFill>
+                  <pic:spPr>
+                    <a:xfrm>
+                      <a:off x="0" y="0"/>
+                      <a:ext cx="5437730" cy="4499562"/>
+                    </a:xfrm>
+                    <a:prstGeom prst="rect">
+                      <a:avLst/>
+                    </a:prstGeom>
+                  </pic:spPr>
+                </pic:pic>
+              </a:graphicData>
+            </a:graphic>
+          </wp:inline>
+        </w:drawing>
+      </w:r>
+    </w:p>
+    <w:p>
+      <w:pPr>
+        <w:rPr>
+          <w:rFonts w:ascii="Arial" w:hAnsi="Arial" w:cs="Arial"/>
+          <w:sz w:val="24"/>
+          <w:szCs w:val="24"/>
+        </w:rPr>
+      </w:pPr>
+    </w:p>
+    <w:p>
+      <w:pPr>
+        <w:rPr>
+          <w:rFonts w:ascii="Arial" w:hAnsi="Arial" w:cs="Arial"/>
+          <w:sz w:val="24"/>
+          <w:szCs w:val="24"/>
+        </w:rPr>
+      </w:pPr>
+      <w:r>
+        <w:rPr>
+          <w:rFonts w:ascii="Arial" w:hAnsi="Arial" w:cs="Arial"/>
+          <w:sz w:val="24"/>
+          <w:szCs w:val="24"/>
+        </w:rPr>
+        <w:t>Fonte: Pelo autor</w:t>
+      </w:r>
+    </w:p>
+    <w:p>
+      <w:pPr>
+        <w:rPr>
+          <w:rFonts w:ascii="Arial" w:hAnsi="Arial" w:cs="Arial"/>
+          <w:sz w:val="24"/>
+          <w:szCs w:val="24"/>
+        </w:rPr>
+      </w:pPr>
+    </w:p>
+    <w:p>
+      <w:pPr>
+        <w:rPr>
+          <w:rFonts w:ascii="Arial" w:hAnsi="Arial" w:cs="Arial"/>
+          <w:sz w:val="24"/>
+          <w:szCs w:val="24"/>
+        </w:rPr>
+      </w:pPr>
+      <w:r>
+        <w:rPr>
+          <w:rFonts w:ascii="Arial" w:hAnsi="Arial" w:cs="Arial"/>
+          <w:sz w:val="24"/>
+          <w:szCs w:val="24"/>
+        </w:rPr>
+        <w:t>A figura 4 demostra o fluxo do professor no sistema. Nela mostra o “login”, que é necessário para desfrutar da aplicação, em suma o administrador é capaz de realizar qualquer função do programa, somente as funções de jogabilidade, ou seja, as funções de “treinamento por disciplina” e “participar de partida online” o administrador é incapaz de exercer, tais casos de uso são exclusivos do aluno. O restante das funcionalidades estão todas no alcance do administrador, o administrador é responsável por assegurar o funcionamento correto do sistema e alertar sobre falhas no sistema.</w:t>
+      </w:r>
+    </w:p>
+    <w:p>
+      <w:pPr>
+        <w:rPr>
+          <w:rFonts w:ascii="Arial" w:hAnsi="Arial" w:cs="Arial"/>
+          <w:sz w:val="24"/>
+          <w:szCs w:val="24"/>
+        </w:rPr>
+      </w:pPr>
+    </w:p>
+    <w:p>
+      <w:pPr>
+        <w:pStyle w:val="Titulo2"/>
+      </w:pPr>
+      <w:r>
+        <w:t>Diagrama de Banco de Dados</w:t>
+      </w:r>
+    </w:p>
+    <w:p>
+      <w:pPr>
+        <w:rPr>
+          <w:rFonts w:ascii="Arial" w:hAnsi="Arial" w:cs="Arial"/>
+          <w:sz w:val="24"/>
+          <w:szCs w:val="24"/>
+        </w:rPr>
+      </w:pPr>
+    </w:p>
+    <w:p>
+      <w:pPr>
+        <w:rPr>
+          <w:rFonts w:ascii="Arial" w:hAnsi="Arial" w:cs="Arial"/>
+          <w:sz w:val="24"/>
+          <w:szCs w:val="24"/>
+        </w:rPr>
+      </w:pPr>
+    </w:p>
+    <w:p>
+      <w:pPr>
+        <w:rPr>
+          <w:rFonts w:ascii="Arial" w:hAnsi="Arial" w:cs="Arial"/>
+          <w:sz w:val="24"/>
+          <w:szCs w:val="24"/>
+        </w:rPr>
+      </w:pPr>
+    </w:p>
+    <w:p>
+      <w:pPr>
+        <w:rPr>
+          <w:rFonts w:ascii="Arial" w:hAnsi="Arial" w:cs="Arial"/>
+          <w:sz w:val="24"/>
+          <w:szCs w:val="24"/>
+        </w:rPr>
+      </w:pPr>
+    </w:p>
+    <w:p>
+      <w:pPr>
+        <w:rPr>
+          <w:rFonts w:ascii="Arial" w:hAnsi="Arial" w:cs="Arial"/>
+          <w:sz w:val="24"/>
+          <w:szCs w:val="24"/>
+        </w:rPr>
+      </w:pPr>
+    </w:p>
+    <w:p>
+      <w:pPr>
+        <w:rPr>
+          <w:rFonts w:ascii="Arial" w:hAnsi="Arial" w:cs="Arial"/>
+          <w:sz w:val="24"/>
+          <w:szCs w:val="24"/>
+        </w:rPr>
+      </w:pPr>
+    </w:p>
+    <w:p>
+      <w:pPr>
+        <w:rPr>
+          <w:rFonts w:ascii="Arial" w:hAnsi="Arial" w:cs="Arial"/>
+          <w:sz w:val="24"/>
+          <w:szCs w:val="24"/>
+        </w:rPr>
+      </w:pPr>
+    </w:p>
+    <w:p>
+      <w:pPr>
+        <w:rPr>
+          <w:rFonts w:ascii="Arial" w:hAnsi="Arial" w:cs="Arial"/>
+          <w:sz w:val="24"/>
+          <w:szCs w:val="24"/>
+        </w:rPr>
+      </w:pPr>
+    </w:p>
+    <w:p>
+      <w:pPr>
+        <w:rPr>
+          <w:rFonts w:ascii="Arial" w:hAnsi="Arial" w:cs="Arial"/>
+          <w:sz w:val="24"/>
+          <w:szCs w:val="24"/>
+        </w:rPr>
+      </w:pPr>
+    </w:p>
+    <w:p>
+      <w:pPr>
+        <w:pStyle w:val="Titulo2"/>
+      </w:pPr>
+      <w:r>
+        <w:t>Interfaces do Sistema</w:t>
+      </w:r>
     </w:p>
     <w:p>
       <w:pPr>
@@ -9884,16 +11679,16 @@
       <w:pPr>
         <w:pStyle w:val="Ttulo1"/>
       </w:pPr>
-      <w:bookmarkStart w:id="20" w:name="_Toc188965021"/>
-      <w:bookmarkStart w:id="21" w:name="_Toc188968182"/>
+      <w:bookmarkStart w:id="9" w:name="_Toc188965021"/>
+      <w:bookmarkStart w:id="10" w:name="_Toc188968182"/>
       <w:r>
         <w:t>CONCLUS</w:t>
       </w:r>
       <w:r>
         <w:t>ÕES</w:t>
       </w:r>
-      <w:bookmarkEnd w:id="20"/>
-      <w:bookmarkEnd w:id="21"/>
+      <w:bookmarkEnd w:id="9"/>
+      <w:bookmarkEnd w:id="10"/>
     </w:p>
     <w:p>
       <w:pPr>
@@ -10077,13 +11872,13 @@
       <w:pPr>
         <w:pStyle w:val="Ttulo1"/>
       </w:pPr>
-      <w:bookmarkStart w:id="22" w:name="_Toc188965022"/>
-      <w:bookmarkStart w:id="23" w:name="_Toc188968183"/>
+      <w:bookmarkStart w:id="11" w:name="_Toc188965022"/>
+      <w:bookmarkStart w:id="12" w:name="_Toc188968183"/>
       <w:r>
         <w:t>REFERÊNCIAS</w:t>
       </w:r>
-      <w:bookmarkEnd w:id="22"/>
-      <w:bookmarkEnd w:id="23"/>
+      <w:bookmarkEnd w:id="11"/>
+      <w:bookmarkEnd w:id="12"/>
     </w:p>
     <w:p>
       <w:pPr>
@@ -10117,7 +11912,7 @@
                     <pic:cNvPicPr/>
                   </pic:nvPicPr>
                   <pic:blipFill rotWithShape="1">
-                    <a:blip r:embed="rId15">
+                    <a:blip r:embed="rId17">
                       <a:extLst>
                         <a:ext uri="{28A0092B-C50C-407E-A947-70E740481C1C}">
                           <a14:useLocalDpi xmlns:a14="http://schemas.microsoft.com/office/drawing/2010/main" val="0"/>
@@ -10209,7 +12004,6 @@
         <w:id w:val="-573587230"/>
         <w:bibliography/>
       </w:sdtPr>
-      <w:sdtEndPr/>
       <w:sdtContent>
         <w:p>
           <w:pPr>
@@ -10526,16 +12320,16 @@
           <w:i/>
         </w:rPr>
       </w:pPr>
-      <w:bookmarkStart w:id="24" w:name="_Toc188965023"/>
-      <w:bookmarkStart w:id="25" w:name="_Toc188968184"/>
+      <w:bookmarkStart w:id="13" w:name="_Toc188965023"/>
+      <w:bookmarkStart w:id="14" w:name="_Toc188968184"/>
       <w:r>
         <w:t>APÊNDICE A</w:t>
       </w:r>
       <w:r>
         <w:t xml:space="preserve"> – Apontamento da Produção por Dia</w:t>
       </w:r>
-      <w:bookmarkEnd w:id="24"/>
-      <w:bookmarkEnd w:id="25"/>
+      <w:bookmarkEnd w:id="13"/>
+      <w:bookmarkEnd w:id="14"/>
     </w:p>
     <w:p>
       <w:pPr>
@@ -10629,7 +12423,7 @@
                     <pic:cNvPicPr/>
                   </pic:nvPicPr>
                   <pic:blipFill>
-                    <a:blip r:embed="rId16"/>
+                    <a:blip r:embed="rId18"/>
                     <a:stretch>
                       <a:fillRect/>
                     </a:stretch>
@@ -11006,13 +12800,13 @@
           <w:i/>
         </w:rPr>
       </w:pPr>
-      <w:bookmarkStart w:id="26" w:name="_Toc188965024"/>
-      <w:bookmarkStart w:id="27" w:name="_Toc188968185"/>
+      <w:bookmarkStart w:id="15" w:name="_Toc188965024"/>
+      <w:bookmarkStart w:id="16" w:name="_Toc188968185"/>
       <w:r>
         <w:t>ANEXO A – Quadro desempenho de motores elétricos</w:t>
       </w:r>
-      <w:bookmarkEnd w:id="26"/>
-      <w:bookmarkEnd w:id="27"/>
+      <w:bookmarkEnd w:id="15"/>
+      <w:bookmarkEnd w:id="16"/>
       <w:r>
         <w:t xml:space="preserve"> </w:t>
       </w:r>
@@ -11062,7 +12856,7 @@
           <w:lang w:eastAsia="pt-BR"/>
         </w:rPr>
         <w:drawing>
-          <wp:anchor distT="0" distB="0" distL="114300" distR="114300" simplePos="0" relativeHeight="251657728" behindDoc="0" locked="0" layoutInCell="1" allowOverlap="1" wp14:anchorId="2FA7ADA4" wp14:editId="143A8915">
+          <wp:anchor distT="0" distB="0" distL="114300" distR="114300" simplePos="0" relativeHeight="251657728" behindDoc="0" locked="0" layoutInCell="1" allowOverlap="1" wp14:anchorId="2FA7ADA4" wp14:editId="17BB8707">
             <wp:simplePos x="0" y="0"/>
             <wp:positionH relativeFrom="column">
               <wp:posOffset>-222885</wp:posOffset>
@@ -11087,7 +12881,7 @@
                     </pic:cNvPicPr>
                   </pic:nvPicPr>
                   <pic:blipFill>
-                    <a:blip r:embed="rId17" cstate="print">
+                    <a:blip r:embed="rId19" cstate="print">
                       <a:extLst>
                         <a:ext uri="{28A0092B-C50C-407E-A947-70E740481C1C}">
                           <a14:useLocalDpi xmlns:a14="http://schemas.microsoft.com/office/drawing/2010/main" val="0"/>
@@ -11119,6 +12913,55 @@
         </w:drawing>
       </w:r>
     </w:p>
+    <w:bookmarkEnd w:id="0"/>
+    <w:p>
+      <w:pPr>
+        <w:tabs>
+          <w:tab w:val="left" w:pos="851"/>
+        </w:tabs>
+        <w:rPr>
+          <w:rFonts w:ascii="Arial" w:hAnsi="Arial" w:cs="Arial"/>
+          <w:sz w:val="24"/>
+          <w:szCs w:val="24"/>
+        </w:rPr>
+      </w:pPr>
+    </w:p>
+    <w:p>
+      <w:pPr>
+        <w:tabs>
+          <w:tab w:val="left" w:pos="851"/>
+        </w:tabs>
+        <w:rPr>
+          <w:rFonts w:ascii="Arial" w:hAnsi="Arial" w:cs="Arial"/>
+          <w:sz w:val="24"/>
+          <w:szCs w:val="24"/>
+        </w:rPr>
+      </w:pPr>
+    </w:p>
+    <w:p>
+      <w:pPr>
+        <w:tabs>
+          <w:tab w:val="left" w:pos="851"/>
+        </w:tabs>
+        <w:rPr>
+          <w:rFonts w:ascii="Arial" w:hAnsi="Arial" w:cs="Arial"/>
+          <w:sz w:val="24"/>
+          <w:szCs w:val="24"/>
+        </w:rPr>
+      </w:pPr>
+    </w:p>
+    <w:p>
+      <w:pPr>
+        <w:tabs>
+          <w:tab w:val="left" w:pos="851"/>
+        </w:tabs>
+        <w:rPr>
+          <w:rFonts w:ascii="Arial" w:hAnsi="Arial" w:cs="Arial"/>
+          <w:sz w:val="24"/>
+          <w:szCs w:val="24"/>
+        </w:rPr>
+      </w:pPr>
+    </w:p>
     <w:bookmarkEnd w:id="1"/>
     <w:p>
       <w:pPr>
@@ -11132,57 +12975,8 @@
         </w:rPr>
       </w:pPr>
     </w:p>
-    <w:p>
-      <w:pPr>
-        <w:tabs>
-          <w:tab w:val="left" w:pos="851"/>
-        </w:tabs>
-        <w:rPr>
-          <w:rFonts w:ascii="Arial" w:hAnsi="Arial" w:cs="Arial"/>
-          <w:sz w:val="24"/>
-          <w:szCs w:val="24"/>
-        </w:rPr>
-      </w:pPr>
-    </w:p>
-    <w:p>
-      <w:pPr>
-        <w:tabs>
-          <w:tab w:val="left" w:pos="851"/>
-        </w:tabs>
-        <w:rPr>
-          <w:rFonts w:ascii="Arial" w:hAnsi="Arial" w:cs="Arial"/>
-          <w:sz w:val="24"/>
-          <w:szCs w:val="24"/>
-        </w:rPr>
-      </w:pPr>
-    </w:p>
-    <w:p>
-      <w:pPr>
-        <w:tabs>
-          <w:tab w:val="left" w:pos="851"/>
-        </w:tabs>
-        <w:rPr>
-          <w:rFonts w:ascii="Arial" w:hAnsi="Arial" w:cs="Arial"/>
-          <w:sz w:val="24"/>
-          <w:szCs w:val="24"/>
-        </w:rPr>
-      </w:pPr>
-    </w:p>
-    <w:bookmarkEnd w:id="0"/>
-    <w:p>
-      <w:pPr>
-        <w:tabs>
-          <w:tab w:val="left" w:pos="851"/>
-        </w:tabs>
-        <w:rPr>
-          <w:rFonts w:ascii="Arial" w:hAnsi="Arial" w:cs="Arial"/>
-          <w:sz w:val="24"/>
-          <w:szCs w:val="24"/>
-        </w:rPr>
-      </w:pPr>
-    </w:p>
     <w:sectPr>
-      <w:headerReference w:type="default" r:id="rId18"/>
+      <w:headerReference w:type="default" r:id="rId20"/>
       <w:pgSz w:w="11907" w:h="16840" w:code="9"/>
       <w:pgMar w:top="1701" w:right="1134" w:bottom="1134" w:left="1701" w:header="1134" w:footer="0" w:gutter="0"/>
       <w:pgNumType w:start="10"/>
@@ -11195,7 +12989,7 @@
 </file>
 
 <file path=word/endnotes.xml><?xml version="1.0" encoding="utf-8"?>
-<w:endnotes xmlns:wpc="http://schemas.microsoft.com/office/word/2010/wordprocessingCanvas" xmlns:cx="http://schemas.microsoft.com/office/drawing/2014/chartex" xmlns:cx1="http://schemas.microsoft.com/office/drawing/2015/9/8/chartex" xmlns:cx2="http://schemas.microsoft.com/office/drawing/2015/10/21/chartex" xmlns:cx3="http://schemas.microsoft.com/office/drawing/2016/5/9/chartex" xmlns:cx4="http://schemas.microsoft.com/office/drawing/2016/5/10/chartex" xmlns:cx5="http://schemas.microsoft.com/office/drawing/2016/5/11/chartex" xmlns:cx6="http://schemas.microsoft.com/office/drawing/2016/5/12/chartex" xmlns:cx7="http://schemas.microsoft.com/office/drawing/2016/5/13/chartex" xmlns:cx8="http://schemas.microsoft.com/office/drawing/2016/5/14/chartex" xmlns:mc="http://schemas.openxmlformats.org/markup-compatibility/2006" xmlns:aink="http://schemas.microsoft.com/office/drawing/2016/ink" xmlns:am3d="http://schemas.microsoft.com/office/drawing/2017/model3d" xmlns:o="urn:schemas-microsoft-com:office:office" xmlns:r="http://schemas.openxmlformats.org/officeDocument/2006/relationships" xmlns:m="http://schemas.openxmlformats.org/officeDocument/2006/math" xmlns:v="urn:schemas-microsoft-com:vml" xmlns:wp14="http://schemas.microsoft.com/office/word/2010/wordprocessingDrawing" xmlns:wp="http://schemas.openxmlformats.org/drawingml/2006/wordprocessingDrawing" xmlns:w10="urn:schemas-microsoft-com:office:word" xmlns:w="http://schemas.openxmlformats.org/wordprocessingml/2006/main" xmlns:w14="http://schemas.microsoft.com/office/word/2010/wordml" xmlns:w15="http://schemas.microsoft.com/office/word/2012/wordml" xmlns:w16cex="http://schemas.microsoft.com/office/word/2018/wordml/cex" xmlns:w16cid="http://schemas.microsoft.com/office/word/2016/wordml/cid" xmlns:w16="http://schemas.microsoft.com/office/word/2018/wordml" xmlns:w16sdtdh="http://schemas.microsoft.com/office/word/2020/wordml/sdtdatahash" xmlns:w16se="http://schemas.microsoft.com/office/word/2015/wordml/symex" xmlns:wpg="http://schemas.microsoft.com/office/word/2010/wordprocessingGroup" xmlns:wpi="http://schemas.microsoft.com/office/word/2010/wordprocessingInk" xmlns:wne="http://schemas.microsoft.com/office/word/2006/wordml" xmlns:wps="http://schemas.microsoft.com/office/word/2010/wordprocessingShape" mc:Ignorable="w14 w15 w16se w16cid w16 w16cex w16sdtdh wp14">
+<w:endnotes xmlns:wpc="http://schemas.microsoft.com/office/word/2010/wordprocessingCanvas" xmlns:cx="http://schemas.microsoft.com/office/drawing/2014/chartex" xmlns:cx1="http://schemas.microsoft.com/office/drawing/2015/9/8/chartex" xmlns:cx2="http://schemas.microsoft.com/office/drawing/2015/10/21/chartex" xmlns:cx3="http://schemas.microsoft.com/office/drawing/2016/5/9/chartex" xmlns:cx4="http://schemas.microsoft.com/office/drawing/2016/5/10/chartex" xmlns:cx5="http://schemas.microsoft.com/office/drawing/2016/5/11/chartex" xmlns:cx6="http://schemas.microsoft.com/office/drawing/2016/5/12/chartex" xmlns:cx7="http://schemas.microsoft.com/office/drawing/2016/5/13/chartex" xmlns:cx8="http://schemas.microsoft.com/office/drawing/2016/5/14/chartex" xmlns:mc="http://schemas.openxmlformats.org/markup-compatibility/2006" xmlns:aink="http://schemas.microsoft.com/office/drawing/2016/ink" xmlns:am3d="http://schemas.microsoft.com/office/drawing/2017/model3d" xmlns:o="urn:schemas-microsoft-com:office:office" xmlns:oel="http://schemas.microsoft.com/office/2019/extlst" xmlns:r="http://schemas.openxmlformats.org/officeDocument/2006/relationships" xmlns:m="http://schemas.openxmlformats.org/officeDocument/2006/math" xmlns:v="urn:schemas-microsoft-com:vml" xmlns:wp14="http://schemas.microsoft.com/office/word/2010/wordprocessingDrawing" xmlns:wp="http://schemas.openxmlformats.org/drawingml/2006/wordprocessingDrawing" xmlns:w10="urn:schemas-microsoft-com:office:word" xmlns:w="http://schemas.openxmlformats.org/wordprocessingml/2006/main" xmlns:w14="http://schemas.microsoft.com/office/word/2010/wordml" xmlns:w15="http://schemas.microsoft.com/office/word/2012/wordml" xmlns:w16cex="http://schemas.microsoft.com/office/word/2018/wordml/cex" xmlns:w16cid="http://schemas.microsoft.com/office/word/2016/wordml/cid" xmlns:w16="http://schemas.microsoft.com/office/word/2018/wordml" xmlns:w16du="http://schemas.microsoft.com/office/word/2023/wordml/word16du" xmlns:w16sdtdh="http://schemas.microsoft.com/office/word/2020/wordml/sdtdatahash" xmlns:w16sdtfl="http://schemas.microsoft.com/office/word/2024/wordml/sdtformatlock" xmlns:w16se="http://schemas.microsoft.com/office/word/2015/wordml/symex" xmlns:wpg="http://schemas.microsoft.com/office/word/2010/wordprocessingGroup" xmlns:wpi="http://schemas.microsoft.com/office/word/2010/wordprocessingInk" xmlns:wne="http://schemas.microsoft.com/office/word/2006/wordml" xmlns:wps="http://schemas.microsoft.com/office/word/2010/wordprocessingShape" mc:Ignorable="w14 w15 w16se w16cid w16 w16cex w16sdtdh w16sdtfl w16du wp14">
   <w:endnote w:type="separator" w:id="-1">
     <w:p>
       <w:r>
@@ -11214,7 +13008,7 @@
 </file>
 
 <file path=word/footer1.xml><?xml version="1.0" encoding="utf-8"?>
-<w:ftr xmlns:wpc="http://schemas.microsoft.com/office/word/2010/wordprocessingCanvas" xmlns:cx="http://schemas.microsoft.com/office/drawing/2014/chartex" xmlns:cx1="http://schemas.microsoft.com/office/drawing/2015/9/8/chartex" xmlns:cx2="http://schemas.microsoft.com/office/drawing/2015/10/21/chartex" xmlns:cx3="http://schemas.microsoft.com/office/drawing/2016/5/9/chartex" xmlns:cx4="http://schemas.microsoft.com/office/drawing/2016/5/10/chartex" xmlns:cx5="http://schemas.microsoft.com/office/drawing/2016/5/11/chartex" xmlns:cx6="http://schemas.microsoft.com/office/drawing/2016/5/12/chartex" xmlns:cx7="http://schemas.microsoft.com/office/drawing/2016/5/13/chartex" xmlns:cx8="http://schemas.microsoft.com/office/drawing/2016/5/14/chartex" xmlns:mc="http://schemas.openxmlformats.org/markup-compatibility/2006" xmlns:aink="http://schemas.microsoft.com/office/drawing/2016/ink" xmlns:am3d="http://schemas.microsoft.com/office/drawing/2017/model3d" xmlns:o="urn:schemas-microsoft-com:office:office" xmlns:r="http://schemas.openxmlformats.org/officeDocument/2006/relationships" xmlns:m="http://schemas.openxmlformats.org/officeDocument/2006/math" xmlns:v="urn:schemas-microsoft-com:vml" xmlns:wp14="http://schemas.microsoft.com/office/word/2010/wordprocessingDrawing" xmlns:wp="http://schemas.openxmlformats.org/drawingml/2006/wordprocessingDrawing" xmlns:w10="urn:schemas-microsoft-com:office:word" xmlns:w="http://schemas.openxmlformats.org/wordprocessingml/2006/main" xmlns:w14="http://schemas.microsoft.com/office/word/2010/wordml" xmlns:w15="http://schemas.microsoft.com/office/word/2012/wordml" xmlns:w16cex="http://schemas.microsoft.com/office/word/2018/wordml/cex" xmlns:w16cid="http://schemas.microsoft.com/office/word/2016/wordml/cid" xmlns:w16="http://schemas.microsoft.com/office/word/2018/wordml" xmlns:w16sdtdh="http://schemas.microsoft.com/office/word/2020/wordml/sdtdatahash" xmlns:w16se="http://schemas.microsoft.com/office/word/2015/wordml/symex" xmlns:wpg="http://schemas.microsoft.com/office/word/2010/wordprocessingGroup" xmlns:wpi="http://schemas.microsoft.com/office/word/2010/wordprocessingInk" xmlns:wne="http://schemas.microsoft.com/office/word/2006/wordml" xmlns:wps="http://schemas.microsoft.com/office/word/2010/wordprocessingShape" mc:Ignorable="w14 w15 w16se w16cid w16 w16cex w16sdtdh wp14">
+<w:ftr xmlns:wpc="http://schemas.microsoft.com/office/word/2010/wordprocessingCanvas" xmlns:cx="http://schemas.microsoft.com/office/drawing/2014/chartex" xmlns:cx1="http://schemas.microsoft.com/office/drawing/2015/9/8/chartex" xmlns:cx2="http://schemas.microsoft.com/office/drawing/2015/10/21/chartex" xmlns:cx3="http://schemas.microsoft.com/office/drawing/2016/5/9/chartex" xmlns:cx4="http://schemas.microsoft.com/office/drawing/2016/5/10/chartex" xmlns:cx5="http://schemas.microsoft.com/office/drawing/2016/5/11/chartex" xmlns:cx6="http://schemas.microsoft.com/office/drawing/2016/5/12/chartex" xmlns:cx7="http://schemas.microsoft.com/office/drawing/2016/5/13/chartex" xmlns:cx8="http://schemas.microsoft.com/office/drawing/2016/5/14/chartex" xmlns:mc="http://schemas.openxmlformats.org/markup-compatibility/2006" xmlns:aink="http://schemas.microsoft.com/office/drawing/2016/ink" xmlns:am3d="http://schemas.microsoft.com/office/drawing/2017/model3d" xmlns:o="urn:schemas-microsoft-com:office:office" xmlns:oel="http://schemas.microsoft.com/office/2019/extlst" xmlns:r="http://schemas.openxmlformats.org/officeDocument/2006/relationships" xmlns:m="http://schemas.openxmlformats.org/officeDocument/2006/math" xmlns:v="urn:schemas-microsoft-com:vml" xmlns:wp14="http://schemas.microsoft.com/office/word/2010/wordprocessingDrawing" xmlns:wp="http://schemas.openxmlformats.org/drawingml/2006/wordprocessingDrawing" xmlns:w10="urn:schemas-microsoft-com:office:word" xmlns:w="http://schemas.openxmlformats.org/wordprocessingml/2006/main" xmlns:w14="http://schemas.microsoft.com/office/word/2010/wordml" xmlns:w15="http://schemas.microsoft.com/office/word/2012/wordml" xmlns:w16cex="http://schemas.microsoft.com/office/word/2018/wordml/cex" xmlns:w16cid="http://schemas.microsoft.com/office/word/2016/wordml/cid" xmlns:w16="http://schemas.microsoft.com/office/word/2018/wordml" xmlns:w16du="http://schemas.microsoft.com/office/word/2023/wordml/word16du" xmlns:w16sdtdh="http://schemas.microsoft.com/office/word/2020/wordml/sdtdatahash" xmlns:w16sdtfl="http://schemas.microsoft.com/office/word/2024/wordml/sdtformatlock" xmlns:w16se="http://schemas.microsoft.com/office/word/2015/wordml/symex" xmlns:wpg="http://schemas.microsoft.com/office/word/2010/wordprocessingGroup" xmlns:wpi="http://schemas.microsoft.com/office/word/2010/wordprocessingInk" xmlns:wne="http://schemas.microsoft.com/office/word/2006/wordml" xmlns:wps="http://schemas.microsoft.com/office/word/2010/wordprocessingShape" mc:Ignorable="w14 w15 w16se w16cid w16 w16cex w16sdtdh w16sdtfl w16du wp14">
   <w:p>
     <w:pPr>
       <w:pStyle w:val="Rodap"/>
@@ -11234,7 +13028,7 @@
 </file>
 
 <file path=word/footer2.xml><?xml version="1.0" encoding="utf-8"?>
-<w:ftr xmlns:wpc="http://schemas.microsoft.com/office/word/2010/wordprocessingCanvas" xmlns:cx="http://schemas.microsoft.com/office/drawing/2014/chartex" xmlns:cx1="http://schemas.microsoft.com/office/drawing/2015/9/8/chartex" xmlns:cx2="http://schemas.microsoft.com/office/drawing/2015/10/21/chartex" xmlns:cx3="http://schemas.microsoft.com/office/drawing/2016/5/9/chartex" xmlns:cx4="http://schemas.microsoft.com/office/drawing/2016/5/10/chartex" xmlns:cx5="http://schemas.microsoft.com/office/drawing/2016/5/11/chartex" xmlns:cx6="http://schemas.microsoft.com/office/drawing/2016/5/12/chartex" xmlns:cx7="http://schemas.microsoft.com/office/drawing/2016/5/13/chartex" xmlns:cx8="http://schemas.microsoft.com/office/drawing/2016/5/14/chartex" xmlns:mc="http://schemas.openxmlformats.org/markup-compatibility/2006" xmlns:aink="http://schemas.microsoft.com/office/drawing/2016/ink" xmlns:am3d="http://schemas.microsoft.com/office/drawing/2017/model3d" xmlns:o="urn:schemas-microsoft-com:office:office" xmlns:r="http://schemas.openxmlformats.org/officeDocument/2006/relationships" xmlns:m="http://schemas.openxmlformats.org/officeDocument/2006/math" xmlns:v="urn:schemas-microsoft-com:vml" xmlns:wp14="http://schemas.microsoft.com/office/word/2010/wordprocessingDrawing" xmlns:wp="http://schemas.openxmlformats.org/drawingml/2006/wordprocessingDrawing" xmlns:w10="urn:schemas-microsoft-com:office:word" xmlns:w="http://schemas.openxmlformats.org/wordprocessingml/2006/main" xmlns:w14="http://schemas.microsoft.com/office/word/2010/wordml" xmlns:w15="http://schemas.microsoft.com/office/word/2012/wordml" xmlns:w16cex="http://schemas.microsoft.com/office/word/2018/wordml/cex" xmlns:w16cid="http://schemas.microsoft.com/office/word/2016/wordml/cid" xmlns:w16="http://schemas.microsoft.com/office/word/2018/wordml" xmlns:w16sdtdh="http://schemas.microsoft.com/office/word/2020/wordml/sdtdatahash" xmlns:w16se="http://schemas.microsoft.com/office/word/2015/wordml/symex" xmlns:wpg="http://schemas.microsoft.com/office/word/2010/wordprocessingGroup" xmlns:wpi="http://schemas.microsoft.com/office/word/2010/wordprocessingInk" xmlns:wne="http://schemas.microsoft.com/office/word/2006/wordml" xmlns:wps="http://schemas.microsoft.com/office/word/2010/wordprocessingShape" mc:Ignorable="w14 w15 w16se w16cid w16 w16cex w16sdtdh wp14">
+<w:ftr xmlns:wpc="http://schemas.microsoft.com/office/word/2010/wordprocessingCanvas" xmlns:cx="http://schemas.microsoft.com/office/drawing/2014/chartex" xmlns:cx1="http://schemas.microsoft.com/office/drawing/2015/9/8/chartex" xmlns:cx2="http://schemas.microsoft.com/office/drawing/2015/10/21/chartex" xmlns:cx3="http://schemas.microsoft.com/office/drawing/2016/5/9/chartex" xmlns:cx4="http://schemas.microsoft.com/office/drawing/2016/5/10/chartex" xmlns:cx5="http://schemas.microsoft.com/office/drawing/2016/5/11/chartex" xmlns:cx6="http://schemas.microsoft.com/office/drawing/2016/5/12/chartex" xmlns:cx7="http://schemas.microsoft.com/office/drawing/2016/5/13/chartex" xmlns:cx8="http://schemas.microsoft.com/office/drawing/2016/5/14/chartex" xmlns:mc="http://schemas.openxmlformats.org/markup-compatibility/2006" xmlns:aink="http://schemas.microsoft.com/office/drawing/2016/ink" xmlns:am3d="http://schemas.microsoft.com/office/drawing/2017/model3d" xmlns:o="urn:schemas-microsoft-com:office:office" xmlns:oel="http://schemas.microsoft.com/office/2019/extlst" xmlns:r="http://schemas.openxmlformats.org/officeDocument/2006/relationships" xmlns:m="http://schemas.openxmlformats.org/officeDocument/2006/math" xmlns:v="urn:schemas-microsoft-com:vml" xmlns:wp14="http://schemas.microsoft.com/office/word/2010/wordprocessingDrawing" xmlns:wp="http://schemas.openxmlformats.org/drawingml/2006/wordprocessingDrawing" xmlns:w10="urn:schemas-microsoft-com:office:word" xmlns:w="http://schemas.openxmlformats.org/wordprocessingml/2006/main" xmlns:w14="http://schemas.microsoft.com/office/word/2010/wordml" xmlns:w15="http://schemas.microsoft.com/office/word/2012/wordml" xmlns:w16cex="http://schemas.microsoft.com/office/word/2018/wordml/cex" xmlns:w16cid="http://schemas.microsoft.com/office/word/2016/wordml/cid" xmlns:w16="http://schemas.microsoft.com/office/word/2018/wordml" xmlns:w16du="http://schemas.microsoft.com/office/word/2023/wordml/word16du" xmlns:w16sdtdh="http://schemas.microsoft.com/office/word/2020/wordml/sdtdatahash" xmlns:w16sdtfl="http://schemas.microsoft.com/office/word/2024/wordml/sdtformatlock" xmlns:w16se="http://schemas.microsoft.com/office/word/2015/wordml/symex" xmlns:wpg="http://schemas.microsoft.com/office/word/2010/wordprocessingGroup" xmlns:wpi="http://schemas.microsoft.com/office/word/2010/wordprocessingInk" xmlns:wne="http://schemas.microsoft.com/office/word/2006/wordml" xmlns:wps="http://schemas.microsoft.com/office/word/2010/wordprocessingShape" mc:Ignorable="w14 w15 w16se w16cid w16 w16cex w16sdtdh w16sdtfl w16du wp14">
   <w:p>
     <w:pPr>
       <w:pStyle w:val="Rodap"/>
@@ -11244,7 +13038,7 @@
 </file>
 
 <file path=word/footnotes.xml><?xml version="1.0" encoding="utf-8"?>
-<w:footnotes xmlns:wpc="http://schemas.microsoft.com/office/word/2010/wordprocessingCanvas" xmlns:cx="http://schemas.microsoft.com/office/drawing/2014/chartex" xmlns:cx1="http://schemas.microsoft.com/office/drawing/2015/9/8/chartex" xmlns:cx2="http://schemas.microsoft.com/office/drawing/2015/10/21/chartex" xmlns:cx3="http://schemas.microsoft.com/office/drawing/2016/5/9/chartex" xmlns:cx4="http://schemas.microsoft.com/office/drawing/2016/5/10/chartex" xmlns:cx5="http://schemas.microsoft.com/office/drawing/2016/5/11/chartex" xmlns:cx6="http://schemas.microsoft.com/office/drawing/2016/5/12/chartex" xmlns:cx7="http://schemas.microsoft.com/office/drawing/2016/5/13/chartex" xmlns:cx8="http://schemas.microsoft.com/office/drawing/2016/5/14/chartex" xmlns:mc="http://schemas.openxmlformats.org/markup-compatibility/2006" xmlns:aink="http://schemas.microsoft.com/office/drawing/2016/ink" xmlns:am3d="http://schemas.microsoft.com/office/drawing/2017/model3d" xmlns:o="urn:schemas-microsoft-com:office:office" xmlns:r="http://schemas.openxmlformats.org/officeDocument/2006/relationships" xmlns:m="http://schemas.openxmlformats.org/officeDocument/2006/math" xmlns:v="urn:schemas-microsoft-com:vml" xmlns:wp14="http://schemas.microsoft.com/office/word/2010/wordprocessingDrawing" xmlns:wp="http://schemas.openxmlformats.org/drawingml/2006/wordprocessingDrawing" xmlns:w10="urn:schemas-microsoft-com:office:word" xmlns:w="http://schemas.openxmlformats.org/wordprocessingml/2006/main" xmlns:w14="http://schemas.microsoft.com/office/word/2010/wordml" xmlns:w15="http://schemas.microsoft.com/office/word/2012/wordml" xmlns:w16cex="http://schemas.microsoft.com/office/word/2018/wordml/cex" xmlns:w16cid="http://schemas.microsoft.com/office/word/2016/wordml/cid" xmlns:w16="http://schemas.microsoft.com/office/word/2018/wordml" xmlns:w16sdtdh="http://schemas.microsoft.com/office/word/2020/wordml/sdtdatahash" xmlns:w16se="http://schemas.microsoft.com/office/word/2015/wordml/symex" xmlns:wpg="http://schemas.microsoft.com/office/word/2010/wordprocessingGroup" xmlns:wpi="http://schemas.microsoft.com/office/word/2010/wordprocessingInk" xmlns:wne="http://schemas.microsoft.com/office/word/2006/wordml" xmlns:wps="http://schemas.microsoft.com/office/word/2010/wordprocessingShape" mc:Ignorable="w14 w15 w16se w16cid w16 w16cex w16sdtdh wp14">
+<w:footnotes xmlns:wpc="http://schemas.microsoft.com/office/word/2010/wordprocessingCanvas" xmlns:cx="http://schemas.microsoft.com/office/drawing/2014/chartex" xmlns:cx1="http://schemas.microsoft.com/office/drawing/2015/9/8/chartex" xmlns:cx2="http://schemas.microsoft.com/office/drawing/2015/10/21/chartex" xmlns:cx3="http://schemas.microsoft.com/office/drawing/2016/5/9/chartex" xmlns:cx4="http://schemas.microsoft.com/office/drawing/2016/5/10/chartex" xmlns:cx5="http://schemas.microsoft.com/office/drawing/2016/5/11/chartex" xmlns:cx6="http://schemas.microsoft.com/office/drawing/2016/5/12/chartex" xmlns:cx7="http://schemas.microsoft.com/office/drawing/2016/5/13/chartex" xmlns:cx8="http://schemas.microsoft.com/office/drawing/2016/5/14/chartex" xmlns:mc="http://schemas.openxmlformats.org/markup-compatibility/2006" xmlns:aink="http://schemas.microsoft.com/office/drawing/2016/ink" xmlns:am3d="http://schemas.microsoft.com/office/drawing/2017/model3d" xmlns:o="urn:schemas-microsoft-com:office:office" xmlns:oel="http://schemas.microsoft.com/office/2019/extlst" xmlns:r="http://schemas.openxmlformats.org/officeDocument/2006/relationships" xmlns:m="http://schemas.openxmlformats.org/officeDocument/2006/math" xmlns:v="urn:schemas-microsoft-com:vml" xmlns:wp14="http://schemas.microsoft.com/office/word/2010/wordprocessingDrawing" xmlns:wp="http://schemas.openxmlformats.org/drawingml/2006/wordprocessingDrawing" xmlns:w10="urn:schemas-microsoft-com:office:word" xmlns:w="http://schemas.openxmlformats.org/wordprocessingml/2006/main" xmlns:w14="http://schemas.microsoft.com/office/word/2010/wordml" xmlns:w15="http://schemas.microsoft.com/office/word/2012/wordml" xmlns:w16cex="http://schemas.microsoft.com/office/word/2018/wordml/cex" xmlns:w16cid="http://schemas.microsoft.com/office/word/2016/wordml/cid" xmlns:w16="http://schemas.microsoft.com/office/word/2018/wordml" xmlns:w16du="http://schemas.microsoft.com/office/word/2023/wordml/word16du" xmlns:w16sdtdh="http://schemas.microsoft.com/office/word/2020/wordml/sdtdatahash" xmlns:w16sdtfl="http://schemas.microsoft.com/office/word/2024/wordml/sdtformatlock" xmlns:w16se="http://schemas.microsoft.com/office/word/2015/wordml/symex" xmlns:wpg="http://schemas.microsoft.com/office/word/2010/wordprocessingGroup" xmlns:wpi="http://schemas.microsoft.com/office/word/2010/wordprocessingInk" xmlns:wne="http://schemas.microsoft.com/office/word/2006/wordml" xmlns:wps="http://schemas.microsoft.com/office/word/2010/wordprocessingShape" mc:Ignorable="w14 w15 w16se w16cid w16 w16cex w16sdtdh w16sdtfl w16du wp14">
   <w:footnote w:type="separator" w:id="-1">
     <w:p>
       <w:r>
@@ -11263,7 +13057,7 @@
 </file>
 
 <file path=word/header1.xml><?xml version="1.0" encoding="utf-8"?>
-<w:hdr xmlns:wpc="http://schemas.microsoft.com/office/word/2010/wordprocessingCanvas" xmlns:cx="http://schemas.microsoft.com/office/drawing/2014/chartex" xmlns:cx1="http://schemas.microsoft.com/office/drawing/2015/9/8/chartex" xmlns:cx2="http://schemas.microsoft.com/office/drawing/2015/10/21/chartex" xmlns:cx3="http://schemas.microsoft.com/office/drawing/2016/5/9/chartex" xmlns:cx4="http://schemas.microsoft.com/office/drawing/2016/5/10/chartex" xmlns:cx5="http://schemas.microsoft.com/office/drawing/2016/5/11/chartex" xmlns:cx6="http://schemas.microsoft.com/office/drawing/2016/5/12/chartex" xmlns:cx7="http://schemas.microsoft.com/office/drawing/2016/5/13/chartex" xmlns:cx8="http://schemas.microsoft.com/office/drawing/2016/5/14/chartex" xmlns:mc="http://schemas.openxmlformats.org/markup-compatibility/2006" xmlns:aink="http://schemas.microsoft.com/office/drawing/2016/ink" xmlns:am3d="http://schemas.microsoft.com/office/drawing/2017/model3d" xmlns:o="urn:schemas-microsoft-com:office:office" xmlns:r="http://schemas.openxmlformats.org/officeDocument/2006/relationships" xmlns:m="http://schemas.openxmlformats.org/officeDocument/2006/math" xmlns:v="urn:schemas-microsoft-com:vml" xmlns:wp14="http://schemas.microsoft.com/office/word/2010/wordprocessingDrawing" xmlns:wp="http://schemas.openxmlformats.org/drawingml/2006/wordprocessingDrawing" xmlns:w10="urn:schemas-microsoft-com:office:word" xmlns:w="http://schemas.openxmlformats.org/wordprocessingml/2006/main" xmlns:w14="http://schemas.microsoft.com/office/word/2010/wordml" xmlns:w15="http://schemas.microsoft.com/office/word/2012/wordml" xmlns:w16cex="http://schemas.microsoft.com/office/word/2018/wordml/cex" xmlns:w16cid="http://schemas.microsoft.com/office/word/2016/wordml/cid" xmlns:w16="http://schemas.microsoft.com/office/word/2018/wordml" xmlns:w16sdtdh="http://schemas.microsoft.com/office/word/2020/wordml/sdtdatahash" xmlns:w16se="http://schemas.microsoft.com/office/word/2015/wordml/symex" xmlns:wpg="http://schemas.microsoft.com/office/word/2010/wordprocessingGroup" xmlns:wpi="http://schemas.microsoft.com/office/word/2010/wordprocessingInk" xmlns:wne="http://schemas.microsoft.com/office/word/2006/wordml" xmlns:wps="http://schemas.microsoft.com/office/word/2010/wordprocessingShape" mc:Ignorable="w14 w15 w16se w16cid w16 w16cex w16sdtdh wp14">
+<w:hdr xmlns:wpc="http://schemas.microsoft.com/office/word/2010/wordprocessingCanvas" xmlns:cx="http://schemas.microsoft.com/office/drawing/2014/chartex" xmlns:cx1="http://schemas.microsoft.com/office/drawing/2015/9/8/chartex" xmlns:cx2="http://schemas.microsoft.com/office/drawing/2015/10/21/chartex" xmlns:cx3="http://schemas.microsoft.com/office/drawing/2016/5/9/chartex" xmlns:cx4="http://schemas.microsoft.com/office/drawing/2016/5/10/chartex" xmlns:cx5="http://schemas.microsoft.com/office/drawing/2016/5/11/chartex" xmlns:cx6="http://schemas.microsoft.com/office/drawing/2016/5/12/chartex" xmlns:cx7="http://schemas.microsoft.com/office/drawing/2016/5/13/chartex" xmlns:cx8="http://schemas.microsoft.com/office/drawing/2016/5/14/chartex" xmlns:mc="http://schemas.openxmlformats.org/markup-compatibility/2006" xmlns:aink="http://schemas.microsoft.com/office/drawing/2016/ink" xmlns:am3d="http://schemas.microsoft.com/office/drawing/2017/model3d" xmlns:o="urn:schemas-microsoft-com:office:office" xmlns:oel="http://schemas.microsoft.com/office/2019/extlst" xmlns:r="http://schemas.openxmlformats.org/officeDocument/2006/relationships" xmlns:m="http://schemas.openxmlformats.org/officeDocument/2006/math" xmlns:v="urn:schemas-microsoft-com:vml" xmlns:wp14="http://schemas.microsoft.com/office/word/2010/wordprocessingDrawing" xmlns:wp="http://schemas.openxmlformats.org/drawingml/2006/wordprocessingDrawing" xmlns:w10="urn:schemas-microsoft-com:office:word" xmlns:w="http://schemas.openxmlformats.org/wordprocessingml/2006/main" xmlns:w14="http://schemas.microsoft.com/office/word/2010/wordml" xmlns:w15="http://schemas.microsoft.com/office/word/2012/wordml" xmlns:w16cex="http://schemas.microsoft.com/office/word/2018/wordml/cex" xmlns:w16cid="http://schemas.microsoft.com/office/word/2016/wordml/cid" xmlns:w16="http://schemas.microsoft.com/office/word/2018/wordml" xmlns:w16du="http://schemas.microsoft.com/office/word/2023/wordml/word16du" xmlns:w16sdtdh="http://schemas.microsoft.com/office/word/2020/wordml/sdtdatahash" xmlns:w16sdtfl="http://schemas.microsoft.com/office/word/2024/wordml/sdtformatlock" xmlns:w16se="http://schemas.microsoft.com/office/word/2015/wordml/symex" xmlns:wpg="http://schemas.microsoft.com/office/word/2010/wordprocessingGroup" xmlns:wpi="http://schemas.microsoft.com/office/word/2010/wordprocessingInk" xmlns:wne="http://schemas.microsoft.com/office/word/2006/wordml" xmlns:wps="http://schemas.microsoft.com/office/word/2010/wordprocessingShape" mc:Ignorable="w14 w15 w16se w16cid w16 w16cex w16sdtdh w16sdtfl w16du wp14">
   <w:p>
     <w:pPr>
       <w:pStyle w:val="Cabealho"/>
@@ -11337,7 +13131,7 @@
 </file>
 
 <file path=word/header2.xml><?xml version="1.0" encoding="utf-8"?>
-<w:hdr xmlns:wpc="http://schemas.microsoft.com/office/word/2010/wordprocessingCanvas" xmlns:cx="http://schemas.microsoft.com/office/drawing/2014/chartex" xmlns:cx1="http://schemas.microsoft.com/office/drawing/2015/9/8/chartex" xmlns:cx2="http://schemas.microsoft.com/office/drawing/2015/10/21/chartex" xmlns:cx3="http://schemas.microsoft.com/office/drawing/2016/5/9/chartex" xmlns:cx4="http://schemas.microsoft.com/office/drawing/2016/5/10/chartex" xmlns:cx5="http://schemas.microsoft.com/office/drawing/2016/5/11/chartex" xmlns:cx6="http://schemas.microsoft.com/office/drawing/2016/5/12/chartex" xmlns:cx7="http://schemas.microsoft.com/office/drawing/2016/5/13/chartex" xmlns:cx8="http://schemas.microsoft.com/office/drawing/2016/5/14/chartex" xmlns:mc="http://schemas.openxmlformats.org/markup-compatibility/2006" xmlns:aink="http://schemas.microsoft.com/office/drawing/2016/ink" xmlns:am3d="http://schemas.microsoft.com/office/drawing/2017/model3d" xmlns:o="urn:schemas-microsoft-com:office:office" xmlns:r="http://schemas.openxmlformats.org/officeDocument/2006/relationships" xmlns:m="http://schemas.openxmlformats.org/officeDocument/2006/math" xmlns:v="urn:schemas-microsoft-com:vml" xmlns:wp14="http://schemas.microsoft.com/office/word/2010/wordprocessingDrawing" xmlns:wp="http://schemas.openxmlformats.org/drawingml/2006/wordprocessingDrawing" xmlns:w10="urn:schemas-microsoft-com:office:word" xmlns:w="http://schemas.openxmlformats.org/wordprocessingml/2006/main" xmlns:w14="http://schemas.microsoft.com/office/word/2010/wordml" xmlns:w15="http://schemas.microsoft.com/office/word/2012/wordml" xmlns:w16cex="http://schemas.microsoft.com/office/word/2018/wordml/cex" xmlns:w16cid="http://schemas.microsoft.com/office/word/2016/wordml/cid" xmlns:w16="http://schemas.microsoft.com/office/word/2018/wordml" xmlns:w16sdtdh="http://schemas.microsoft.com/office/word/2020/wordml/sdtdatahash" xmlns:w16se="http://schemas.microsoft.com/office/word/2015/wordml/symex" xmlns:wpg="http://schemas.microsoft.com/office/word/2010/wordprocessingGroup" xmlns:wpi="http://schemas.microsoft.com/office/word/2010/wordprocessingInk" xmlns:wne="http://schemas.microsoft.com/office/word/2006/wordml" xmlns:wps="http://schemas.microsoft.com/office/word/2010/wordprocessingShape" mc:Ignorable="w14 w15 w16se w16cid w16 w16cex w16sdtdh wp14">
+<w:hdr xmlns:wpc="http://schemas.microsoft.com/office/word/2010/wordprocessingCanvas" xmlns:cx="http://schemas.microsoft.com/office/drawing/2014/chartex" xmlns:cx1="http://schemas.microsoft.com/office/drawing/2015/9/8/chartex" xmlns:cx2="http://schemas.microsoft.com/office/drawing/2015/10/21/chartex" xmlns:cx3="http://schemas.microsoft.com/office/drawing/2016/5/9/chartex" xmlns:cx4="http://schemas.microsoft.com/office/drawing/2016/5/10/chartex" xmlns:cx5="http://schemas.microsoft.com/office/drawing/2016/5/11/chartex" xmlns:cx6="http://schemas.microsoft.com/office/drawing/2016/5/12/chartex" xmlns:cx7="http://schemas.microsoft.com/office/drawing/2016/5/13/chartex" xmlns:cx8="http://schemas.microsoft.com/office/drawing/2016/5/14/chartex" xmlns:mc="http://schemas.openxmlformats.org/markup-compatibility/2006" xmlns:aink="http://schemas.microsoft.com/office/drawing/2016/ink" xmlns:am3d="http://schemas.microsoft.com/office/drawing/2017/model3d" xmlns:o="urn:schemas-microsoft-com:office:office" xmlns:oel="http://schemas.microsoft.com/office/2019/extlst" xmlns:r="http://schemas.openxmlformats.org/officeDocument/2006/relationships" xmlns:m="http://schemas.openxmlformats.org/officeDocument/2006/math" xmlns:v="urn:schemas-microsoft-com:vml" xmlns:wp14="http://schemas.microsoft.com/office/word/2010/wordprocessingDrawing" xmlns:wp="http://schemas.openxmlformats.org/drawingml/2006/wordprocessingDrawing" xmlns:w10="urn:schemas-microsoft-com:office:word" xmlns:w="http://schemas.openxmlformats.org/wordprocessingml/2006/main" xmlns:w14="http://schemas.microsoft.com/office/word/2010/wordml" xmlns:w15="http://schemas.microsoft.com/office/word/2012/wordml" xmlns:w16cex="http://schemas.microsoft.com/office/word/2018/wordml/cex" xmlns:w16cid="http://schemas.microsoft.com/office/word/2016/wordml/cid" xmlns:w16="http://schemas.microsoft.com/office/word/2018/wordml" xmlns:w16du="http://schemas.microsoft.com/office/word/2023/wordml/word16du" xmlns:w16sdtdh="http://schemas.microsoft.com/office/word/2020/wordml/sdtdatahash" xmlns:w16sdtfl="http://schemas.microsoft.com/office/word/2024/wordml/sdtformatlock" xmlns:w16se="http://schemas.microsoft.com/office/word/2015/wordml/symex" xmlns:wpg="http://schemas.microsoft.com/office/word/2010/wordprocessingGroup" xmlns:wpi="http://schemas.microsoft.com/office/word/2010/wordprocessingInk" xmlns:wne="http://schemas.microsoft.com/office/word/2006/wordml" xmlns:wps="http://schemas.microsoft.com/office/word/2010/wordprocessingShape" mc:Ignorable="w14 w15 w16se w16cid w16 w16cex w16sdtdh w16sdtfl w16du wp14">
   <w:p>
     <w:pPr>
       <w:pStyle w:val="Cabealho"/>
@@ -11348,7 +13142,7 @@
 </file>
 
 <file path=word/header3.xml><?xml version="1.0" encoding="utf-8"?>
-<w:hdr xmlns:wpc="http://schemas.microsoft.com/office/word/2010/wordprocessingCanvas" xmlns:cx="http://schemas.microsoft.com/office/drawing/2014/chartex" xmlns:cx1="http://schemas.microsoft.com/office/drawing/2015/9/8/chartex" xmlns:cx2="http://schemas.microsoft.com/office/drawing/2015/10/21/chartex" xmlns:cx3="http://schemas.microsoft.com/office/drawing/2016/5/9/chartex" xmlns:cx4="http://schemas.microsoft.com/office/drawing/2016/5/10/chartex" xmlns:cx5="http://schemas.microsoft.com/office/drawing/2016/5/11/chartex" xmlns:cx6="http://schemas.microsoft.com/office/drawing/2016/5/12/chartex" xmlns:cx7="http://schemas.microsoft.com/office/drawing/2016/5/13/chartex" xmlns:cx8="http://schemas.microsoft.com/office/drawing/2016/5/14/chartex" xmlns:mc="http://schemas.openxmlformats.org/markup-compatibility/2006" xmlns:aink="http://schemas.microsoft.com/office/drawing/2016/ink" xmlns:am3d="http://schemas.microsoft.com/office/drawing/2017/model3d" xmlns:o="urn:schemas-microsoft-com:office:office" xmlns:r="http://schemas.openxmlformats.org/officeDocument/2006/relationships" xmlns:m="http://schemas.openxmlformats.org/officeDocument/2006/math" xmlns:v="urn:schemas-microsoft-com:vml" xmlns:wp14="http://schemas.microsoft.com/office/word/2010/wordprocessingDrawing" xmlns:wp="http://schemas.openxmlformats.org/drawingml/2006/wordprocessingDrawing" xmlns:w10="urn:schemas-microsoft-com:office:word" xmlns:w="http://schemas.openxmlformats.org/wordprocessingml/2006/main" xmlns:w14="http://schemas.microsoft.com/office/word/2010/wordml" xmlns:w15="http://schemas.microsoft.com/office/word/2012/wordml" xmlns:w16cex="http://schemas.microsoft.com/office/word/2018/wordml/cex" xmlns:w16cid="http://schemas.microsoft.com/office/word/2016/wordml/cid" xmlns:w16="http://schemas.microsoft.com/office/word/2018/wordml" xmlns:w16sdtdh="http://schemas.microsoft.com/office/word/2020/wordml/sdtdatahash" xmlns:w16se="http://schemas.microsoft.com/office/word/2015/wordml/symex" xmlns:wpg="http://schemas.microsoft.com/office/word/2010/wordprocessingGroup" xmlns:wpi="http://schemas.microsoft.com/office/word/2010/wordprocessingInk" xmlns:wne="http://schemas.microsoft.com/office/word/2006/wordml" xmlns:wps="http://schemas.microsoft.com/office/word/2010/wordprocessingShape" mc:Ignorable="w14 w15 w16se w16cid w16 w16cex w16sdtdh wp14">
+<w:hdr xmlns:wpc="http://schemas.microsoft.com/office/word/2010/wordprocessingCanvas" xmlns:cx="http://schemas.microsoft.com/office/drawing/2014/chartex" xmlns:cx1="http://schemas.microsoft.com/office/drawing/2015/9/8/chartex" xmlns:cx2="http://schemas.microsoft.com/office/drawing/2015/10/21/chartex" xmlns:cx3="http://schemas.microsoft.com/office/drawing/2016/5/9/chartex" xmlns:cx4="http://schemas.microsoft.com/office/drawing/2016/5/10/chartex" xmlns:cx5="http://schemas.microsoft.com/office/drawing/2016/5/11/chartex" xmlns:cx6="http://schemas.microsoft.com/office/drawing/2016/5/12/chartex" xmlns:cx7="http://schemas.microsoft.com/office/drawing/2016/5/13/chartex" xmlns:cx8="http://schemas.microsoft.com/office/drawing/2016/5/14/chartex" xmlns:mc="http://schemas.openxmlformats.org/markup-compatibility/2006" xmlns:aink="http://schemas.microsoft.com/office/drawing/2016/ink" xmlns:am3d="http://schemas.microsoft.com/office/drawing/2017/model3d" xmlns:o="urn:schemas-microsoft-com:office:office" xmlns:oel="http://schemas.microsoft.com/office/2019/extlst" xmlns:r="http://schemas.openxmlformats.org/officeDocument/2006/relationships" xmlns:m="http://schemas.openxmlformats.org/officeDocument/2006/math" xmlns:v="urn:schemas-microsoft-com:vml" xmlns:wp14="http://schemas.microsoft.com/office/word/2010/wordprocessingDrawing" xmlns:wp="http://schemas.openxmlformats.org/drawingml/2006/wordprocessingDrawing" xmlns:w10="urn:schemas-microsoft-com:office:word" xmlns:w="http://schemas.openxmlformats.org/wordprocessingml/2006/main" xmlns:w14="http://schemas.microsoft.com/office/word/2010/wordml" xmlns:w15="http://schemas.microsoft.com/office/word/2012/wordml" xmlns:w16cex="http://schemas.microsoft.com/office/word/2018/wordml/cex" xmlns:w16cid="http://schemas.microsoft.com/office/word/2016/wordml/cid" xmlns:w16="http://schemas.microsoft.com/office/word/2018/wordml" xmlns:w16du="http://schemas.microsoft.com/office/word/2023/wordml/word16du" xmlns:w16sdtdh="http://schemas.microsoft.com/office/word/2020/wordml/sdtdatahash" xmlns:w16sdtfl="http://schemas.microsoft.com/office/word/2024/wordml/sdtformatlock" xmlns:w16se="http://schemas.microsoft.com/office/word/2015/wordml/symex" xmlns:wpg="http://schemas.microsoft.com/office/word/2010/wordprocessingGroup" xmlns:wpi="http://schemas.microsoft.com/office/word/2010/wordprocessingInk" xmlns:wne="http://schemas.microsoft.com/office/word/2006/wordml" xmlns:wps="http://schemas.microsoft.com/office/word/2010/wordprocessingShape" mc:Ignorable="w14 w15 w16se w16cid w16 w16cex w16sdtdh w16sdtfl w16du wp14">
   <w:sdt>
     <w:sdtPr>
       <w:id w:val="1724485572"/>
@@ -11357,7 +13151,6 @@
         <w:docPartUnique/>
       </w:docPartObj>
     </w:sdtPr>
-    <w:sdtEndPr/>
     <w:sdtContent>
       <w:p>
         <w:pPr>
@@ -11383,7 +13176,7 @@
 </file>
 
 <file path=word/header4.xml><?xml version="1.0" encoding="utf-8"?>
-<w:hdr xmlns:wpc="http://schemas.microsoft.com/office/word/2010/wordprocessingCanvas" xmlns:cx="http://schemas.microsoft.com/office/drawing/2014/chartex" xmlns:cx1="http://schemas.microsoft.com/office/drawing/2015/9/8/chartex" xmlns:cx2="http://schemas.microsoft.com/office/drawing/2015/10/21/chartex" xmlns:cx3="http://schemas.microsoft.com/office/drawing/2016/5/9/chartex" xmlns:cx4="http://schemas.microsoft.com/office/drawing/2016/5/10/chartex" xmlns:cx5="http://schemas.microsoft.com/office/drawing/2016/5/11/chartex" xmlns:cx6="http://schemas.microsoft.com/office/drawing/2016/5/12/chartex" xmlns:cx7="http://schemas.microsoft.com/office/drawing/2016/5/13/chartex" xmlns:cx8="http://schemas.microsoft.com/office/drawing/2016/5/14/chartex" xmlns:mc="http://schemas.openxmlformats.org/markup-compatibility/2006" xmlns:aink="http://schemas.microsoft.com/office/drawing/2016/ink" xmlns:am3d="http://schemas.microsoft.com/office/drawing/2017/model3d" xmlns:o="urn:schemas-microsoft-com:office:office" xmlns:r="http://schemas.openxmlformats.org/officeDocument/2006/relationships" xmlns:m="http://schemas.openxmlformats.org/officeDocument/2006/math" xmlns:v="urn:schemas-microsoft-com:vml" xmlns:wp14="http://schemas.microsoft.com/office/word/2010/wordprocessingDrawing" xmlns:wp="http://schemas.openxmlformats.org/drawingml/2006/wordprocessingDrawing" xmlns:w10="urn:schemas-microsoft-com:office:word" xmlns:w="http://schemas.openxmlformats.org/wordprocessingml/2006/main" xmlns:w14="http://schemas.microsoft.com/office/word/2010/wordml" xmlns:w15="http://schemas.microsoft.com/office/word/2012/wordml" xmlns:w16cex="http://schemas.microsoft.com/office/word/2018/wordml/cex" xmlns:w16cid="http://schemas.microsoft.com/office/word/2016/wordml/cid" xmlns:w16="http://schemas.microsoft.com/office/word/2018/wordml" xmlns:w16sdtdh="http://schemas.microsoft.com/office/word/2020/wordml/sdtdatahash" xmlns:w16se="http://schemas.microsoft.com/office/word/2015/wordml/symex" xmlns:wpg="http://schemas.microsoft.com/office/word/2010/wordprocessingGroup" xmlns:wpi="http://schemas.microsoft.com/office/word/2010/wordprocessingInk" xmlns:wne="http://schemas.microsoft.com/office/word/2006/wordml" xmlns:wps="http://schemas.microsoft.com/office/word/2010/wordprocessingShape" mc:Ignorable="w14 w15 w16se w16cid w16 w16cex w16sdtdh wp14">
+<w:hdr xmlns:wpc="http://schemas.microsoft.com/office/word/2010/wordprocessingCanvas" xmlns:cx="http://schemas.microsoft.com/office/drawing/2014/chartex" xmlns:cx1="http://schemas.microsoft.com/office/drawing/2015/9/8/chartex" xmlns:cx2="http://schemas.microsoft.com/office/drawing/2015/10/21/chartex" xmlns:cx3="http://schemas.microsoft.com/office/drawing/2016/5/9/chartex" xmlns:cx4="http://schemas.microsoft.com/office/drawing/2016/5/10/chartex" xmlns:cx5="http://schemas.microsoft.com/office/drawing/2016/5/11/chartex" xmlns:cx6="http://schemas.microsoft.com/office/drawing/2016/5/12/chartex" xmlns:cx7="http://schemas.microsoft.com/office/drawing/2016/5/13/chartex" xmlns:cx8="http://schemas.microsoft.com/office/drawing/2016/5/14/chartex" xmlns:mc="http://schemas.openxmlformats.org/markup-compatibility/2006" xmlns:aink="http://schemas.microsoft.com/office/drawing/2016/ink" xmlns:am3d="http://schemas.microsoft.com/office/drawing/2017/model3d" xmlns:o="urn:schemas-microsoft-com:office:office" xmlns:oel="http://schemas.microsoft.com/office/2019/extlst" xmlns:r="http://schemas.openxmlformats.org/officeDocument/2006/relationships" xmlns:m="http://schemas.openxmlformats.org/officeDocument/2006/math" xmlns:v="urn:schemas-microsoft-com:vml" xmlns:wp14="http://schemas.microsoft.com/office/word/2010/wordprocessingDrawing" xmlns:wp="http://schemas.openxmlformats.org/drawingml/2006/wordprocessingDrawing" xmlns:w10="urn:schemas-microsoft-com:office:word" xmlns:w="http://schemas.openxmlformats.org/wordprocessingml/2006/main" xmlns:w14="http://schemas.microsoft.com/office/word/2010/wordml" xmlns:w15="http://schemas.microsoft.com/office/word/2012/wordml" xmlns:w16cex="http://schemas.microsoft.com/office/word/2018/wordml/cex" xmlns:w16cid="http://schemas.microsoft.com/office/word/2016/wordml/cid" xmlns:w16="http://schemas.microsoft.com/office/word/2018/wordml" xmlns:w16du="http://schemas.microsoft.com/office/word/2023/wordml/word16du" xmlns:w16sdtdh="http://schemas.microsoft.com/office/word/2020/wordml/sdtdatahash" xmlns:w16sdtfl="http://schemas.microsoft.com/office/word/2024/wordml/sdtformatlock" xmlns:w16se="http://schemas.microsoft.com/office/word/2015/wordml/symex" xmlns:wpg="http://schemas.microsoft.com/office/word/2010/wordprocessingGroup" xmlns:wpi="http://schemas.microsoft.com/office/word/2010/wordprocessingInk" xmlns:wne="http://schemas.microsoft.com/office/word/2006/wordml" xmlns:wps="http://schemas.microsoft.com/office/word/2010/wordprocessingShape" mc:Ignorable="w14 w15 w16se w16cid w16 w16cex w16sdtdh w16sdtfl w16du wp14">
   <w:p>
     <w:pPr>
       <w:pStyle w:val="Cabealho"/>
@@ -11469,7 +13262,7 @@
 </file>
 
 <file path=word/header5.xml><?xml version="1.0" encoding="utf-8"?>
-<w:hdr xmlns:wpc="http://schemas.microsoft.com/office/word/2010/wordprocessingCanvas" xmlns:cx="http://schemas.microsoft.com/office/drawing/2014/chartex" xmlns:cx1="http://schemas.microsoft.com/office/drawing/2015/9/8/chartex" xmlns:cx2="http://schemas.microsoft.com/office/drawing/2015/10/21/chartex" xmlns:cx3="http://schemas.microsoft.com/office/drawing/2016/5/9/chartex" xmlns:cx4="http://schemas.microsoft.com/office/drawing/2016/5/10/chartex" xmlns:cx5="http://schemas.microsoft.com/office/drawing/2016/5/11/chartex" xmlns:cx6="http://schemas.microsoft.com/office/drawing/2016/5/12/chartex" xmlns:cx7="http://schemas.microsoft.com/office/drawing/2016/5/13/chartex" xmlns:cx8="http://schemas.microsoft.com/office/drawing/2016/5/14/chartex" xmlns:mc="http://schemas.openxmlformats.org/markup-compatibility/2006" xmlns:aink="http://schemas.microsoft.com/office/drawing/2016/ink" xmlns:am3d="http://schemas.microsoft.com/office/drawing/2017/model3d" xmlns:o="urn:schemas-microsoft-com:office:office" xmlns:r="http://schemas.openxmlformats.org/officeDocument/2006/relationships" xmlns:m="http://schemas.openxmlformats.org/officeDocument/2006/math" xmlns:v="urn:schemas-microsoft-com:vml" xmlns:wp14="http://schemas.microsoft.com/office/word/2010/wordprocessingDrawing" xmlns:wp="http://schemas.openxmlformats.org/drawingml/2006/wordprocessingDrawing" xmlns:w10="urn:schemas-microsoft-com:office:word" xmlns:w="http://schemas.openxmlformats.org/wordprocessingml/2006/main" xmlns:w14="http://schemas.microsoft.com/office/word/2010/wordml" xmlns:w15="http://schemas.microsoft.com/office/word/2012/wordml" xmlns:w16cex="http://schemas.microsoft.com/office/word/2018/wordml/cex" xmlns:w16cid="http://schemas.microsoft.com/office/word/2016/wordml/cid" xmlns:w16="http://schemas.microsoft.com/office/word/2018/wordml" xmlns:w16sdtdh="http://schemas.microsoft.com/office/word/2020/wordml/sdtdatahash" xmlns:w16se="http://schemas.microsoft.com/office/word/2015/wordml/symex" xmlns:wpg="http://schemas.microsoft.com/office/word/2010/wordprocessingGroup" xmlns:wpi="http://schemas.microsoft.com/office/word/2010/wordprocessingInk" xmlns:wne="http://schemas.microsoft.com/office/word/2006/wordml" xmlns:wps="http://schemas.microsoft.com/office/word/2010/wordprocessingShape" mc:Ignorable="w14 w15 w16se w16cid w16 w16cex w16sdtdh wp14">
+<w:hdr xmlns:wpc="http://schemas.microsoft.com/office/word/2010/wordprocessingCanvas" xmlns:cx="http://schemas.microsoft.com/office/drawing/2014/chartex" xmlns:cx1="http://schemas.microsoft.com/office/drawing/2015/9/8/chartex" xmlns:cx2="http://schemas.microsoft.com/office/drawing/2015/10/21/chartex" xmlns:cx3="http://schemas.microsoft.com/office/drawing/2016/5/9/chartex" xmlns:cx4="http://schemas.microsoft.com/office/drawing/2016/5/10/chartex" xmlns:cx5="http://schemas.microsoft.com/office/drawing/2016/5/11/chartex" xmlns:cx6="http://schemas.microsoft.com/office/drawing/2016/5/12/chartex" xmlns:cx7="http://schemas.microsoft.com/office/drawing/2016/5/13/chartex" xmlns:cx8="http://schemas.microsoft.com/office/drawing/2016/5/14/chartex" xmlns:mc="http://schemas.openxmlformats.org/markup-compatibility/2006" xmlns:aink="http://schemas.microsoft.com/office/drawing/2016/ink" xmlns:am3d="http://schemas.microsoft.com/office/drawing/2017/model3d" xmlns:o="urn:schemas-microsoft-com:office:office" xmlns:oel="http://schemas.microsoft.com/office/2019/extlst" xmlns:r="http://schemas.openxmlformats.org/officeDocument/2006/relationships" xmlns:m="http://schemas.openxmlformats.org/officeDocument/2006/math" xmlns:v="urn:schemas-microsoft-com:vml" xmlns:wp14="http://schemas.microsoft.com/office/word/2010/wordprocessingDrawing" xmlns:wp="http://schemas.openxmlformats.org/drawingml/2006/wordprocessingDrawing" xmlns:w10="urn:schemas-microsoft-com:office:word" xmlns:w="http://schemas.openxmlformats.org/wordprocessingml/2006/main" xmlns:w14="http://schemas.microsoft.com/office/word/2010/wordml" xmlns:w15="http://schemas.microsoft.com/office/word/2012/wordml" xmlns:w16cex="http://schemas.microsoft.com/office/word/2018/wordml/cex" xmlns:w16cid="http://schemas.microsoft.com/office/word/2016/wordml/cid" xmlns:w16="http://schemas.microsoft.com/office/word/2018/wordml" xmlns:w16du="http://schemas.microsoft.com/office/word/2023/wordml/word16du" xmlns:w16sdtdh="http://schemas.microsoft.com/office/word/2020/wordml/sdtdatahash" xmlns:w16sdtfl="http://schemas.microsoft.com/office/word/2024/wordml/sdtformatlock" xmlns:w16se="http://schemas.microsoft.com/office/word/2015/wordml/symex" xmlns:wpg="http://schemas.microsoft.com/office/word/2010/wordprocessingGroup" xmlns:wpi="http://schemas.microsoft.com/office/word/2010/wordprocessingInk" xmlns:wne="http://schemas.microsoft.com/office/word/2006/wordml" xmlns:wps="http://schemas.microsoft.com/office/word/2010/wordprocessingShape" mc:Ignorable="w14 w15 w16se w16cid w16 w16cex w16sdtdh w16sdtfl w16du wp14">
   <w:p>
     <w:pPr>
       <w:pStyle w:val="Cabealho"/>
@@ -11543,7 +13336,7 @@
 </file>
 
 <file path=word/numbering.xml><?xml version="1.0" encoding="utf-8"?>
-<w:numbering xmlns:wpc="http://schemas.microsoft.com/office/word/2010/wordprocessingCanvas" xmlns:cx="http://schemas.microsoft.com/office/drawing/2014/chartex" xmlns:cx1="http://schemas.microsoft.com/office/drawing/2015/9/8/chartex" xmlns:cx2="http://schemas.microsoft.com/office/drawing/2015/10/21/chartex" xmlns:cx3="http://schemas.microsoft.com/office/drawing/2016/5/9/chartex" xmlns:cx4="http://schemas.microsoft.com/office/drawing/2016/5/10/chartex" xmlns:cx5="http://schemas.microsoft.com/office/drawing/2016/5/11/chartex" xmlns:cx6="http://schemas.microsoft.com/office/drawing/2016/5/12/chartex" xmlns:cx7="http://schemas.microsoft.com/office/drawing/2016/5/13/chartex" xmlns:cx8="http://schemas.microsoft.com/office/drawing/2016/5/14/chartex" xmlns:mc="http://schemas.openxmlformats.org/markup-compatibility/2006" xmlns:aink="http://schemas.microsoft.com/office/drawing/2016/ink" xmlns:am3d="http://schemas.microsoft.com/office/drawing/2017/model3d" xmlns:o="urn:schemas-microsoft-com:office:office" xmlns:r="http://schemas.openxmlformats.org/officeDocument/2006/relationships" xmlns:m="http://schemas.openxmlformats.org/officeDocument/2006/math" xmlns:v="urn:schemas-microsoft-com:vml" xmlns:wp14="http://schemas.microsoft.com/office/word/2010/wordprocessingDrawing" xmlns:wp="http://schemas.openxmlformats.org/drawingml/2006/wordprocessingDrawing" xmlns:w10="urn:schemas-microsoft-com:office:word" xmlns:w="http://schemas.openxmlformats.org/wordprocessingml/2006/main" xmlns:w14="http://schemas.microsoft.com/office/word/2010/wordml" xmlns:w15="http://schemas.microsoft.com/office/word/2012/wordml" xmlns:w16cex="http://schemas.microsoft.com/office/word/2018/wordml/cex" xmlns:w16cid="http://schemas.microsoft.com/office/word/2016/wordml/cid" xmlns:w16="http://schemas.microsoft.com/office/word/2018/wordml" xmlns:w16sdtdh="http://schemas.microsoft.com/office/word/2020/wordml/sdtdatahash" xmlns:w16se="http://schemas.microsoft.com/office/word/2015/wordml/symex" xmlns:wpg="http://schemas.microsoft.com/office/word/2010/wordprocessingGroup" xmlns:wpi="http://schemas.microsoft.com/office/word/2010/wordprocessingInk" xmlns:wne="http://schemas.microsoft.com/office/word/2006/wordml" xmlns:wps="http://schemas.microsoft.com/office/word/2010/wordprocessingShape" mc:Ignorable="w14 w15 w16se w16cid w16 w16cex w16sdtdh wp14">
+<w:numbering xmlns:wpc="http://schemas.microsoft.com/office/word/2010/wordprocessingCanvas" xmlns:cx="http://schemas.microsoft.com/office/drawing/2014/chartex" xmlns:cx1="http://schemas.microsoft.com/office/drawing/2015/9/8/chartex" xmlns:cx2="http://schemas.microsoft.com/office/drawing/2015/10/21/chartex" xmlns:cx3="http://schemas.microsoft.com/office/drawing/2016/5/9/chartex" xmlns:cx4="http://schemas.microsoft.com/office/drawing/2016/5/10/chartex" xmlns:cx5="http://schemas.microsoft.com/office/drawing/2016/5/11/chartex" xmlns:cx6="http://schemas.microsoft.com/office/drawing/2016/5/12/chartex" xmlns:cx7="http://schemas.microsoft.com/office/drawing/2016/5/13/chartex" xmlns:cx8="http://schemas.microsoft.com/office/drawing/2016/5/14/chartex" xmlns:mc="http://schemas.openxmlformats.org/markup-compatibility/2006" xmlns:aink="http://schemas.microsoft.com/office/drawing/2016/ink" xmlns:am3d="http://schemas.microsoft.com/office/drawing/2017/model3d" xmlns:o="urn:schemas-microsoft-com:office:office" xmlns:oel="http://schemas.microsoft.com/office/2019/extlst" xmlns:r="http://schemas.openxmlformats.org/officeDocument/2006/relationships" xmlns:m="http://schemas.openxmlformats.org/officeDocument/2006/math" xmlns:v="urn:schemas-microsoft-com:vml" xmlns:wp14="http://schemas.microsoft.com/office/word/2010/wordprocessingDrawing" xmlns:wp="http://schemas.openxmlformats.org/drawingml/2006/wordprocessingDrawing" xmlns:w10="urn:schemas-microsoft-com:office:word" xmlns:w="http://schemas.openxmlformats.org/wordprocessingml/2006/main" xmlns:w14="http://schemas.microsoft.com/office/word/2010/wordml" xmlns:w15="http://schemas.microsoft.com/office/word/2012/wordml" xmlns:w16cex="http://schemas.microsoft.com/office/word/2018/wordml/cex" xmlns:w16cid="http://schemas.microsoft.com/office/word/2016/wordml/cid" xmlns:w16="http://schemas.microsoft.com/office/word/2018/wordml" xmlns:w16du="http://schemas.microsoft.com/office/word/2023/wordml/word16du" xmlns:w16sdtdh="http://schemas.microsoft.com/office/word/2020/wordml/sdtdatahash" xmlns:w16sdtfl="http://schemas.microsoft.com/office/word/2024/wordml/sdtformatlock" xmlns:w16se="http://schemas.microsoft.com/office/word/2015/wordml/symex" xmlns:wpg="http://schemas.microsoft.com/office/word/2010/wordprocessingGroup" xmlns:wpi="http://schemas.microsoft.com/office/word/2010/wordprocessingInk" xmlns:wne="http://schemas.microsoft.com/office/word/2006/wordml" xmlns:wps="http://schemas.microsoft.com/office/word/2010/wordprocessingShape" mc:Ignorable="w14 w15 w16se w16cid w16 w16cex w16sdtdh w16sdtfl w16du wp14">
   <w:abstractNum w:abstractNumId="0" w15:restartNumberingAfterBreak="0">
     <w:nsid w:val="010A78CF"/>
     <w:multiLevelType w:val="hybridMultilevel"/>
@@ -14058,9 +15851,9 @@
   </w:abstractNum>
   <w:abstractNum w:abstractNumId="25" w15:restartNumberingAfterBreak="0">
     <w:nsid w:val="6C8D3B23"/>
-    <w:multiLevelType w:val="hybridMultilevel"/>
-    <w:tmpl w:val="43600DEA"/>
-    <w:lvl w:ilvl="0" w:tplc="0D50167E">
+    <w:multiLevelType w:val="multilevel"/>
+    <w:tmpl w:val="CDA4A206"/>
+    <w:lvl w:ilvl="0">
       <w:start w:val="1"/>
       <w:numFmt w:val="decimal"/>
       <w:pStyle w:val="Ttulo1"/>
@@ -14070,77 +15863,109 @@
         <w:ind w:left="720" w:hanging="360"/>
       </w:pPr>
     </w:lvl>
-    <w:lvl w:ilvl="1" w:tplc="04160019" w:tentative="1">
-      <w:start w:val="1"/>
-      <w:numFmt w:val="lowerLetter"/>
-      <w:lvlText w:val="%2."/>
-      <w:lvlJc w:val="left"/>
-      <w:pPr>
-        <w:ind w:left="1440" w:hanging="360"/>
-      </w:pPr>
-    </w:lvl>
-    <w:lvl w:ilvl="2" w:tplc="0416001B" w:tentative="1">
-      <w:start w:val="1"/>
-      <w:numFmt w:val="lowerRoman"/>
-      <w:lvlText w:val="%3."/>
-      <w:lvlJc w:val="right"/>
-      <w:pPr>
-        <w:ind w:left="2160" w:hanging="180"/>
-      </w:pPr>
-    </w:lvl>
-    <w:lvl w:ilvl="3" w:tplc="0416000F" w:tentative="1">
-      <w:start w:val="1"/>
+    <w:lvl w:ilvl="1">
+      <w:start w:val="3"/>
       <w:numFmt w:val="decimal"/>
-      <w:lvlText w:val="%4."/>
-      <w:lvlJc w:val="left"/>
-      <w:pPr>
-        <w:ind w:left="2880" w:hanging="360"/>
-      </w:pPr>
-    </w:lvl>
-    <w:lvl w:ilvl="4" w:tplc="04160019" w:tentative="1">
-      <w:start w:val="1"/>
-      <w:numFmt w:val="lowerLetter"/>
-      <w:lvlText w:val="%5."/>
-      <w:lvlJc w:val="left"/>
-      <w:pPr>
-        <w:ind w:left="3600" w:hanging="360"/>
-      </w:pPr>
-    </w:lvl>
-    <w:lvl w:ilvl="5" w:tplc="0416001B" w:tentative="1">
-      <w:start w:val="1"/>
-      <w:numFmt w:val="lowerRoman"/>
-      <w:lvlText w:val="%6."/>
-      <w:lvlJc w:val="right"/>
-      <w:pPr>
-        <w:ind w:left="4320" w:hanging="180"/>
-      </w:pPr>
-    </w:lvl>
-    <w:lvl w:ilvl="6" w:tplc="0416000F" w:tentative="1">
+      <w:isLgl/>
+      <w:lvlText w:val="%1.%2"/>
+      <w:lvlJc w:val="left"/>
+      <w:pPr>
+        <w:ind w:left="960" w:hanging="600"/>
+      </w:pPr>
+      <w:rPr>
+        <w:rFonts w:hint="default"/>
+      </w:rPr>
+    </w:lvl>
+    <w:lvl w:ilvl="2">
       <w:start w:val="1"/>
       <w:numFmt w:val="decimal"/>
-      <w:lvlText w:val="%7."/>
-      <w:lvlJc w:val="left"/>
-      <w:pPr>
-        <w:ind w:left="5040" w:hanging="360"/>
-      </w:pPr>
-    </w:lvl>
-    <w:lvl w:ilvl="7" w:tplc="04160019" w:tentative="1">
-      <w:start w:val="1"/>
-      <w:numFmt w:val="lowerLetter"/>
-      <w:lvlText w:val="%8."/>
-      <w:lvlJc w:val="left"/>
-      <w:pPr>
-        <w:ind w:left="5760" w:hanging="360"/>
-      </w:pPr>
-    </w:lvl>
-    <w:lvl w:ilvl="8" w:tplc="0416001B" w:tentative="1">
-      <w:start w:val="1"/>
-      <w:numFmt w:val="lowerRoman"/>
-      <w:lvlText w:val="%9."/>
-      <w:lvlJc w:val="right"/>
-      <w:pPr>
-        <w:ind w:left="6480" w:hanging="180"/>
-      </w:pPr>
+      <w:isLgl/>
+      <w:lvlText w:val="%1.%2.%3"/>
+      <w:lvlJc w:val="left"/>
+      <w:pPr>
+        <w:ind w:left="1080" w:hanging="720"/>
+      </w:pPr>
+      <w:rPr>
+        <w:rFonts w:hint="default"/>
+      </w:rPr>
+    </w:lvl>
+    <w:lvl w:ilvl="3">
+      <w:start w:val="1"/>
+      <w:numFmt w:val="decimal"/>
+      <w:isLgl/>
+      <w:lvlText w:val="%1.%2.%3.%4"/>
+      <w:lvlJc w:val="left"/>
+      <w:pPr>
+        <w:ind w:left="1440" w:hanging="1080"/>
+      </w:pPr>
+      <w:rPr>
+        <w:rFonts w:hint="default"/>
+      </w:rPr>
+    </w:lvl>
+    <w:lvl w:ilvl="4">
+      <w:start w:val="1"/>
+      <w:numFmt w:val="decimal"/>
+      <w:isLgl/>
+      <w:lvlText w:val="%1.%2.%3.%4.%5"/>
+      <w:lvlJc w:val="left"/>
+      <w:pPr>
+        <w:ind w:left="1440" w:hanging="1080"/>
+      </w:pPr>
+      <w:rPr>
+        <w:rFonts w:hint="default"/>
+      </w:rPr>
+    </w:lvl>
+    <w:lvl w:ilvl="5">
+      <w:start w:val="1"/>
+      <w:numFmt w:val="decimal"/>
+      <w:isLgl/>
+      <w:lvlText w:val="%1.%2.%3.%4.%5.%6"/>
+      <w:lvlJc w:val="left"/>
+      <w:pPr>
+        <w:ind w:left="1800" w:hanging="1440"/>
+      </w:pPr>
+      <w:rPr>
+        <w:rFonts w:hint="default"/>
+      </w:rPr>
+    </w:lvl>
+    <w:lvl w:ilvl="6">
+      <w:start w:val="1"/>
+      <w:numFmt w:val="decimal"/>
+      <w:isLgl/>
+      <w:lvlText w:val="%1.%2.%3.%4.%5.%6.%7"/>
+      <w:lvlJc w:val="left"/>
+      <w:pPr>
+        <w:ind w:left="1800" w:hanging="1440"/>
+      </w:pPr>
+      <w:rPr>
+        <w:rFonts w:hint="default"/>
+      </w:rPr>
+    </w:lvl>
+    <w:lvl w:ilvl="7">
+      <w:start w:val="1"/>
+      <w:numFmt w:val="decimal"/>
+      <w:isLgl/>
+      <w:lvlText w:val="%1.%2.%3.%4.%5.%6.%7.%8"/>
+      <w:lvlJc w:val="left"/>
+      <w:pPr>
+        <w:ind w:left="2160" w:hanging="1800"/>
+      </w:pPr>
+      <w:rPr>
+        <w:rFonts w:hint="default"/>
+      </w:rPr>
+    </w:lvl>
+    <w:lvl w:ilvl="8">
+      <w:start w:val="1"/>
+      <w:numFmt w:val="decimal"/>
+      <w:isLgl/>
+      <w:lvlText w:val="%1.%2.%3.%4.%5.%6.%7.%8.%9"/>
+      <w:lvlJc w:val="left"/>
+      <w:pPr>
+        <w:ind w:left="2160" w:hanging="1800"/>
+      </w:pPr>
+      <w:rPr>
+        <w:rFonts w:hint="default"/>
+      </w:rPr>
     </w:lvl>
   </w:abstractNum>
   <w:abstractNum w:abstractNumId="26" w15:restartNumberingAfterBreak="0">
@@ -15008,113 +16833,113 @@
       </w:pPr>
     </w:lvl>
   </w:abstractNum>
-  <w:num w:numId="1">
+  <w:num w:numId="1" w16cid:durableId="58555445">
     <w:abstractNumId w:val="21"/>
   </w:num>
-  <w:num w:numId="2">
+  <w:num w:numId="2" w16cid:durableId="1085300188">
     <w:abstractNumId w:val="9"/>
   </w:num>
-  <w:num w:numId="3">
+  <w:num w:numId="3" w16cid:durableId="28188093">
     <w:abstractNumId w:val="24"/>
   </w:num>
-  <w:num w:numId="4">
+  <w:num w:numId="4" w16cid:durableId="673462594">
     <w:abstractNumId w:val="8"/>
   </w:num>
-  <w:num w:numId="5">
+  <w:num w:numId="5" w16cid:durableId="1523350315">
     <w:abstractNumId w:val="7"/>
   </w:num>
-  <w:num w:numId="6">
+  <w:num w:numId="6" w16cid:durableId="1681538823">
     <w:abstractNumId w:val="14"/>
   </w:num>
-  <w:num w:numId="7">
+  <w:num w:numId="7" w16cid:durableId="1083914867">
     <w:abstractNumId w:val="16"/>
   </w:num>
-  <w:num w:numId="8">
+  <w:num w:numId="8" w16cid:durableId="1091200234">
     <w:abstractNumId w:val="18"/>
   </w:num>
-  <w:num w:numId="9">
+  <w:num w:numId="9" w16cid:durableId="563641319">
     <w:abstractNumId w:val="12"/>
   </w:num>
-  <w:num w:numId="10">
+  <w:num w:numId="10" w16cid:durableId="1479107923">
     <w:abstractNumId w:val="0"/>
   </w:num>
-  <w:num w:numId="11">
+  <w:num w:numId="11" w16cid:durableId="1581791125">
     <w:abstractNumId w:val="29"/>
   </w:num>
-  <w:num w:numId="12">
+  <w:num w:numId="12" w16cid:durableId="1987314668">
     <w:abstractNumId w:val="28"/>
   </w:num>
-  <w:num w:numId="13">
+  <w:num w:numId="13" w16cid:durableId="1136601453">
     <w:abstractNumId w:val="2"/>
   </w:num>
-  <w:num w:numId="14">
+  <w:num w:numId="14" w16cid:durableId="1258102049">
     <w:abstractNumId w:val="33"/>
   </w:num>
-  <w:num w:numId="15">
+  <w:num w:numId="15" w16cid:durableId="482046801">
     <w:abstractNumId w:val="3"/>
   </w:num>
-  <w:num w:numId="16">
+  <w:num w:numId="16" w16cid:durableId="1729724329">
     <w:abstractNumId w:val="10"/>
   </w:num>
-  <w:num w:numId="17">
+  <w:num w:numId="17" w16cid:durableId="1430158050">
     <w:abstractNumId w:val="20"/>
   </w:num>
-  <w:num w:numId="18">
+  <w:num w:numId="18" w16cid:durableId="1463647350">
     <w:abstractNumId w:val="32"/>
   </w:num>
-  <w:num w:numId="19">
+  <w:num w:numId="19" w16cid:durableId="787311612">
     <w:abstractNumId w:val="22"/>
   </w:num>
-  <w:num w:numId="20">
+  <w:num w:numId="20" w16cid:durableId="843281657">
     <w:abstractNumId w:val="4"/>
   </w:num>
-  <w:num w:numId="21">
+  <w:num w:numId="21" w16cid:durableId="263267175">
     <w:abstractNumId w:val="1"/>
   </w:num>
-  <w:num w:numId="22">
+  <w:num w:numId="22" w16cid:durableId="1195731512">
     <w:abstractNumId w:val="13"/>
   </w:num>
-  <w:num w:numId="23">
+  <w:num w:numId="23" w16cid:durableId="71393362">
     <w:abstractNumId w:val="11"/>
   </w:num>
-  <w:num w:numId="24">
+  <w:num w:numId="24" w16cid:durableId="2008289408">
     <w:abstractNumId w:val="30"/>
   </w:num>
-  <w:num w:numId="25">
+  <w:num w:numId="25" w16cid:durableId="799422572">
     <w:abstractNumId w:val="27"/>
   </w:num>
-  <w:num w:numId="26">
+  <w:num w:numId="26" w16cid:durableId="1190528304">
     <w:abstractNumId w:val="15"/>
   </w:num>
-  <w:num w:numId="27">
+  <w:num w:numId="27" w16cid:durableId="1151555879">
     <w:abstractNumId w:val="31"/>
   </w:num>
-  <w:num w:numId="28">
+  <w:num w:numId="28" w16cid:durableId="1306279963">
     <w:abstractNumId w:val="5"/>
   </w:num>
-  <w:num w:numId="29">
+  <w:num w:numId="29" w16cid:durableId="23016984">
     <w:abstractNumId w:val="26"/>
   </w:num>
-  <w:num w:numId="30">
+  <w:num w:numId="30" w16cid:durableId="838926358">
     <w:abstractNumId w:val="6"/>
   </w:num>
-  <w:num w:numId="31">
+  <w:num w:numId="31" w16cid:durableId="456340993">
     <w:abstractNumId w:val="17"/>
   </w:num>
-  <w:num w:numId="32">
+  <w:num w:numId="32" w16cid:durableId="1385719331">
     <w:abstractNumId w:val="25"/>
   </w:num>
-  <w:num w:numId="33">
+  <w:num w:numId="33" w16cid:durableId="1471628475">
     <w:abstractNumId w:val="23"/>
   </w:num>
-  <w:num w:numId="34">
+  <w:num w:numId="34" w16cid:durableId="479661324">
     <w:abstractNumId w:val="19"/>
   </w:num>
 </w:numbering>
 </file>
 
 <file path=word/styles.xml><?xml version="1.0" encoding="utf-8"?>
-<w:styles xmlns:mc="http://schemas.openxmlformats.org/markup-compatibility/2006" xmlns:r="http://schemas.openxmlformats.org/officeDocument/2006/relationships" xmlns:w="http://schemas.openxmlformats.org/wordprocessingml/2006/main" xmlns:w14="http://schemas.microsoft.com/office/word/2010/wordml" xmlns:w15="http://schemas.microsoft.com/office/word/2012/wordml" xmlns:w16cex="http://schemas.microsoft.com/office/word/2018/wordml/cex" xmlns:w16cid="http://schemas.microsoft.com/office/word/2016/wordml/cid" xmlns:w16="http://schemas.microsoft.com/office/word/2018/wordml" xmlns:w16sdtdh="http://schemas.microsoft.com/office/word/2020/wordml/sdtdatahash" xmlns:w16se="http://schemas.microsoft.com/office/word/2015/wordml/symex" mc:Ignorable="w14 w15 w16se w16cid w16 w16cex w16sdtdh">
+<w:styles xmlns:mc="http://schemas.openxmlformats.org/markup-compatibility/2006" xmlns:r="http://schemas.openxmlformats.org/officeDocument/2006/relationships" xmlns:w="http://schemas.openxmlformats.org/wordprocessingml/2006/main" xmlns:w14="http://schemas.microsoft.com/office/word/2010/wordml" xmlns:w15="http://schemas.microsoft.com/office/word/2012/wordml" xmlns:w16cex="http://schemas.microsoft.com/office/word/2018/wordml/cex" xmlns:w16cid="http://schemas.microsoft.com/office/word/2016/wordml/cid" xmlns:w16="http://schemas.microsoft.com/office/word/2018/wordml" xmlns:w16du="http://schemas.microsoft.com/office/word/2023/wordml/word16du" xmlns:w16sdtdh="http://schemas.microsoft.com/office/word/2020/wordml/sdtdatahash" xmlns:w16sdtfl="http://schemas.microsoft.com/office/word/2024/wordml/sdtformatlock" xmlns:w16se="http://schemas.microsoft.com/office/word/2015/wordml/symex" mc:Ignorable="w14 w15 w16se w16cid w16 w16cex w16sdtdh w16sdtfl w16du">
   <w:docDefaults>
     <w:rPrDefault>
       <w:rPr>
@@ -15507,7 +17332,7 @@
   <w:style w:type="paragraph" w:default="1" w:styleId="Normal">
     <w:name w:val="Normal"/>
     <w:qFormat/>
-    <w:rsid w:val="00F569A0"/>
+    <w:rsid w:val="00A01E83"/>
     <w:pPr>
       <w:widowControl w:val="0"/>
       <w:jc w:val="both"/>

</xml_diff>